<commit_message>
Fix bug in subj counts
</commit_message>
<xml_diff>
--- a/creating-words-v2.docx
+++ b/creating-words-v2.docx
@@ -257,7 +257,10 @@
         <w:t>ations and their written transcriptions could be matched above chance to the category of environmental sound that motivated them. These results show how repeated imitation can create progressively more word-like forms while continuing to retain a resemblan</w:t>
       </w:r>
       <w:r>
-        <w:t>ce to the original sound that motivated them, and speak to the possible role of human vocal imitation in explaining the origins of at least some spoken words.</w:t>
+        <w:t>ce to the original sound that motivated them, and speak to the possible role of human vocal imitation in explaining the origin</w:t>
+      </w:r>
+      <w:r>
+        <w:t>s of at least some spoken words.</w:t>
       </w:r>
     </w:p>
     <w:p>
@@ -645,7 +648,7 @@
         </w:rPr>
         <w:lastRenderedPageBreak/>
         <w:drawing>
-          <wp:inline distT="0" distB="0" distL="0" distR="0" wp14:anchorId="0B8A07F3" wp14:editId="495FBB69">
+          <wp:inline distT="0" distB="0" distL="0" distR="0" wp14:anchorId="5AEEDAEC" wp14:editId="185166E1">
             <wp:extent cx="5969000" cy="5222875"/>
             <wp:effectExtent l="0" t="0" r="0" b="0"/>
             <wp:docPr id="1" name="Picture" descr="Figure 1 Vocal imitations collected in the transmission chain experiment. Seed sounds (16) were sampled from four categories of environmental sounds: glass, tear, water, zipper. Participants imitated each seed sound, and then the next generation of participants imitated the imitations, and so on, for up to 8 generations. Chains are unbalanced due to random assignment and the exclusion of some low quality recordings."/>
@@ -1011,7 +1014,7 @@
           <w:noProof/>
         </w:rPr>
         <w:drawing>
-          <wp:inline distT="0" distB="0" distL="0" distR="0" wp14:anchorId="78A58594" wp14:editId="01028830">
+          <wp:inline distT="0" distB="0" distL="0" distR="0" wp14:anchorId="05E482BC" wp14:editId="2A78143B">
             <wp:extent cx="5969000" cy="5969000"/>
             <wp:effectExtent l="0" t="0" r="0" b="0"/>
             <wp:docPr id="2" name="Picture" descr="Figure 2 Change in perception of acoustic similarity over generations of iterated imitation. Points depict mean acoustic similarity ratings for pairs of imitations in each category. The predictions of the linear mixed-effects model are shown with ±1 SE. Acoustic similarity increased over generations, indicating that repetition made the vocalizations easier to imitate with high fidelity."/>
@@ -2248,7 +2251,7 @@
         </w:rPr>
         <w:lastRenderedPageBreak/>
         <w:drawing>
-          <wp:inline distT="0" distB="0" distL="0" distR="0" wp14:anchorId="592F5202" wp14:editId="0769F5E4">
+          <wp:inline distT="0" distB="0" distL="0" distR="0" wp14:anchorId="5BACDC2C" wp14:editId="11875B6E">
             <wp:extent cx="5969000" cy="5969000"/>
             <wp:effectExtent l="0" t="0" r="0" b="0"/>
             <wp:docPr id="3" name="Picture" descr="Figure 3 Orthographic agreement among transcriptions of first and last generation imitations. Points depict the mean orthographic distance between the most frequent transcription and all other transcriptions of a given imitation, with error bars denoting ±1 SE of the hierarchical linear model predictions. Transcriptions of later generation imitations were more similar to one another than transcriptions of first generation imitations, suggesting that repeating imitations made them easier to transcribe into English orthography than direct imitations of environmental sounds."/>
@@ -2393,7 +2396,7 @@
         </w:rPr>
         <w:lastRenderedPageBreak/>
         <w:drawing>
-          <wp:inline distT="0" distB="0" distL="0" distR="0" wp14:anchorId="070ADEA2" wp14:editId="470BA62C">
+          <wp:inline distT="0" distB="0" distL="0" distR="0" wp14:anchorId="10CB3D77" wp14:editId="6001C20A">
             <wp:extent cx="5969000" cy="5222875"/>
             <wp:effectExtent l="0" t="0" r="0" b="0"/>
             <wp:docPr id="4" name="Picture" descr="Figure 4 Three types of matching questions used to assess the resemblance between the imitation (and transcriptions of imitations) and the original seed sounds. For each question, participants listened an imitation (dashed circles) or read a transcription of one, and had to guess which of 4 sound choices (solid circles) they thought the person was trying to indicate. True seed questions contained the specific sound that generated the imitation as one of the choices (the correct response). The remaining sound choices were sampled from different categories. Category match questions replaced the original seed sound with another sound from the same category. Specific match questions pitted the actual seed against the other seeds within the same category."/>
@@ -2562,7 +2565,7 @@
         <w:t>N</w:t>
       </w:r>
       <w:r>
-        <w:t>=0) were excluded, leaving 467 participants in the final sample.</w:t>
+        <w:t>=6) were excluded, leaving 461 participants in the final sample.</w:t>
       </w:r>
     </w:p>
     <w:p>
@@ -2839,7 +2842,7 @@
         <w:t xml:space="preserve"> </w:t>
       </w:r>
       <w:r>
-        <w:t xml:space="preserve">= 0.83 (SE = 0.13) log-odds, odds = -0.19, </w:t>
+        <w:t xml:space="preserve">= 0.83 (SE = 0.13) log-odds, odds = -0.18, </w:t>
       </w:r>
       <w:r>
         <w:rPr>
@@ -2848,7 +2851,7 @@
         <w:t>z</w:t>
       </w:r>
       <w:r>
-        <w:t xml:space="preserve"> = 6.34, </w:t>
+        <w:t xml:space="preserve"> = 6.46, </w:t>
       </w:r>
       <w:r>
         <w:rPr>
@@ -2866,7 +2869,7 @@
         <w:t>b</w:t>
       </w:r>
       <w:r>
-        <w:t xml:space="preserve"> = 0.75 (SE = 0.16) log-odds, </w:t>
+        <w:t xml:space="preserve"> = 0.75 (SE = 0.15) log-odds, </w:t>
       </w:r>
       <w:r>
         <w:rPr>
@@ -2875,7 +2878,7 @@
         <w:t>z</w:t>
       </w:r>
       <w:r>
-        <w:t xml:space="preserve"> = 4.78, </w:t>
+        <w:t xml:space="preserve"> = 4.87, </w:t>
       </w:r>
       <w:r>
         <w:rPr>
@@ -2896,7 +2899,7 @@
         <w:t>b</w:t>
       </w:r>
       <w:r>
-        <w:t xml:space="preserve"> = 1.01 (SE = 0.16) log-odds, </w:t>
+        <w:t xml:space="preserve"> = 1.02 (SE = 0.16) log-odds, </w:t>
       </w:r>
       <w:r>
         <w:rPr>
@@ -2905,7 +2908,7 @@
         <w:t>z</w:t>
       </w:r>
       <w:r>
-        <w:t xml:space="preserve"> = 6.38, </w:t>
+        <w:t xml:space="preserve"> = 6.39, </w:t>
       </w:r>
       <w:r>
         <w:rPr>
@@ -2935,7 +2938,7 @@
         <w:t>z</w:t>
       </w:r>
       <w:r>
-        <w:t xml:space="preserve"> = 0.50, </w:t>
+        <w:t xml:space="preserve"> = 0.47, </w:t>
       </w:r>
       <w:r>
         <w:rPr>
@@ -2944,7 +2947,7 @@
         <w:t>p</w:t>
       </w:r>
       <w:r>
-        <w:t xml:space="preserve"> = 0.62. The results of matching “transcriptions” directly of the environmental sounds are shown in Fig. S5.</w:t>
+        <w:t xml:space="preserve"> = 0.638. The results of matching “transcriptions” directly of the environmental sounds are shown in Fig. S5.</w:t>
       </w:r>
     </w:p>
     <w:p>
@@ -2954,7 +2957,7 @@
         </w:rPr>
         <w:lastRenderedPageBreak/>
         <w:drawing>
-          <wp:inline distT="0" distB="0" distL="0" distR="0" wp14:anchorId="24F2BE1A" wp14:editId="0F73B64D">
+          <wp:inline distT="0" distB="0" distL="0" distR="0" wp14:anchorId="3E7DE23C" wp14:editId="7E5CE126">
             <wp:extent cx="5969000" cy="3481916"/>
             <wp:effectExtent l="0" t="0" r="0" b="0"/>
             <wp:docPr id="5" name="Picture" descr="Figure 5 Repeated imitations retained category resemblance. A. Accuracy of matching vocal imitations to original seed sounds as a function of the generation during which the imitation was produced. Curves show predictions of the generalized linear mixed effects models with ±1 SE of the model predictions. The “category advantage” (Category match vs. Specific match) increased over generations, while the “true seed advantage” (True seed v. Category match) decreased (see main text), suggesting that imitations lose within-category information more rapidly than between-category information. B. Accuracy of matching transcriptions of the imitations to original seed sounds (e.g., “boococucuwich” to a water splashing sound). Transcriptions of imitations could still be matched back to the category of sound that motivated the original imitation even after 8 generations. Circles show mean matching accuracy for the corresponding vocal imitations for comparison."/>
@@ -3001,19 +3004,19 @@
         <w:pStyle w:val="ImageCaption"/>
       </w:pPr>
       <w:r>
-        <w:t>Figure 5 Repeated imitations retained category resemblance. A. Accuracy of matching vocal imitations to original seed sounds as a f</w:t>
-      </w:r>
-      <w:r>
-        <w:t>unction of the generation during which the imitation was produced. Curves show predictions of the generalized linear mixed effects models with ±1 SE of the model predictions. The “category advantage” (Category match vs. Specific match) increased over gener</w:t>
-      </w:r>
-      <w:r>
-        <w:t>ations, while the “true seed advantage” (True seed v. Category match) decreased (see main text), suggesting that imitations lose within-category information more rapidly than between-category information. B. Accuracy of matching transcriptions of the imita</w:t>
-      </w:r>
-      <w:r>
-        <w:t>tions to original seed sounds (e.g., “boococucuwich” to a water splashing sound). Transcriptions of imitations could still be matched back to the category of sound that motivated the original imitation even after 8 generations. Circles show mean matching a</w:t>
-      </w:r>
-      <w:r>
-        <w:t>ccuracy for the corresponding vocal imitations for comparison.</w:t>
+        <w:t xml:space="preserve">Figure 5 Repeated imitations retained category resemblance. A. Accuracy of matching vocal imitations to original seed sounds as a </w:t>
+      </w:r>
+      <w:r>
+        <w:t>function of the generation during which the imitation was produced. Curves show predictions of the generalized linear mixed effects models with ±1 SE of the model predictions. The “category advantage” (Category match vs. Specific match) increased over gene</w:t>
+      </w:r>
+      <w:r>
+        <w:t>rations, while the “true seed advantage” (True seed v. Category match) decreased (see main text), suggesting that imitations lose within-category information more rapidly than between-category information. B. Accuracy of matching transcriptions of the imit</w:t>
+      </w:r>
+      <w:r>
+        <w:t xml:space="preserve">ations to original seed sounds (e.g., “boococucuwich” to a water splashing sound). Transcriptions of imitations could still be matched back to the category of sound that motivated the original imitation even after 8 generations. Circles show mean matching </w:t>
+      </w:r>
+      <w:r>
+        <w:t>accuracy for the corresponding vocal imitations for comparison.</w:t>
       </w:r>
     </w:p>
     <w:p>
@@ -3032,16 +3035,16 @@
         <w:pStyle w:val="FirstParagraph"/>
       </w:pPr>
       <w:r>
-        <w:t>Imitations, repeated up to 8 times across 8 different individuals, retained a resemblance to the environmental sound that motivated them, even after being transcribed into orthograph</w:t>
-      </w:r>
-      <w:r>
-        <w:t xml:space="preserve">ic forms. For imitations, but not for transcriptions, this resemblance was stronger for the category of environmental sound than the actual seed sound, suggesting that through repetition, the imitations were becoming more categorical. This result supports </w:t>
-      </w:r>
-      <w:r>
-        <w:t>the results of Experiment 1 in demonstrating another aspect of wordlike-ness achieved through repeated imitation: Words, in addition to being stable in acoustic and orthographic forms, are also interpreted more categorically, denoting all members of a cate</w:t>
-      </w:r>
-      <w:r>
-        <w:t>gory equally as opposed to identifying individual category members. Repeating imitations of environmental sounds is sufficient to remove some of the individuating characteristics of the imitation while retaining a category-based resemblance.</w:t>
+        <w:t>Imitations, repeated up to 8 times across 8 different individuals, retained a resemblance to the environmental sound that motivated them, even after being transcribed into orthograp</w:t>
+      </w:r>
+      <w:r>
+        <w:t>hic forms. For imitations, but not for transcriptions, this resemblance was stronger for the category of environmental sound than the actual seed sound, suggesting that through repetition, the imitations were becoming more categorical. This result supports</w:t>
+      </w:r>
+      <w:r>
+        <w:t xml:space="preserve"> the results of Experiment 1 in demonstrating another aspect of wordlike-ness achieved through repeated imitation: Words, in addition to being stable in acoustic and orthographic forms, are also interpreted more categorically, denoting all members of a cat</w:t>
+      </w:r>
+      <w:r>
+        <w:t>egory equally as opposed to identifying individual category members. Repeating imitations of environmental sounds is sufficient to remove some of the individuating characteristics of the imitation while retaining a category-based resemblance.</w:t>
       </w:r>
     </w:p>
     <w:p>
@@ -3049,16 +3052,16 @@
         <w:pStyle w:val="BodyText"/>
       </w:pPr>
       <w:r>
-        <w:t>The reason the</w:t>
-      </w:r>
-      <w:r>
-        <w:t xml:space="preserve"> same effect was not observed in matching accuracy for transcriptions is unknown. The explanation is unlikely to be due to the exclusion of the specific match questions in the written version of the task. If match accuracies for transcriptions in the speci</w:t>
-      </w:r>
-      <w:r>
-        <w:t>fic match question type would have been collected, it is possible we would have replicated the increase in the category advantage observed in the imitations, but the inclusion of these questions would not change our failure to find a similar true seed adva</w:t>
-      </w:r>
-      <w:r>
-        <w:t>ntage effect. In addition, excluding the specific match questions from the analysis of the imitation match accuracies does not substantively change the results.</w:t>
+        <w:t>The reason th</w:t>
+      </w:r>
+      <w:r>
+        <w:t>e same effect was not observed in matching accuracy for transcriptions is unknown. The explanation is unlikely to be due to the exclusion of the specific match questions in the written version of the task. If match accuracies for transcriptions in the spec</w:t>
+      </w:r>
+      <w:r>
+        <w:t>ific match question type would have been collected, it is possible we would have replicated the increase in the category advantage observed in the imitations, but the inclusion of these questions would not change our failure to find a similar true seed adv</w:t>
+      </w:r>
+      <w:r>
+        <w:t>antage effect. In addition, excluding the specific match questions from the analysis of the imitation match accuracies does not substantively change the results.</w:t>
       </w:r>
     </w:p>
     <w:p>
@@ -3066,20 +3069,20 @@
         <w:pStyle w:val="BodyText"/>
       </w:pPr>
       <w:r>
-        <w:t>One possible difference between the acoustic and orthographic forms of the task is that the pro</w:t>
-      </w:r>
-      <w:r>
-        <w:t xml:space="preserve">cess of transcribing a non-linguistic vocalization into a written word encourages transcribers to emphasize individuating information about the vocalization. However, the fact that transcriptions of imitations can be matched back to other category members </w:t>
-      </w:r>
-      <w:r>
-        <w:t xml:space="preserve">(Category match </w:t>
+        <w:t>One possible difference between the acoustic and orthographic forms of the task is that the pr</w:t>
+      </w:r>
+      <w:r>
+        <w:t>ocess of transcribing a non-linguistic vocalization into a written word encourages transcribers to emphasize individuating information about the vocalization. However, the fact that transcriptions of imitations can be matched back to other category members</w:t>
+      </w:r>
+      <w:r>
+        <w:t xml:space="preserve"> (Category match </w:t>
       </w:r>
       <w:r>
         <w:lastRenderedPageBreak/>
-        <w:t>questions) suggests that transcriptions are still carrying some category information, so this is not a complete explanation of our results. Another possible reason is that by selecting only the most frequent transcriptions, we unintentional</w:t>
-      </w:r>
-      <w:r>
-        <w:t>ly excluded less frequent transcriptions that were nonetheless more diagnostic of category information.</w:t>
+        <w:t>questions) suggests that transcriptions are still carrying some category information, so this is not a complete explanation of our results. Another possible reason is that by selecting only the most frequent transcriptions, we unintentiona</w:t>
+      </w:r>
+      <w:r>
+        <w:t>lly excluded less frequent transcriptions that were nonetheless more diagnostic of category information.</w:t>
       </w:r>
     </w:p>
     <w:p>
@@ -3087,10 +3090,10 @@
         <w:pStyle w:val="BodyText"/>
       </w:pPr>
       <w:r>
-        <w:t>Experiments 1 and 2 document a process of gradual change from an imitation of an environmental sound to a more wordlike form. But do these emergent word</w:t>
-      </w:r>
-      <w:r>
-        <w:t>s function like other words in the language? In Experiment 3, we test the suitability of words taken from the beginning and end of transmission chains in serving as category labels in a category learning task.</w:t>
+        <w:t>Experiments 1 and 2 document a process of gradual change from an imitation of an environmental sound to a more wordlike form. But do these emergent wor</w:t>
+      </w:r>
+      <w:r>
+        <w:t>ds function like other words in the language? In Experiment 3, we test the suitability of words taken from the beginning and end of transmission chains in serving as category labels in a category learning task.</w:t>
       </w:r>
     </w:p>
     <w:p>
@@ -3099,10 +3102,10 @@
       </w:pPr>
       <w:bookmarkStart w:id="27" w:name="experiment-3-suitability-of-created-word"/>
       <w:r>
-        <w:t xml:space="preserve">Experiment 3: Suitability of created words as </w:t>
-      </w:r>
-      <w:r>
-        <w:t>category labels</w:t>
+        <w:t>Experiment 3: Suitability of created words as</w:t>
+      </w:r>
+      <w:r>
+        <w:t xml:space="preserve"> category labels</w:t>
       </w:r>
       <w:bookmarkEnd w:id="27"/>
     </w:p>
@@ -3111,16 +3114,16 @@
         <w:pStyle w:val="FirstParagraph"/>
       </w:pPr>
       <w:r>
-        <w:t>One consequence of imitations becoming more wordlike is that they may make for better category labels. For example, an imitation from a later generation, by virtue of having a more word-like form, may be easier to learn as a label for the c</w:t>
-      </w:r>
-      <w:r>
-        <w:t>ategory of sounds that motivated it than an earlier imitation, which is more closely yoked to a particular environmental sound. To the extent that repeating imitations abstracts away the idiosyncrasies of a particular category member (Edmiston &amp; Lupyan, 20</w:t>
-      </w:r>
-      <w:r>
-        <w:t>15; Lupyan &amp; Thompson-Schill, 2012), it may also be easier to generalize to new category members. We tested these predictions using a category learning task in which participants learned novel labels for the categories of environmental sounds. The novel la</w:t>
-      </w:r>
-      <w:r>
-        <w:t>bels were transcriptions of either first or last generation imitations gathered in Experiment 1.</w:t>
+        <w:t xml:space="preserve">One consequence of imitations becoming more wordlike is that they may make for better category labels. For example, an imitation from a later generation, by virtue of having a more word-like form, may be easier to learn as a label for the </w:t>
+      </w:r>
+      <w:r>
+        <w:t>category of sounds that motivated it than an earlier imitation, which is more closely yoked to a particular environmental sound. To the extent that repeating imitations abstracts away the idiosyncrasies of a particular category member (Edmiston &amp; Lupyan, 2</w:t>
+      </w:r>
+      <w:r>
+        <w:t>015; Lupyan &amp; Thompson-Schill, 2012), it may also be easier to generalize to new category members. We tested these predictions using a category learning task in which participants learned novel labels for the categories of environmental sounds. The novel l</w:t>
+      </w:r>
+      <w:r>
+        <w:t>abels were transcriptions of either first or last generation imitations gathered in Experiment 1.</w:t>
       </w:r>
     </w:p>
     <w:p>
@@ -3149,29 +3152,29 @@
         <w:pStyle w:val="FirstParagraph"/>
       </w:pPr>
       <w:r>
-        <w:t>Our transmission chain design and subsequent transcription procedure created 1814 unique words. From these,</w:t>
-      </w:r>
-      <w:r>
-        <w:t xml:space="preserve"> we sampled words </w:t>
+        <w:t>Our transmission chain design and subsequent transcription procedure created 1814 unique words. From these</w:t>
+      </w:r>
+      <w:r>
+        <w:t xml:space="preserve">, we sampled words </w:t>
       </w:r>
       <w:r>
         <w:lastRenderedPageBreak/>
-        <w:t>transcribed from first and last generation imitations, as well as transcriptions of the original seed sounds. Our procedure for sampling transcriptions to use as category labels was as follows: First, we removed transcriptions that contai</w:t>
-      </w:r>
-      <w:r>
-        <w:t>ned less than 3 unique characters and transcriptions that were over 10 characters long. Of the remaining transcriptions, a sample of 56 were selected that were approximately equally associated with the target category. To measure the association between ea</w:t>
-      </w:r>
-      <w:r>
-        <w:t>ch imitation and its target category (the category of the seed sound), we used the match accuracy scores reported in Experiment 2. The reason for using this measure of association strength as a control for selecting words to learn as category labels was to</w:t>
-      </w:r>
-      <w:r>
-        <w:t xml:space="preserve"> be able to select words that were initially equally associated with the target categories. Equating along this dimension allowed for a more focused test of differences between the words in terms of generalization to new category members. The final sample </w:t>
-      </w:r>
-      <w:r>
-        <w:t>of transcriptions were selected using a bootstrapping procedure which involved selecting a desired mean (the average association strength for eligible transcriptions of last generation imitations) and sampling transcriptions from first generation imitation</w:t>
-      </w:r>
-      <w:r>
-        <w:t>s and from seed sounds until the match accuracy of those imitations matched the desired mean within 1 standard deviation.</w:t>
+        <w:t>transcribed from first and last generation imitations, as well as transcriptions of the original seed sounds. Our procedure for sampling transcriptions to use as category labels was as follows: First, we removed transcriptions that conta</w:t>
+      </w:r>
+      <w:r>
+        <w:t>ined less than 3 unique characters and transcriptions that were over 10 characters long. Of the remaining transcriptions, a sample of 56 were selected that were approximately equally associated with the target category. To measure the association between e</w:t>
+      </w:r>
+      <w:r>
+        <w:t>ach imitation and its target category (the category of the seed sound), we used the match accuracy scores reported in Experiment 2. The reason for using this measure of association strength as a control for selecting words to learn as category labels was t</w:t>
+      </w:r>
+      <w:r>
+        <w:t>o be able to select words that were initially equally associated with the target categories. Equating along this dimension allowed for a more focused test of differences between the words in terms of generalization to new category members. The final sample</w:t>
+      </w:r>
+      <w:r>
+        <w:t xml:space="preserve"> of transcriptions were selected using a bootstrapping procedure which involved selecting a desired mean (the average association strength for eligible transcriptions of last generation imitations) and sampling transcriptions from first generation imitatio</w:t>
+      </w:r>
+      <w:r>
+        <w:t>ns and from seed sounds until the match accuracy of those imitations matched the desired mean within 1 standard deviation.</w:t>
       </w:r>
     </w:p>
     <w:p>
@@ -3199,23 +3202,23 @@
         <w:t>N</w:t>
       </w:r>
       <w:r>
-        <w:t>=67) were University of Wisconsin undergraduates who received course credit for participation. Participants w</w:t>
-      </w:r>
-      <w:r>
-        <w:t>ere randomly assigned four novel labels to learn for four categories of environmental sounds. Full instructions are provided in the Supplementary Materials. Participants were assigned between-subject to learn labels (transcriptions) of either first or last</w:t>
-      </w:r>
-      <w:r>
-        <w:t xml:space="preserve"> generation imitations. Some participants learned labels from transcriptions of seed sounds (Fig. S6). On each trial, participants heard one of the 16 seed sounds. After a 1s delay, participants saw a label (one of the transcribed imitations) and responded</w:t>
-      </w:r>
-      <w:r>
-        <w:t xml:space="preserve"> yes or no using a gamepad controller depending on whether the sound and the word </w:t>
+        <w:t xml:space="preserve">=67) were University of Wisconsin undergraduates who received course credit for participation. Participants </w:t>
+      </w:r>
+      <w:r>
+        <w:t>were randomly assigned four novel labels to learn for four categories of environmental sounds. Full instructions are provided in the Supplementary Materials. Participants were assigned between-subject to learn labels (transcriptions) of either first or las</w:t>
+      </w:r>
+      <w:r>
+        <w:t>t generation imitations. Some participants learned labels from transcriptions of seed sounds (Fig. S6). On each trial, participants heard one of the 16 seed sounds. After a 1s delay, participants saw a label (one of the transcribed imitations) and responde</w:t>
+      </w:r>
+      <w:r>
+        <w:t xml:space="preserve">d yes or no using a gamepad controller depending on whether the sound and the word </w:t>
       </w:r>
       <w:r>
         <w:lastRenderedPageBreak/>
-        <w:t xml:space="preserve">went together. Participants received accuracy feedback (a bell sound and a green checkmark if correct; a buzzing sound and a red “X” if incorrect). Four outlier participants </w:t>
-      </w:r>
-      <w:r>
-        <w:t>were excluded from the final sample due to high error rates and slow RTs.</w:t>
+        <w:t>went together. Participants received accuracy feedback (a bell sound and a green checkmark if correct; a buzzing sound and a red “X” if incorrect). Four outlier participants</w:t>
+      </w:r>
+      <w:r>
+        <w:t xml:space="preserve"> were excluded from the final sample due to high error rates and slow RTs.</w:t>
       </w:r>
     </w:p>
     <w:p>
@@ -3223,13 +3226,13 @@
         <w:pStyle w:val="BodyText"/>
       </w:pPr>
       <w:r>
-        <w:t>Participants categorized all 16 seed sounds over the course of the experiment, but they learned them in blocks of 4 sounds at a time. Within each block of 24 trials, participants hea</w:t>
-      </w:r>
-      <w:r>
-        <w:t xml:space="preserve">rd the same four sounds and the same four words multiple times, with a 50% probability of the sound matching the word on any given trial. At the start of a new block of trials, participants heard four new sounds they had not heard before, and had to learn </w:t>
-      </w:r>
-      <w:r>
-        <w:t>to associate these new sounds with the words they had learned in the previous blocks.</w:t>
+        <w:t>Participants categorized all 16 seed sounds over the course of the experiment, but they learned them in blocks of 4 sounds at a time. Within each block of 24 trials, participants he</w:t>
+      </w:r>
+      <w:r>
+        <w:t>ard the same four sounds and the same four words multiple times, with a 50% probability of the sound matching the word on any given trial. At the start of a new block of trials, participants heard four new sounds they had not heard before, and had to learn</w:t>
+      </w:r>
+      <w:r>
+        <w:t xml:space="preserve"> to associate these new sounds with the words they had learned in the previous blocks.</w:t>
       </w:r>
     </w:p>
     <w:p>
@@ -3389,7 +3392,7 @@
           <w:noProof/>
         </w:rPr>
         <w:drawing>
-          <wp:inline distT="0" distB="0" distL="0" distR="0" wp14:anchorId="65256D0E" wp14:editId="67D59E0E">
+          <wp:inline distT="0" distB="0" distL="0" distR="0" wp14:anchorId="4C366857" wp14:editId="5E4D9D0F">
             <wp:extent cx="5969000" cy="3481916"/>
             <wp:effectExtent l="0" t="0" r="0" b="0"/>
             <wp:docPr id="6" name="Picture" descr="Figure 6 Repeated imitations made for better category labels. Participants learned novel labels (transcriptions of first or last generation imitations) for categories of environmental sounds. A. Mean RTs for correct responses in the category learning experiment with ±1 SE. Participants achieved faster RTs in matching transcribed labels to environmental sounds for labels transcribed from later compared to earlier generation imitations. B. Cost of generalizing to new category members with ±1 SE. After each block of trials, new environmental sounds were introduced, requiring participants to generalize the previously learned category labels to new category members. There was a generalization cost for the first generation labels, but not the last generation labels."/>
@@ -5145,9 +5148,9 @@
 <file path=word/numbering.xml><?xml version="1.0" encoding="utf-8"?>
 <w:numbering xmlns:wpc="http://schemas.microsoft.com/office/word/2010/wordprocessingCanvas" xmlns:mo="http://schemas.microsoft.com/office/mac/office/2008/main" xmlns:mc="http://schemas.openxmlformats.org/markup-compatibility/2006" xmlns:mv="urn:schemas-microsoft-com:mac:vml" xmlns:o="urn:schemas-microsoft-com:office:office" xmlns:r="http://schemas.openxmlformats.org/officeDocument/2006/relationships" xmlns:m="http://schemas.openxmlformats.org/officeDocument/2006/math" xmlns:v="urn:schemas-microsoft-com:vml" xmlns:wp14="http://schemas.microsoft.com/office/word/2010/wordprocessingDrawing" xmlns:wp="http://schemas.openxmlformats.org/drawingml/2006/wordprocessingDrawing" xmlns:w10="urn:schemas-microsoft-com:office:word" xmlns:w="http://schemas.openxmlformats.org/wordprocessingml/2006/main" xmlns:w14="http://schemas.microsoft.com/office/word/2010/wordml" xmlns:w15="http://schemas.microsoft.com/office/word/2012/wordml" xmlns:wpg="http://schemas.microsoft.com/office/word/2010/wordprocessingGroup" xmlns:wpi="http://schemas.microsoft.com/office/word/2010/wordprocessingInk" xmlns:wne="http://schemas.microsoft.com/office/word/2006/wordml" xmlns:wps="http://schemas.microsoft.com/office/word/2010/wordprocessingShape" mc:Ignorable="w14 w15 wp14">
   <w:abstractNum w:abstractNumId="0">
-    <w:nsid w:val="C2298BB6"/>
+    <w:nsid w:val="A931693C"/>
     <w:multiLevelType w:val="multilevel"/>
-    <w:tmpl w:val="80AA5CAA"/>
+    <w:tmpl w:val="71ECDD4C"/>
     <w:lvl w:ilvl="0">
       <w:numFmt w:val="bullet"/>
       <w:lvlText w:val=" "/>
@@ -5226,20 +5229,32 @@
       </w:pPr>
     </w:lvl>
     <w:lvl w:ilvl="7">
-      <w:numFmt w:val="decimal"/>
-      <w:lvlText w:val=""/>
+      <w:numFmt w:val="bullet"/>
+      <w:lvlText w:val=" "/>
       <w:lvlJc w:val="left"/>
+      <w:pPr>
+        <w:tabs>
+          <w:tab w:val="num" w:pos="5040"/>
+        </w:tabs>
+        <w:ind w:left="5520" w:hanging="480"/>
+      </w:pPr>
     </w:lvl>
     <w:lvl w:ilvl="8">
-      <w:numFmt w:val="decimal"/>
-      <w:lvlText w:val=""/>
+      <w:numFmt w:val="bullet"/>
+      <w:lvlText w:val=" "/>
       <w:lvlJc w:val="left"/>
+      <w:pPr>
+        <w:tabs>
+          <w:tab w:val="num" w:pos="5760"/>
+        </w:tabs>
+        <w:ind w:left="6240" w:hanging="480"/>
+      </w:pPr>
     </w:lvl>
   </w:abstractNum>
   <w:abstractNum w:abstractNumId="1">
-    <w:nsid w:val="E17F69BA"/>
+    <w:nsid w:val="C2298BB6"/>
     <w:multiLevelType w:val="multilevel"/>
-    <w:tmpl w:val="9C56148C"/>
+    <w:tmpl w:val="80AA5CAA"/>
     <w:lvl w:ilvl="0">
       <w:numFmt w:val="bullet"/>
       <w:lvlText w:val=" "/>
@@ -5329,6 +5344,98 @@
     </w:lvl>
   </w:abstractNum>
   <w:abstractNum w:abstractNumId="2">
+    <w:nsid w:val="E17F69BA"/>
+    <w:multiLevelType w:val="multilevel"/>
+    <w:tmpl w:val="9C56148C"/>
+    <w:lvl w:ilvl="0">
+      <w:numFmt w:val="bullet"/>
+      <w:lvlText w:val=" "/>
+      <w:lvlJc w:val="left"/>
+      <w:pPr>
+        <w:tabs>
+          <w:tab w:val="num" w:pos="0"/>
+        </w:tabs>
+        <w:ind w:left="480" w:hanging="480"/>
+      </w:pPr>
+    </w:lvl>
+    <w:lvl w:ilvl="1">
+      <w:numFmt w:val="bullet"/>
+      <w:lvlText w:val=" "/>
+      <w:lvlJc w:val="left"/>
+      <w:pPr>
+        <w:tabs>
+          <w:tab w:val="num" w:pos="720"/>
+        </w:tabs>
+        <w:ind w:left="1200" w:hanging="480"/>
+      </w:pPr>
+    </w:lvl>
+    <w:lvl w:ilvl="2">
+      <w:numFmt w:val="bullet"/>
+      <w:lvlText w:val=" "/>
+      <w:lvlJc w:val="left"/>
+      <w:pPr>
+        <w:tabs>
+          <w:tab w:val="num" w:pos="1440"/>
+        </w:tabs>
+        <w:ind w:left="1920" w:hanging="480"/>
+      </w:pPr>
+    </w:lvl>
+    <w:lvl w:ilvl="3">
+      <w:numFmt w:val="bullet"/>
+      <w:lvlText w:val=" "/>
+      <w:lvlJc w:val="left"/>
+      <w:pPr>
+        <w:tabs>
+          <w:tab w:val="num" w:pos="2160"/>
+        </w:tabs>
+        <w:ind w:left="2640" w:hanging="480"/>
+      </w:pPr>
+    </w:lvl>
+    <w:lvl w:ilvl="4">
+      <w:numFmt w:val="bullet"/>
+      <w:lvlText w:val=" "/>
+      <w:lvlJc w:val="left"/>
+      <w:pPr>
+        <w:tabs>
+          <w:tab w:val="num" w:pos="2880"/>
+        </w:tabs>
+        <w:ind w:left="3360" w:hanging="480"/>
+      </w:pPr>
+    </w:lvl>
+    <w:lvl w:ilvl="5">
+      <w:numFmt w:val="bullet"/>
+      <w:lvlText w:val=" "/>
+      <w:lvlJc w:val="left"/>
+      <w:pPr>
+        <w:tabs>
+          <w:tab w:val="num" w:pos="3600"/>
+        </w:tabs>
+        <w:ind w:left="4080" w:hanging="480"/>
+      </w:pPr>
+    </w:lvl>
+    <w:lvl w:ilvl="6">
+      <w:numFmt w:val="bullet"/>
+      <w:lvlText w:val=" "/>
+      <w:lvlJc w:val="left"/>
+      <w:pPr>
+        <w:tabs>
+          <w:tab w:val="num" w:pos="4320"/>
+        </w:tabs>
+        <w:ind w:left="4800" w:hanging="480"/>
+      </w:pPr>
+    </w:lvl>
+    <w:lvl w:ilvl="7">
+      <w:numFmt w:val="decimal"/>
+      <w:lvlText w:val=""/>
+      <w:lvlJc w:val="left"/>
+    </w:lvl>
+    <w:lvl w:ilvl="8">
+      <w:numFmt w:val="decimal"/>
+      <w:lvlText w:val=""/>
+      <w:lvlJc w:val="left"/>
+    </w:lvl>
+  </w:abstractNum>
+  <w:abstractNum w:abstractNumId="3">
     <w:nsid w:val="FFFFFF7C"/>
     <w:multiLevelType w:val="singleLevel"/>
     <w:tmpl w:val="6180E7C6"/>
@@ -5345,7 +5452,7 @@
       </w:pPr>
     </w:lvl>
   </w:abstractNum>
-  <w:abstractNum w:abstractNumId="3">
+  <w:abstractNum w:abstractNumId="4">
     <w:nsid w:val="FFFFFF7D"/>
     <w:multiLevelType w:val="singleLevel"/>
     <w:tmpl w:val="FE50EFA8"/>
@@ -5362,7 +5469,7 @@
       </w:pPr>
     </w:lvl>
   </w:abstractNum>
-  <w:abstractNum w:abstractNumId="4">
+  <w:abstractNum w:abstractNumId="5">
     <w:nsid w:val="FFFFFF7E"/>
     <w:multiLevelType w:val="singleLevel"/>
     <w:tmpl w:val="81F283C8"/>
@@ -5379,7 +5486,7 @@
       </w:pPr>
     </w:lvl>
   </w:abstractNum>
-  <w:abstractNum w:abstractNumId="5">
+  <w:abstractNum w:abstractNumId="6">
     <w:nsid w:val="FFFFFF7F"/>
     <w:multiLevelType w:val="singleLevel"/>
     <w:tmpl w:val="9090830A"/>
@@ -5396,7 +5503,7 @@
       </w:pPr>
     </w:lvl>
   </w:abstractNum>
-  <w:abstractNum w:abstractNumId="6">
+  <w:abstractNum w:abstractNumId="7">
     <w:nsid w:val="FFFFFF80"/>
     <w:multiLevelType w:val="singleLevel"/>
     <w:tmpl w:val="5C62A8C2"/>
@@ -5416,7 +5523,7 @@
       </w:rPr>
     </w:lvl>
   </w:abstractNum>
-  <w:abstractNum w:abstractNumId="7">
+  <w:abstractNum w:abstractNumId="8">
     <w:nsid w:val="FFFFFF81"/>
     <w:multiLevelType w:val="singleLevel"/>
     <w:tmpl w:val="C8F61246"/>
@@ -5436,7 +5543,7 @@
       </w:rPr>
     </w:lvl>
   </w:abstractNum>
-  <w:abstractNum w:abstractNumId="8">
+  <w:abstractNum w:abstractNumId="9">
     <w:nsid w:val="FFFFFF82"/>
     <w:multiLevelType w:val="singleLevel"/>
     <w:tmpl w:val="5882DDA0"/>
@@ -5456,7 +5563,7 @@
       </w:rPr>
     </w:lvl>
   </w:abstractNum>
-  <w:abstractNum w:abstractNumId="9">
+  <w:abstractNum w:abstractNumId="10">
     <w:nsid w:val="FFFFFF83"/>
     <w:multiLevelType w:val="singleLevel"/>
     <w:tmpl w:val="18EC73FE"/>
@@ -5476,7 +5583,7 @@
       </w:rPr>
     </w:lvl>
   </w:abstractNum>
-  <w:abstractNum w:abstractNumId="10">
+  <w:abstractNum w:abstractNumId="11">
     <w:nsid w:val="FFFFFF88"/>
     <w:multiLevelType w:val="singleLevel"/>
     <w:tmpl w:val="A7F633F2"/>
@@ -5493,7 +5600,7 @@
       </w:pPr>
     </w:lvl>
   </w:abstractNum>
-  <w:abstractNum w:abstractNumId="11">
+  <w:abstractNum w:abstractNumId="12">
     <w:nsid w:val="FFFFFF89"/>
     <w:multiLevelType w:val="singleLevel"/>
     <w:tmpl w:val="FD74D398"/>
@@ -5513,148 +5620,44 @@
       </w:rPr>
     </w:lvl>
   </w:abstractNum>
-  <w:abstractNum w:abstractNumId="12">
-    <w:nsid w:val="383CF15B"/>
-    <w:multiLevelType w:val="multilevel"/>
-    <w:tmpl w:val="6B7CFD80"/>
-    <w:lvl w:ilvl="0">
-      <w:numFmt w:val="bullet"/>
-      <w:lvlText w:val=" "/>
-      <w:lvlJc w:val="left"/>
-      <w:pPr>
-        <w:tabs>
-          <w:tab w:val="num" w:pos="0"/>
-        </w:tabs>
-        <w:ind w:left="480" w:hanging="480"/>
-      </w:pPr>
-    </w:lvl>
-    <w:lvl w:ilvl="1">
-      <w:numFmt w:val="bullet"/>
-      <w:lvlText w:val=" "/>
-      <w:lvlJc w:val="left"/>
-      <w:pPr>
-        <w:tabs>
-          <w:tab w:val="num" w:pos="720"/>
-        </w:tabs>
-        <w:ind w:left="1200" w:hanging="480"/>
-      </w:pPr>
-    </w:lvl>
-    <w:lvl w:ilvl="2">
-      <w:numFmt w:val="bullet"/>
-      <w:lvlText w:val=" "/>
-      <w:lvlJc w:val="left"/>
-      <w:pPr>
-        <w:tabs>
-          <w:tab w:val="num" w:pos="1440"/>
-        </w:tabs>
-        <w:ind w:left="1920" w:hanging="480"/>
-      </w:pPr>
-    </w:lvl>
-    <w:lvl w:ilvl="3">
-      <w:numFmt w:val="bullet"/>
-      <w:lvlText w:val=" "/>
-      <w:lvlJc w:val="left"/>
-      <w:pPr>
-        <w:tabs>
-          <w:tab w:val="num" w:pos="2160"/>
-        </w:tabs>
-        <w:ind w:left="2640" w:hanging="480"/>
-      </w:pPr>
-    </w:lvl>
-    <w:lvl w:ilvl="4">
-      <w:numFmt w:val="bullet"/>
-      <w:lvlText w:val=" "/>
-      <w:lvlJc w:val="left"/>
-      <w:pPr>
-        <w:tabs>
-          <w:tab w:val="num" w:pos="2880"/>
-        </w:tabs>
-        <w:ind w:left="3360" w:hanging="480"/>
-      </w:pPr>
-    </w:lvl>
-    <w:lvl w:ilvl="5">
-      <w:numFmt w:val="bullet"/>
-      <w:lvlText w:val=" "/>
-      <w:lvlJc w:val="left"/>
-      <w:pPr>
-        <w:tabs>
-          <w:tab w:val="num" w:pos="3600"/>
-        </w:tabs>
-        <w:ind w:left="4080" w:hanging="480"/>
-      </w:pPr>
-    </w:lvl>
-    <w:lvl w:ilvl="6">
-      <w:numFmt w:val="bullet"/>
-      <w:lvlText w:val=" "/>
-      <w:lvlJc w:val="left"/>
-      <w:pPr>
-        <w:tabs>
-          <w:tab w:val="num" w:pos="4320"/>
-        </w:tabs>
-        <w:ind w:left="4800" w:hanging="480"/>
-      </w:pPr>
-    </w:lvl>
-    <w:lvl w:ilvl="7">
-      <w:numFmt w:val="bullet"/>
-      <w:lvlText w:val=" "/>
-      <w:lvlJc w:val="left"/>
-      <w:pPr>
-        <w:tabs>
-          <w:tab w:val="num" w:pos="5040"/>
-        </w:tabs>
-        <w:ind w:left="5520" w:hanging="480"/>
-      </w:pPr>
-    </w:lvl>
-    <w:lvl w:ilvl="8">
-      <w:numFmt w:val="bullet"/>
-      <w:lvlText w:val=" "/>
-      <w:lvlJc w:val="left"/>
-      <w:pPr>
-        <w:tabs>
-          <w:tab w:val="num" w:pos="5760"/>
-        </w:tabs>
-        <w:ind w:left="6240" w:hanging="480"/>
-      </w:pPr>
-    </w:lvl>
-  </w:abstractNum>
   <w:num w:numId="1">
+    <w:abstractNumId w:val="2"/>
+  </w:num>
+  <w:num w:numId="2">
     <w:abstractNumId w:val="1"/>
   </w:num>
-  <w:num w:numId="2">
-    <w:abstractNumId w:val="0"/>
+  <w:num w:numId="3">
+    <w:abstractNumId w:val="12"/>
   </w:num>
-  <w:num w:numId="3">
+  <w:num w:numId="4">
+    <w:abstractNumId w:val="10"/>
+  </w:num>
+  <w:num w:numId="5">
+    <w:abstractNumId w:val="9"/>
+  </w:num>
+  <w:num w:numId="6">
+    <w:abstractNumId w:val="8"/>
+  </w:num>
+  <w:num w:numId="7">
+    <w:abstractNumId w:val="7"/>
+  </w:num>
+  <w:num w:numId="8">
     <w:abstractNumId w:val="11"/>
   </w:num>
-  <w:num w:numId="4">
-    <w:abstractNumId w:val="9"/>
-  </w:num>
-  <w:num w:numId="5">
-    <w:abstractNumId w:val="8"/>
-  </w:num>
-  <w:num w:numId="6">
-    <w:abstractNumId w:val="7"/>
-  </w:num>
-  <w:num w:numId="7">
+  <w:num w:numId="9">
     <w:abstractNumId w:val="6"/>
   </w:num>
-  <w:num w:numId="8">
-    <w:abstractNumId w:val="10"/>
-  </w:num>
-  <w:num w:numId="9">
+  <w:num w:numId="10">
     <w:abstractNumId w:val="5"/>
   </w:num>
-  <w:num w:numId="10">
+  <w:num w:numId="11">
     <w:abstractNumId w:val="4"/>
   </w:num>
-  <w:num w:numId="11">
+  <w:num w:numId="12">
     <w:abstractNumId w:val="3"/>
   </w:num>
-  <w:num w:numId="12">
-    <w:abstractNumId w:val="2"/>
-  </w:num>
   <w:num w:numId="13">
-    <w:abstractNumId w:val="12"/>
+    <w:abstractNumId w:val="0"/>
   </w:num>
 </w:numbering>
 </file>

</xml_diff>

<commit_message>
Integrate changes in MS from GL and MP
</commit_message>
<xml_diff>
--- a/creating-words-v2.docx
+++ b/creating-words-v2.docx
@@ -174,28 +174,22 @@
       <w:pPr>
         <w:pStyle w:val="BodyText"/>
       </w:pPr>
+    </w:p>
+    <w:p>
+      <w:pPr>
+        <w:pStyle w:val="BodyText"/>
+      </w:pPr>
       <w:r>
         <w:t> </w:t>
       </w:r>
     </w:p>
     <w:p>
       <w:pPr>
-        <w:pStyle w:val="BodyText"/>
-      </w:pPr>
-      <w:r>
-        <w:t> </w:t>
-      </w:r>
-    </w:p>
-    <w:p>
-      <w:pPr>
         <w:pStyle w:val="Heading1"/>
       </w:pPr>
       <w:bookmarkStart w:id="0" w:name="author-note"/>
       <w:r>
-        <w:t>A</w:t>
-      </w:r>
-      <w:r>
-        <w:t>uthor note</w:t>
+        <w:t>Author note</w:t>
       </w:r>
       <w:bookmarkEnd w:id="0"/>
     </w:p>
@@ -257,10 +251,7 @@
         <w:t>ations and their written transcriptions could be matched above chance to the category of environmental sound that motivated them. These results show how repeated imitation can create progressively more word-like forms while continuing to retain a resemblan</w:t>
       </w:r>
       <w:r>
-        <w:t>ce to the original sound that motivated them, and speak to the possible role of human vocal imitation in explaining the origin</w:t>
-      </w:r>
-      <w:r>
-        <w:t>s of at least some spoken words.</w:t>
+        <w:t>ce to the original sound that motivated them, and speak to the possible role of human vocal imitation in explaining the origins of at least some spoken words.</w:t>
       </w:r>
     </w:p>
     <w:p>
@@ -271,13 +262,7 @@
         <w:rPr>
           <w:i/>
         </w:rPr>
-        <w:t>K</w:t>
-      </w:r>
-      <w:r>
-        <w:rPr>
-          <w:i/>
-        </w:rPr>
-        <w:t>eywords:</w:t>
+        <w:t>Keywords:</w:t>
       </w:r>
       <w:r>
         <w:t xml:space="preserve"> language evolution, iconicity, vocal imitation, transmission ch</w:t>
@@ -291,7 +276,7 @@
         <w:pStyle w:val="BodyText"/>
       </w:pPr>
       <w:r>
-        <w:t>Word count: 5552</w:t>
+        <w:t>Word count: 7199</w:t>
       </w:r>
     </w:p>
     <w:p>
@@ -336,22 +321,22 @@
         <w:pStyle w:val="FirstParagraph"/>
       </w:pPr>
       <w:r>
-        <w:t xml:space="preserve">The vocal communication of non-human primate species is based on a repertoire of species-typical calls that are highly similar across generations and between populations </w:t>
-      </w:r>
-      <w:r>
-        <w:t>(e.g. Seyfarth &amp; Cheney, 1986) (but see, e.g. Crockford, Herbinger, Vigilant, &amp; Boesch, 2004). In contrast, human languages comprise a vast repertoire of learned meaningful elements (words and other morphemes) which can number in the tens of thousands (e.g</w:t>
-      </w:r>
-      <w:r>
-        <w:t>., Brysbaert, Stevens, Mandera, &amp; Keuleers, 2016). Aside from their number, the words of different natural languages are characterized by their extreme variability (Evans &amp; Levinson, 2009; Lupyan &amp; Dale, 2016; Wierzbicka, 1996). The words used within a spe</w:t>
-      </w:r>
-      <w:r>
-        <w:t>ech community change relatively quickly over generations (e.g., Pagel, Atkinson, &amp; Meade, 2007). At least in part as a consequence of this divergence, most words appear to bear a largely arbitrary relationship between their form and their meaning — seeming</w:t>
-      </w:r>
-      <w:r>
-        <w:t xml:space="preserve">ly, a product of their idiosyncratic etymological histories (Labov, 1972; Sapir, 1921). The apparently arbitrary nature of spoken vocabularies presents a quandary for the study of language origins. If words of spoken languages are truly arbitrary, by what </w:t>
-      </w:r>
-      <w:r>
-        <w:t>process were the first words ever coined?</w:t>
+        <w:t xml:space="preserve">Most vocal communication of non-human primate species is based on a repertoire of species-typical calls that are highly similar across generations and between populations </w:t>
+      </w:r>
+      <w:r>
+        <w:t>(e.g. Seyfarth &amp; Cheney, 1986) (but see, e.g. Crockford, Herbinger, Vigilant, &amp; Boesch, 2004). In contrast, human languages comprise a vast repertoire of learned meaningful elements (words and other morphemes) which can number in the tens of thousands or m</w:t>
+      </w:r>
+      <w:r>
+        <w:t>ore (e.g., Brysbaert, Stevens, Mandera, &amp; Keuleers, 2016). Aside from their number, the words of different natural languages are characterized by their extreme diversity (Evans &amp; Levinson, 2009; Lupyan &amp; Dale, 2016; Wierzbicka, 1996). The words used within</w:t>
+      </w:r>
+      <w:r>
+        <w:t xml:space="preserve"> a speech community change relatively quickly over generations compared to the evolution of vocal signals (e.g., Pagel, Atkinson, &amp; Meade, 2007). At least in part as a consequence of this divergence, most words appear to bear a largely arbitrary relationsh</w:t>
+      </w:r>
+      <w:r>
+        <w:t xml:space="preserve">ip between their form and their meaning — seemingly, a product of their idiosyncratic etymological histories (Labov, 1972; Sapir, 1921). The apparently arbitrary nature of spoken vocabularies presents a quandary for the study of language origins. If words </w:t>
+      </w:r>
+      <w:r>
+        <w:t>of spoken languages are truly arbitrary, by what process were the first words ever coined?</w:t>
       </w:r>
     </w:p>
     <w:p>
@@ -359,20 +344,29 @@
         <w:pStyle w:val="BodyText"/>
       </w:pPr>
       <w:r>
-        <w:t>While the origin of spoken words is hard to discern, the situation is somewhat different for signed languages. In signed languages, the origins of many signs are relatively transparent. Although signed languages re</w:t>
-      </w:r>
-      <w:r>
-        <w:t>ly on the same type of referential symbolism as spoken languages, many individual signs have clear iconic roots, formed from gestures that resemble their meaning (Frishberg, 1975; Goldin-Meadow, 2016; Kendon, 2014; Klima &amp; Bellugi, 1980). For instance, Fri</w:t>
-      </w:r>
-      <w:r>
-        <w:t>shberg (1975) noted the iconic origins of the American Sign Language (ASL) sign for bird, which is formed with a beak-like handshape articulated in front of the nose. Another example is steal, derived from a grabbing motion to represent the act of stealing</w:t>
-      </w:r>
-      <w:r>
-        <w:t xml:space="preserve"> something. Stokoe (1965) </w:t>
+        <w:t>While the origin of most spoken words is hard to discern, the situation is somewhat different for signed languages. In signed languages, the origins of many signs ar</w:t>
+      </w:r>
+      <w:r>
+        <w:t>e relatively transparent. Although signed languages rely on the same type of referential symbolism as spoken languages, many individual signs have clear iconic roots, formed from gestures that resemble their meaning (Frishberg, 1975; Goldin-Meadow, 2016; K</w:t>
+      </w:r>
+      <w:r>
+        <w:t>endon, 2014; Klima &amp; Bellugi, 1980). For instance, Frishberg (1975) noted the iconic origins of the American Sign Language (ASL) sign for bird, which is formed with a beak-like handshape articulated in front of the nose. Another example is steal, derived f</w:t>
+      </w:r>
+      <w:r>
+        <w:t xml:space="preserve">rom a grabbing motion to represent the act of stealing </w:t>
       </w:r>
       <w:r>
         <w:lastRenderedPageBreak/>
-        <w:t>identified about 25% of American Sign Language signs to be iconic, and reviewing the remaining 75% of ASL signs, Wescott (1971) determined that about two-thirds of these seemed plausibly derived from iconic origins.</w:t>
+        <w:t>something. Stokoe (1965) identified about 25% of American Sign Language signs to be iconic, and reviewing the remaining 75% of ASL signs, Wescott (1971) determined that about two-thirds of these seemed</w:t>
+      </w:r>
+      <w:r>
+        <w:t xml:space="preserve"> plausibly derived from iconic origins. Further support for iconic origins of signed languages comes from observations of deaf children raised without exposure to a signed language, who develop homesign systems to use with their family. These communication</w:t>
+      </w:r>
+      <w:r>
+        <w:t xml:space="preserve"> systems are generally built from a process in which the children establish conventional gestures through the use of pantomimes and various iconic and indexical gestures (e.g. Goldin-Meadow &amp; Feldman, 1977). Participants in laboratory experiments utilize a</w:t>
+      </w:r>
+      <w:r>
+        <w:t xml:space="preserve"> similar strategy when they communicate with gestures in iterated communication games (Fay, Lister, Mark Ellison, &amp; Goldin-Meadow, 2014).</w:t>
       </w:r>
     </w:p>
     <w:p>
@@ -380,19 +374,19 @@
         <w:pStyle w:val="BodyText"/>
       </w:pPr>
       <w:r>
-        <w:t>In contrast to</w:t>
-      </w:r>
-      <w:r>
-        <w:t xml:space="preserve"> the visual gestures of signed languages, many have argued that iconic vocalizations could not have played a significant role in the origin of spoken words because the vocal modality simply does not afford much resemblance between form and meaning (Arbib, </w:t>
-      </w:r>
-      <w:r>
-        <w:t>2012; Armstrong &amp; Wilcox, 2007; Corballis, 2003; Hewes, 1973; Hockett, 1978; Tomasello, 2010). It has also been argued that the human capacity for vocal imitation is a domain-specific skill, geared towards learning to speak, rather than the iconic represen</w:t>
-      </w:r>
-      <w:r>
-        <w:t>tation of environmental sounds. For example, Pinker and Jackendoff (2005) suggested that, “most humans lack the ability… to convincingly reproduce environmental sounds… Thus ‘capacity for vocal imitation’ in humans might be better described as a capacity t</w:t>
-      </w:r>
-      <w:r>
-        <w:t>o learn to produce speech” (p. 209). Consequently, it is still widely assumed that vocal imitation — or more broadly, the use of any sort of resemblance between form and meaning — cannot be important to understanding the origin of spoken words.</w:t>
+        <w:t>In contrast to the visual gestures of signed languages, many have argued that iconic vocalizations could not have play</w:t>
+      </w:r>
+      <w:r>
+        <w:t xml:space="preserve">ed a significant role in the origin of spoken words because the vocal modality simply does not afford much resemblance between form and meaning (M. A. Arbib, 2012; Armstrong &amp; Wilcox, 2007; Corballis, 2003; Hewes, 1973; Hockett, 1978; Tomasello, 2010). It </w:t>
+      </w:r>
+      <w:r>
+        <w:t>has also been argued that the human capacity for vocal imitation is a domain-specific skill, geared towards learning to speak, rather than the representation of environmental sounds. For example, Pinker and Jackendoff (2005) suggested that, “most humans la</w:t>
+      </w:r>
+      <w:r>
+        <w:t>ck the ability… to convincingly reproduce environmental sounds… Thus ‘capacity for vocal imitation’ in humans might be better described as a capacity to learn to produce speech” (p. 209). Consequently, it is still widely assumed that vocal imitation — or m</w:t>
+      </w:r>
+      <w:r>
+        <w:t>ore broadly, the use of any sort of resemblance between form and meaning — cannot be important to understanding the origin of spoken words.</w:t>
       </w:r>
     </w:p>
     <w:p>
@@ -400,32 +394,29 @@
         <w:pStyle w:val="BodyText"/>
       </w:pPr>
       <w:r>
-        <w:t>Although mo</w:t>
-      </w:r>
-      <w:r>
-        <w:t>st words of contemporary spoken languages are not clearly imitative in origin, there has been a growing recognition of the importance of iconicity in spoken languages (Dingemanse, Blasi, Lupyan, Christiansen, &amp; Monaghan, 2015; Perniss, Thompson, &amp; Vigliocc</w:t>
-      </w:r>
-      <w:r>
-        <w:t>o, 2010) and the common use of vocal imitation and depiction in spoken discourse (Clark &amp; Gerrig, 1990; Lewis, 2009). This has led some to argue for the importance of imitation for understanding the origin of spoken words (e.g., Brown, Black, &amp; Horowitz, 1</w:t>
-      </w:r>
-      <w:r>
-        <w:t xml:space="preserve">955; Dingemanse, 2014; Donald, 2016; Imai &amp; Kita, 2014; Perlman, Dale, &amp; Lupyan, 2015). In addition, counter to previous assumptions, people are highly effective at using vocal imitations to refer to environmental </w:t>
-      </w:r>
-      <w:r>
         <w:lastRenderedPageBreak/>
-        <w:t xml:space="preserve">sounds such as coins dropping in a jar or </w:t>
-      </w:r>
-      <w:r>
-        <w:t>mechanical events such as scraping – in some cases, even more effective than when using conventional words (Lemaitre &amp; Rocchesso, 2014). Recent work has also shown that people are able to create novel imitative vocalizations for more abstract meanings (e.g</w:t>
-      </w:r>
-      <w:r>
-        <w:t>. ‘slow’, ‘rough’, ‘good’, ‘many’) that are understandable to naïve listeners (Perlman et al., 2015). These imitations are effective not because people can mimic environmental sounds with high fidelity, but because people are able to produce imitations tha</w:t>
-      </w:r>
-      <w:r>
-        <w:t xml:space="preserve">t capture the salient features of sounds in ways that are understandable to listeners (Lemaitre, Houix, Voisin, Misdariis, &amp; Susini, 2016). Similarly, the features of onomatopoeic words might highlight distinctive aspects of the sounds they represent. For </w:t>
-      </w:r>
-      <w:r>
-        <w:t>example, the initial voiced, plosive /b/ in “boom” represents an abrupt, loud onset, the back vowel /u/ a low pitch, and the nasalized /m/ a slow, muffled decay (Rhodes, 1994).</w:t>
+        <w:t>Although most words of contemporary spoken languages are not clearly imitative in origin, there has been a growing r</w:t>
+      </w:r>
+      <w:r>
+        <w:t>ecognition of the importance of iconicity in spoken languages (Dingemanse, Blasi, Lupyan, Christiansen, &amp; Monaghan, 2015; Perniss, Thompson, &amp; Vigliocco, 2010) and the common use of vocal imitation and depiction in spoken discourse (Clark &amp; Gerrig, 1990; L</w:t>
+      </w:r>
+      <w:r>
+        <w:t>ewis, 2009). This has led some to argue for the importance of imitation for understanding the origin of spoken words (e.g., Brown, Black, &amp; Horowitz, 1955; Dingemanse, 2014; Donald, 2016; Imai &amp; Kita, 2014; Perlman, Dale, &amp; Lupyan, 2015). In addition, coun</w:t>
+      </w:r>
+      <w:r>
+        <w:t>ter to previous assumptions, people are highly effective at using vocal imitations to refer to environmental sounds such as coins dropping in a jar or mechanical events such as scraping – in some cases, even more effective than when using conventional word</w:t>
+      </w:r>
+      <w:r>
+        <w:t>s (Lemaitre &amp; Rocchesso, 2014). Recent work has also shown that people are able to create novel imitative vocalizations for more abstract meanings (e.g. ‘slow’, ‘rough’, ‘good’, ‘many’) that are understandable to naïve listeners (Perlman et al., 2015). The</w:t>
+      </w:r>
+      <w:r>
+        <w:t>se imitations are effective not because people can mimic environmental sounds with high fidelity, but because people are able to produce imitations that capture the salient features of sounds in ways that are understandable to listeners (Lemaitre, Houix, V</w:t>
+      </w:r>
+      <w:r>
+        <w:t>oisin, Misdariis, &amp; Susini, 2016). Similarly, the features of onomatopoeic words might highlight distinctive aspects of the sounds they represent. For example, the initial voiced, plosive /b/ in “boom” represents an abrupt, loud onset, the back vowel /u/ a</w:t>
+      </w:r>
+      <w:r>
+        <w:t xml:space="preserve"> low pitch, and the nasalized /m/ a slow, muffled decay (Rhodes, 1994).</w:t>
       </w:r>
     </w:p>
     <w:p>
@@ -433,19 +424,23 @@
         <w:pStyle w:val="BodyText"/>
       </w:pPr>
       <w:r>
-        <w:t xml:space="preserve">Thus, converging evidence suggests that people can use vocal imitation as an </w:t>
-      </w:r>
-      <w:r>
-        <w:t>effective means of communication. At the same time, vocal imitations are not words. If vocal imitation played a role in the origin of some spoken words, then it is necessary to identify the minimal conditions under which vocal imitations can give rise to m</w:t>
-      </w:r>
-      <w:r>
-        <w:t>ore word-like vocalizations that can eventually be integrated into a vocabulary of a language. In the present set of studies we ask whether vocal imitations can transition to more word-like forms through sheer repetition — without an explicit intent to com</w:t>
-      </w:r>
-      <w:r>
-        <w:t>municate. To answer this question, we recruited participants to play an online version of the children’s game of “Telephone”. In the children’s game, a spoken message is whispered from one person to the next. In our version, the original message or “seed s</w:t>
-      </w:r>
-      <w:r>
-        <w:t>ound” was a recording of an environmental sound. The initial group of participants (first generation) imitated these seed sounds, the next generation imitated the previous imitators, and so on for up to 8 generations.</w:t>
+        <w:t xml:space="preserve">Thus, converging evidence suggests that people can use vocal imitation as an effective means of communication. At the same time, vocal imitations are not </w:t>
+      </w:r>
+      <w:r>
+        <w:t xml:space="preserve">words. If vocal imitation played a role in the origin of some spoken words, then it is necessary to identify the minimal conditions under which vocal imitations can give rise to more word-like vocalizations that can </w:t>
+      </w:r>
+      <w:r>
+        <w:lastRenderedPageBreak/>
+        <w:t>eventually be integrated into a vocabula</w:t>
+      </w:r>
+      <w:r>
+        <w:t>ry of a language. In the present set of studies we ask whether vocal imitations can transition to more word-like forms through sheer repetition — without an explicit intent to communicate. To answer this question, we recruited participants to play an onlin</w:t>
+      </w:r>
+      <w:r>
+        <w:t>e version of the children’s game of “Telephone”. In the children’s game, a spoken message is whispered from one person to the next. In our version, the original message or “seed sound” was a recording of an environmental sound. The initial group of partici</w:t>
+      </w:r>
+      <w:r>
+        <w:t>pants (first generation) imitated these seed sounds, the next generation imitated the previous imitators, and so on for up to 8 generations.</w:t>
       </w:r>
     </w:p>
     <w:p>
@@ -453,34 +448,40 @@
         <w:pStyle w:val="BodyText"/>
       </w:pPr>
       <w:r>
+        <w:t>Our approach uses a transmission chain methodology similar to that frequently used in experimental studies of langu</w:t>
+      </w:r>
+      <w:r>
+        <w:t>age evolution (Tamariz, 2017, for review). As with other transmission chain studies (and iterated learning studies more generally), we seek to discover how various biases and constraints of individuals change the nature of a linguistic signal. Importantly,</w:t>
+      </w:r>
+      <w:r>
+        <w:t xml:space="preserve"> while typical transmission chain studies focus on the impact of learning biases (e.g., Kirby, Cornish, &amp; Smith, 2008), the present studies involve iterated reproduction that does not involve any learning. Participants simply attempt to imitate a sound as </w:t>
+      </w:r>
+      <w:r>
+        <w:t>best as they can. The biases we hypothesize to drive vocalizations to become more wordlike are therefore not related to any learning process, but instead are expected to emerge from constraints on the reproducibility of vocalizations. Our aim is thus to de</w:t>
+      </w:r>
+      <w:r>
+        <w:t>termine whether iterated reproduction, even without learning, is a sufficient enough constraint to enable the emergence of more wordlike signals.</w:t>
+      </w:r>
+    </w:p>
+    <w:p>
+      <w:pPr>
+        <w:pStyle w:val="BodyText"/>
+      </w:pPr>
+      <w:r>
+        <w:t>After collecting the imitations, we conducted a series of analyses and additional experiments to systematicall</w:t>
+      </w:r>
+      <w:r>
+        <w:t xml:space="preserve">y answer the following questions: First, do imitations stabilize in form and become more word-like as they are repeated? Second, do the imitations retain a resemblance to the original environmental sound that inspired them? If so, it should be possible </w:t>
+      </w:r>
+      <w:r>
         <w:lastRenderedPageBreak/>
-        <w:t>Our approach resembles in some ways bu</w:t>
-      </w:r>
-      <w:r>
-        <w:t>t ultimately diverges from other efforts to understand language evolution through the use of transmission chain designs. Iterated learning paradigms explain how constraints imposed by populations of language learners shape the structure of an evolving lang</w:t>
-      </w:r>
-      <w:r>
-        <w:t>uage (Kirby, Cornish, &amp; Smith, 2008; Tamariz, 2017). Here, the constraints that are hypothesized to drive vocalizations to become more wordlike are not related to any learning process, but instead are expected to emerge from constraints on reproducibility.</w:t>
-      </w:r>
-      <w:r>
-        <w:t xml:space="preserve"> That is, we sought to determine whether iterated reproduction, even without learning, was a sufficient enough constraint to allow for the emergence of more wordlike signals.</w:t>
-      </w:r>
-    </w:p>
-    <w:p>
-      <w:pPr>
-        <w:pStyle w:val="BodyText"/>
-      </w:pPr>
-      <w:r>
-        <w:t>After collecting the imitations, we conducted a series of analyses and additional</w:t>
-      </w:r>
-      <w:r>
-        <w:t xml:space="preserve"> experiments to systematically answer the following questions: First, do imitations stabilize in form and become more word-like as they are repeated? Second, do the imitations retain a resemblance to the original environmental sound that inspired them? If </w:t>
-      </w:r>
-      <w:r>
-        <w:t>so, it should be possible for naïve participants to match the emergent words back to the original seed sounds. Third, do the imitations become more suitable as categorical labels for the sounds that motivated them? For example, does the imitation of a part</w:t>
-      </w:r>
-      <w:r>
-        <w:t>icular water-splashing sound become, over generations of repeated imitation, a better label for the more general category of water-splashing sounds?</w:t>
+        <w:t>for</w:t>
+      </w:r>
+      <w:r>
+        <w:t xml:space="preserve"> naïve participants to match the emergent words back to the original seed sounds. Third, do the imitations become more suitable as categorical labels for the sounds that motivated them? For example, does the imitation of a particular water-splashing sound </w:t>
+      </w:r>
+      <w:r>
+        <w:t>become, over generations of repeated imitation, a better label for the more general category of water-splashing sounds?</w:t>
       </w:r>
     </w:p>
     <w:p>
@@ -498,23 +499,19 @@
         <w:pStyle w:val="FirstParagraph"/>
       </w:pPr>
       <w:r>
-        <w:t>In the first experiment, we collected the voca</w:t>
-      </w:r>
-      <w:r>
-        <w:t>l imitations, and assessed the extent to which repeating imitations of environmental sounds over generations of unique speakers results in progressive stabilization toward more word-like forms. After collecting the imitations, we measured changes in the st</w:t>
-      </w:r>
-      <w:r>
-        <w:t xml:space="preserve">ability of the imitations in three ways. First, we measured changes in the perception of acoustic similarity between subsequent generations of imitations along </w:t>
-      </w:r>
-      <w:r>
-        <w:lastRenderedPageBreak/>
-        <w:t>contiguous transmission chains. Second, we used algorithmic measures of acoustic similarity to a</w:t>
-      </w:r>
-      <w:r>
-        <w:t>ssess the similarity of imitations sampled within and between transmission chains. Third, we obtained transcriptions of imitations, and measured the extent to which later generation imitations were transcribed with greater consistency and agreement. The re</w:t>
-      </w:r>
-      <w:r>
-        <w:t>sults show that repeated imitation results in vocalizations that are easier to repeat with high fidelity and more consistently transcribed into English orthography.</w:t>
+        <w:t>In the first experiment, we collected the vocal imitations, and assessed th</w:t>
+      </w:r>
+      <w:r>
+        <w:t xml:space="preserve">e extent to which repeating imitations of environmental sounds over generations of unique speakers results in progressive stabilization toward more word-like forms. After collecting the imitations, we measured changes in the stability of the imitations in </w:t>
+      </w:r>
+      <w:r>
+        <w:t>three ways. First, we measured changes in the perception of acoustic similarity between subsequent generations of imitations along contiguous transmission chains. Second, we used algorithmic measures of acoustic similarity to assess the similarity of imita</w:t>
+      </w:r>
+      <w:r>
+        <w:t>tions sampled within and between transmission chains. Third, we obtained transcriptions of imitations, and measured the extent to which later generation imitations were transcribed with greater consistency and agreement. The results show that repeated imit</w:t>
+      </w:r>
+      <w:r>
+        <w:t>ation results in vocalizations that are easier to repeat with high fidelity and more consistently transcribed into English orthography.</w:t>
       </w:r>
     </w:p>
     <w:p>
@@ -543,10 +540,10 @@
         <w:pStyle w:val="FirstParagraph"/>
       </w:pPr>
       <w:r>
-        <w:t>To avoid sounds having lexicalized or conventionalized onomat</w:t>
-      </w:r>
-      <w:r>
-        <w:t>opoeic forms in English, we used inanimate categories of environmental sounds. Using an odd-one-out norming procedure (</w:t>
+        <w:t>To avoid sounds having lexicalized or conventionalized onomatopoeic forms in English, we u</w:t>
+      </w:r>
+      <w:r>
+        <w:t>sed inanimate categories of environmental sounds. Using an odd-one-out norming procedure (</w:t>
       </w:r>
       <w:r>
         <w:rPr>
@@ -555,13 +552,17 @@
         <w:t>N</w:t>
       </w:r>
       <w:r>
-        <w:t>=105 participants), an initial set of 36 sounds in 6 categories was reduced to a final set of 16 “seed” sounds: 4 sounds in each of 4 ca</w:t>
-      </w:r>
-      <w:r>
-        <w:t>tegories. The purpose of this norming procedure was to reach a set of approximately equally distinguishable sounds within each category by systematically removing the sounds that stood out in each category. The results of the norming procedure are shown in</w:t>
-      </w:r>
-      <w:r>
-        <w:t xml:space="preserve"> Fig. S1. The four final categories were: water, glass, tear, zipper. The final 16 seed sounds can be downloaded from here: </w:t>
+        <w:t>=105 participants), an initial set of 36 sounds in 6 categories was reduced to a final set of 16 “seed” sounds: 4 sounds in each of 4 categories. The purpose of this</w:t>
+      </w:r>
+      <w:r>
+        <w:t xml:space="preserve"> norming procedure was to reach a set of approximately equally distinguishable sounds within </w:t>
+      </w:r>
+      <w:r>
+        <w:lastRenderedPageBreak/>
+        <w:t>each category by systematically removing the sounds that stood out in each category. The results of the norming procedure are shown in Fig. S1. The four final cate</w:t>
+      </w:r>
+      <w:r>
+        <w:t xml:space="preserve">gories were: water, glass, tear, zipper. The final 16 seed sounds can be downloaded from here: </w:t>
       </w:r>
       <w:hyperlink r:id="rId8">
         <w:r>
@@ -600,13 +601,13 @@
         <w:t>N</w:t>
       </w:r>
       <w:r>
-        <w:t>=94) recruited fr</w:t>
-      </w:r>
-      <w:r>
-        <w:t>om Amazon Mechanical Turk were paid to participate in an online version of the children’s game of “Telephone”. Participants were instructed that they would hear some sound and their task is to reproduce it as accurately as possible using their computer mic</w:t>
-      </w:r>
-      <w:r>
-        <w:t>rophone. Full instructions are provided in the Supplemental Materials.</w:t>
+        <w:t>=94) recruited from Amazon Mechanical Turk wer</w:t>
+      </w:r>
+      <w:r>
+        <w:t>e paid to participate in an online version of the children’s game of “Telephone”. Participants were instructed that they would hear some sound and their task was to reproduce it as accurately as possible using their computer microphone. Full instructions a</w:t>
+      </w:r>
+      <w:r>
+        <w:t>re provided in the Supplemental Materials.</w:t>
       </w:r>
     </w:p>
     <w:p>
@@ -614,14 +615,10 @@
         <w:pStyle w:val="BodyText"/>
       </w:pPr>
       <w:r>
-        <w:t xml:space="preserve">Each participant listened to and imitated four sounds: one from each of the four categories of environmental sounds. Sounds were assigned at random such that participants were unlikely </w:t>
-      </w:r>
-      <w:r>
-        <w:t xml:space="preserve">to </w:t>
-      </w:r>
-      <w:r>
-        <w:lastRenderedPageBreak/>
-        <w:t>imitate the same person more than once. Participants were allowed to listen to each target sound as many times as needed, but were only allowed a single recording in response. Recordings that were too quiet (less than -30 dBFS) were not accepted.</w:t>
+        <w:t>Each participant listened to and imitated four sounds: one from each of the four categories of environmental sounds. Sounds were assigned at random such that participants were unlikely to imitate the same person m</w:t>
+      </w:r>
+      <w:r>
+        <w:t>ore than once. Participants were allowed to listen to each target sound as many times as they wished, but were only allowed a single recording in response. Recordings that were too quiet (less than -30 dBFS) were not accepted.</w:t>
       </w:r>
     </w:p>
     <w:p>
@@ -629,16 +626,16 @@
         <w:pStyle w:val="BodyText"/>
       </w:pPr>
       <w:r>
-        <w:t>Imitat</w:t>
-      </w:r>
-      <w:r>
-        <w:t xml:space="preserve">ions were monitored by an experimenter to catch any gross errors in recording before they were heard by the next generation of imitators. For example, recordings with loud sounds in the background were removed, and recordings were trimmed to the length of </w:t>
-      </w:r>
-      <w:r>
-        <w:t>the imitation prior to the next generation. The experimenter also removed sounds that violated the rules of the experiment, e.g., by saying something in English. A total of 115 (24%) imitations were removed prior to subsequent analysis. The final sample co</w:t>
-      </w:r>
-      <w:r>
-        <w:t>ntained 365 imitations along 105 contiguous transmission chains (Fig. 1).</w:t>
+        <w:t xml:space="preserve">Imitations were monitored by </w:t>
+      </w:r>
+      <w:r>
+        <w:t xml:space="preserve">an experimenter to catch any gross errors in recording before they were heard by the next generation of imitators. For example, recordings with loud sounds in the background were removed, and recordings were trimmed to the length of the imitation prior to </w:t>
+      </w:r>
+      <w:r>
+        <w:t xml:space="preserve">the next generation. The experimenter also removed sounds that violated the rules of the experiment, e.g., by saying something in English. A total of 115 (24%) imitations were removed prior to subsequent analysis. The final sample contained 365 imitations </w:t>
+      </w:r>
+      <w:r>
+        <w:t>along 105 contiguous transmission chains (Fig. 1).</w:t>
       </w:r>
     </w:p>
     <w:p>
@@ -648,7 +645,7 @@
         </w:rPr>
         <w:lastRenderedPageBreak/>
         <w:drawing>
-          <wp:inline distT="0" distB="0" distL="0" distR="0" wp14:anchorId="5AEEDAEC" wp14:editId="185166E1">
+          <wp:inline distT="0" distB="0" distL="0" distR="0" wp14:anchorId="56980C34" wp14:editId="22191C88">
             <wp:extent cx="5969000" cy="5222875"/>
             <wp:effectExtent l="0" t="0" r="0" b="0"/>
             <wp:docPr id="1" name="Picture" descr="Figure 1 Vocal imitations collected in the transmission chain experiment. Seed sounds (16) were sampled from four categories of environmental sounds: glass, tear, water, zipper. Participants imitated each seed sound, and then the next generation of participants imitated the imitations, and so on, for up to 8 generations. Chains are unbalanced due to random assignment and the exclusion of some low quality recordings."/>
@@ -695,10 +692,10 @@
         <w:pStyle w:val="ImageCaption"/>
       </w:pPr>
       <w:r>
-        <w:t>Figure 1 Vocal imitations collected in the transmission chain experiment. Seed sounds (16) were sampled from four categories of environmental sounds: glass, tear, water, zipper. Pa</w:t>
-      </w:r>
-      <w:r>
-        <w:t>rticipants imitated each seed sound, and then the next generation of participants imitated the imitations, and so on, for up to 8 generations. Chains are unbalanced due to random assignment and the exclusion of some low quality recordings.</w:t>
+        <w:t>Figure 1 Vocal imitations collected in the transmission chain experiment. Seed sounds (16) were sampled from four categories of environmental sounds: glass, tear, water, zipper. Participants imitated eac</w:t>
+      </w:r>
+      <w:r>
+        <w:t>h seed sound, and then the next generation of participants imitated the imitations, and so on, for up to 8 generations. Chains are unbalanced due to random assignment and the exclusion of some low quality recordings.</w:t>
       </w:r>
     </w:p>
     <w:p>
@@ -708,10 +705,7 @@
       </w:pPr>
       <w:bookmarkStart w:id="8" w:name="measuring-acoustic-similarity"/>
       <w:r>
-        <w:t>Measuring acoust</w:t>
-      </w:r>
-      <w:r>
-        <w:t>ic similarity</w:t>
+        <w:t>Measuring acoustic similarity</w:t>
       </w:r>
       <w:bookmarkEnd w:id="8"/>
     </w:p>
@@ -722,7 +716,10 @@
       </w:pPr>
       <w:bookmarkStart w:id="9" w:name="acoustic-similarity-judgments"/>
       <w:r>
-        <w:t>Acoustic similarity judgments</w:t>
+        <w:t xml:space="preserve">Acoustic </w:t>
+      </w:r>
+      <w:r>
+        <w:t>similarity judgments</w:t>
       </w:r>
       <w:bookmarkEnd w:id="9"/>
     </w:p>
@@ -732,10 +729,10 @@
       </w:pPr>
       <w:r>
         <w:lastRenderedPageBreak/>
-        <w:t>Acoustic similarity judgments were gathered from five research assistants who listened to pairs of sounds (approx. 300) and rated their subjective similarity. On each trial, raters heard two sounds from subsequen</w:t>
-      </w:r>
-      <w:r>
-        <w:t xml:space="preserve">t generations played in random order. They then indicated the similarity between the sounds on a 7-point Likert scale from </w:t>
+        <w:t>Acoustic similarity judgments were gathered from five research assistants who listened to pairs of sounds (approx. 300) and rated their subjective similarity. On each trial, raters heard two sounds from subsequent generations played in</w:t>
+      </w:r>
+      <w:r>
+        <w:t xml:space="preserve"> random order. They then indicated the similarity between the sounds on a 7-point Likert scale from </w:t>
       </w:r>
       <w:r>
         <w:rPr>
@@ -753,13 +750,13 @@
         <w:t>Nearly identical</w:t>
       </w:r>
       <w:r>
-        <w:t xml:space="preserve">. Raters were encouraged to use as much of the scale as they could </w:t>
-      </w:r>
-      <w:r>
-        <w:t>while maximizing the likelihood that, if they did this procedure again, they would reach the same judgments. Full instructions are provided in the Supplemental Materials. Inter-rater reliability was calculated as the intra-class coefficient treating the gr</w:t>
-      </w:r>
-      <w:r>
-        <w:t xml:space="preserve">oup as the unit of analysis (Gamer, Lemon, Fellows, &amp; Singh, 2012; Shrout &amp; Fleiss, 1979): ICC = 0.76, 95% CI [0.70, 0.81], F(170, 680) = 4.18, </w:t>
+        <w:t>. Raters were encouraged to use as much of the scale as they could while maximizing the li</w:t>
+      </w:r>
+      <w:r>
+        <w:t>kelihood that, if they did this procedure again, they would reach the same judgments. Full instructions are provided in the Supplemental Materials. Inter-rater reliability was calculated as the intra-class coefficient treating the group as the unit of anal</w:t>
+      </w:r>
+      <w:r>
+        <w:t xml:space="preserve">ysis (Gamer, Lemon, Fellows, &amp; Singh, 2012; Shrout &amp; Fleiss, 1979): ICC = 0.76, 95% CI [0.70, 0.81], F(170, 680) = 4.18, </w:t>
       </w:r>
       <w:r>
         <w:rPr>
@@ -787,10 +784,13 @@
         <w:pStyle w:val="FirstParagraph"/>
       </w:pPr>
       <w:r>
-        <w:t>To obtain algorithmic measures of acoustic similarity, we used the acoustic distance functions included in Phonological Corpus Tools (Hall, Allen, Fry, Mackie, &amp; McAuliffe, 2016). We computed Mel-frequency cepstral coefficients (MFCCs) between pairs of imi</w:t>
-      </w:r>
-      <w:r>
-        <w:t>tations using 12 coefficients in order to obtain speaker-independent estimates.</w:t>
+        <w:t>To obtain algorithmic m</w:t>
+      </w:r>
+      <w:r>
+        <w:t>easures of acoustic similarity, we used the acoustic distance functions included in Phonological Corpus Tools (Hall, Allen, Fry, Mackie, &amp; McAuliffe, 2016). We computed Mel-frequency cepstral coefficients (MFCCs) between pairs of imitations using 12 coeffi</w:t>
+      </w:r>
+      <w:r>
+        <w:t>cients in order to obtain speaker-independent estimates.</w:t>
       </w:r>
     </w:p>
     <w:p>
@@ -818,20 +818,20 @@
         <w:t>N</w:t>
       </w:r>
       <w:r>
-        <w:t>=216) recruited from Amazon Mechanical Turk were paid to transcribe vocalizations using English orthography, being instru</w:t>
-      </w:r>
-      <w:r>
-        <w:t>cted to write down what they heard as a single “word” so that the written word would sound as much like the sound as possible. Participants were instructed that this was a word creation task and so to avoid transcribing the vocalizations into existing Engl</w:t>
-      </w:r>
-      <w:r>
-        <w:t xml:space="preserve">ish words. Each participant completed 10 transcriptions. Transcriptions were gathered for the first and the last three generations of imitations collected in the transmission chain experiment. Participants also </w:t>
+        <w:t>=216) recruited from Amazon Mechanical Turk were paid to transcribe vocalizations using English orthography, being instructed to write down what</w:t>
+      </w:r>
+      <w:r>
+        <w:t xml:space="preserve"> they heard as a single “word” so that the written word would sound as much like the sound as possible. Participants were instructed that this was a word creation task and so to avoid transcribing the vocalizations into existing English words. Each partici</w:t>
+      </w:r>
+      <w:r>
+        <w:t xml:space="preserve">pant completed 10 transcriptions. Transcriptions were gathered for the first and the last three generations of imitations collected in the transmission chain experiment. Participants also </w:t>
       </w:r>
       <w:r>
         <w:lastRenderedPageBreak/>
-        <w:t>provided “transcriptions” of the original env</w:t>
-      </w:r>
-      <w:r>
-        <w:t>ironmental seed sounds. Analyses of these transcriptions are reported in the Supplementary Materials (Fig. S5).</w:t>
+        <w:t>provided “transcriptions” of the original environmental seed sounds.</w:t>
+      </w:r>
+      <w:r>
+        <w:t xml:space="preserve"> Analyses of these transcriptions are reported in the Supplementary Materials (Fig. S5).</w:t>
       </w:r>
     </w:p>
     <w:p>
@@ -857,10 +857,10 @@
         <w:t>difflib</w:t>
       </w:r>
       <w:r>
-        <w:t xml:space="preserve"> package of the Python sta</w:t>
-      </w:r>
-      <w:r>
-        <w:t>ndard library, which implements a version of Ratcliff and Obershelp’s “gestalt pattern matching” algorithm. Alternative measures of transcription agreement including exact string matching and the length of the longest substring match were also collected.</w:t>
+        <w:t xml:space="preserve"> package of the Python standard library, which im</w:t>
+      </w:r>
+      <w:r>
+        <w:t>plements a version of Ratcliff and Obershelp’s “gestalt pattern matching” algorithm. Alternative measures of transcription agreement including exact string matching and the length of the longest substring match were also collected.</w:t>
       </w:r>
     </w:p>
     <w:p>
@@ -870,10 +870,7 @@
       </w:pPr>
       <w:bookmarkStart w:id="12" w:name="analyses"/>
       <w:r>
-        <w:t>A</w:t>
-      </w:r>
-      <w:r>
-        <w:t>nalyses</w:t>
+        <w:t>Analyses</w:t>
       </w:r>
       <w:bookmarkEnd w:id="12"/>
     </w:p>
@@ -882,7 +879,10 @@
         <w:pStyle w:val="FirstParagraph"/>
       </w:pPr>
       <w:r>
-        <w:t xml:space="preserve">Statistical analyses were conducted in R using linear mixed-effects models provided by the </w:t>
+        <w:t>Statistical ana</w:t>
+      </w:r>
+      <w:r>
+        <w:t xml:space="preserve">lyses were conducted in R using linear mixed-effects models provided by the </w:t>
       </w:r>
       <w:r>
         <w:rPr>
@@ -891,10 +891,10 @@
         <w:t>lme4</w:t>
       </w:r>
       <w:r>
-        <w:t xml:space="preserve"> package (Bates, Mächler, Bolker, &amp; Walker, 2015). Degrees of freedom and corresponding significance tests for linear mixed-effects models were estimated</w:t>
-      </w:r>
-      <w:r>
-        <w:t xml:space="preserve"> using the Satterthwaite approximation via the </w:t>
+        <w:t xml:space="preserve"> package (Bates, Mächler, Bolker, &amp; Walker, 2015). Degrees of freedom and corresponding significance tests for linear mixed-effects models were estimated using the Satterthwait</w:t>
+      </w:r>
+      <w:r>
+        <w:t xml:space="preserve">e approximation via the </w:t>
       </w:r>
       <w:r>
         <w:rPr>
@@ -913,10 +913,7 @@
       </w:pPr>
       <w:bookmarkStart w:id="13" w:name="data-availability"/>
       <w:r>
-        <w:t>Data</w:t>
-      </w:r>
-      <w:r>
-        <w:t xml:space="preserve"> availability</w:t>
+        <w:t>Data availability</w:t>
       </w:r>
       <w:bookmarkEnd w:id="13"/>
     </w:p>
@@ -925,7 +922,10 @@
         <w:pStyle w:val="FirstParagraph"/>
       </w:pPr>
       <w:r>
-        <w:t xml:space="preserve">Our data along with all methods, materials, and analysis scripts, are available in public repositories described on the Open Science Framework page for this research here: </w:t>
+        <w:t xml:space="preserve">Our data </w:t>
+      </w:r>
+      <w:r>
+        <w:t xml:space="preserve">along with all methods, materials, and analysis scripts, are available in public repositories described on the Open Science Framework page for this research here: </w:t>
       </w:r>
       <w:hyperlink r:id="rId10">
         <w:r>
@@ -1014,7 +1014,7 @@
           <w:noProof/>
         </w:rPr>
         <w:drawing>
-          <wp:inline distT="0" distB="0" distL="0" distR="0" wp14:anchorId="05E482BC" wp14:editId="2A78143B">
+          <wp:inline distT="0" distB="0" distL="0" distR="0" wp14:anchorId="38685543" wp14:editId="159BCC9A">
             <wp:extent cx="5969000" cy="5969000"/>
             <wp:effectExtent l="0" t="0" r="0" b="0"/>
             <wp:docPr id="2" name="Picture" descr="Figure 2 Change in perception of acoustic similarity over generations of iterated imitation. Points depict mean acoustic similarity ratings for pairs of imitations in each category. The predictions of the linear mixed-effects model are shown with ±1 SE. Acoustic similarity increased over generations, indicating that repetition made the vocalizations easier to imitate with high fidelity."/>
@@ -2251,7 +2251,7 @@
         </w:rPr>
         <w:lastRenderedPageBreak/>
         <w:drawing>
-          <wp:inline distT="0" distB="0" distL="0" distR="0" wp14:anchorId="5BACDC2C" wp14:editId="11875B6E">
+          <wp:inline distT="0" distB="0" distL="0" distR="0" wp14:anchorId="1504DA95" wp14:editId="7642472A">
             <wp:extent cx="5969000" cy="5969000"/>
             <wp:effectExtent l="0" t="0" r="0" b="0"/>
             <wp:docPr id="3" name="Picture" descr="Figure 3 Orthographic agreement among transcriptions of first and last generation imitations. Points depict the mean orthographic distance between the most frequent transcription and all other transcriptions of a given imitation, with error bars denoting ±1 SE of the hierarchical linear model predictions. Transcriptions of later generation imitations were more similar to one another than transcriptions of first generation imitations, suggesting that repeating imitations made them easier to transcribe into English orthography than direct imitations of environmental sounds."/>
@@ -2326,16 +2326,16 @@
         <w:pStyle w:val="FirstParagraph"/>
       </w:pPr>
       <w:r>
-        <w:t>Repeating imitations of environmental sounds over generations of unique speakers was sufficient to create more wordlike forms even without any instruction to do so. We defined wordlike-ness in terms of aco</w:t>
-      </w:r>
-      <w:r>
-        <w:t>ustic stability and orthographic agreement. With additional repetitions, the acoustic forms of the imitations became more similar to one another, indicating they became easier to repeat with high fidelity. The possibility that this similarity was due to un</w:t>
-      </w:r>
-      <w:r>
-        <w:t>iform degradation across all transmission chains was ruled out by algorithmic analyses of acoustic similarity within and between chains demonstrating that acoustic similarity increased within chains but not between them. Additionally, later generation imit</w:t>
-      </w:r>
-      <w:r>
-        <w:t>ations were transcribed more consistently into English orthography, further supporting our hypothesis that repeating imitations makes them more word-like.</w:t>
+        <w:t>Repeating imitations of environmental sounds over generations of unique speakers was sufficient to create more wordlike forms, even without any explicit intent to communicate. We defined wordlike-ness in t</w:t>
+      </w:r>
+      <w:r>
+        <w:t>erms of acoustic stability and orthographic agreement. With additional repetitions, the acoustic forms of the imitations became more similar to one another, indicating they became easier to repeat with high fidelity. The possibility that this similarity wa</w:t>
+      </w:r>
+      <w:r>
+        <w:t>s due to uniform degradation across all transmission chains was ruled out by algorithmic analyses of acoustic similarity within and between chains demonstrating that acoustic similarity increased within chains but not between them. Additionally, later gene</w:t>
+      </w:r>
+      <w:r>
+        <w:t>ration imitations were transcribed more consistently into English orthography, further supporting our hypothesis that repeating imitations makes them more word-like.</w:t>
       </w:r>
     </w:p>
     <w:p>
@@ -2343,13 +2343,13 @@
         <w:pStyle w:val="BodyText"/>
       </w:pPr>
       <w:r>
-        <w:t>The results of Experiment 1 demonstrate the ease with which iterated imitation gives rise to new word</w:t>
-      </w:r>
-      <w:r>
-        <w:t xml:space="preserve"> forms. However, the results do not address how these emergent words relate to the original sounds that were being imitated. As the imitations became more word-like, were they stabilizing on arbitrary acoustic and orthographic forms, or did they maintain s</w:t>
-      </w:r>
-      <w:r>
-        <w:t>ome resemblance to the environmental sounds that motivated them? The purpose of Experiment 2 was to assess the extent to which repeated imitations and their transcriptions maintained a resemblance to the original set of seed sounds.</w:t>
+        <w:t xml:space="preserve">The results of Experiment 1 demonstrate the ease with which iterated imitation gives rise </w:t>
+      </w:r>
+      <w:r>
+        <w:t>to new word forms. However, the results do not address how these emergent words relate to the original sounds that were being imitated. As the imitations became more word-like, were they stabilizing on arbitrary acoustic and orthographic forms, or did they</w:t>
+      </w:r>
+      <w:r>
+        <w:t xml:space="preserve"> maintain some resemblance to the environmental sounds that motivated them? The purpose of Experiment 2 was to assess the extent to which repeated imitations and their transcriptions maintained a resemblance to the original set of seed sounds.</w:t>
       </w:r>
     </w:p>
     <w:p>
@@ -2358,10 +2358,10 @@
       </w:pPr>
       <w:bookmarkStart w:id="19" w:name="experiment-2-resemblance-of-imitations-t"/>
       <w:r>
-        <w:t>Experiment 2: Resemblan</w:t>
-      </w:r>
-      <w:r>
-        <w:t>ce of imitations to original seed sounds</w:t>
+        <w:t>Experiment 2</w:t>
+      </w:r>
+      <w:r>
+        <w:t>: Resemblance of imitations to original seed sounds</w:t>
       </w:r>
       <w:bookmarkEnd w:id="19"/>
     </w:p>
@@ -2370,23 +2370,23 @@
         <w:pStyle w:val="FirstParagraph"/>
       </w:pPr>
       <w:r>
-        <w:t xml:space="preserve">To assess the resemblance of repeated imitations to the original seed sounds, we measured the ability of participants naïve to the design of the experiment to match imitations and their transcriptions back to their </w:t>
-      </w:r>
-      <w:r>
-        <w:t xml:space="preserve">original sound source relative to other seed sounds from either the </w:t>
+        <w:t>To assess the resemblance of repeated imitations to the original seed sounds, we measured the ability of participants naïve to the design of the experiment to match imitations and their transcriptions bac</w:t>
+      </w:r>
+      <w:r>
+        <w:t xml:space="preserve">k to their original sound source relative to other seed sounds from either the </w:t>
       </w:r>
       <w:r>
         <w:lastRenderedPageBreak/>
-        <w:t>same category or from different categories (Fig. 4). We used the match accuracies to answer two questions concerning the effect of iterated imitation on resemblance to the original seed so</w:t>
-      </w:r>
-      <w:r>
-        <w:t xml:space="preserve">unds. First, we asked whether and for how many generations the imitations and their transcriptions could be matched back to the original sounds. Second, we asked whether repeated imitation resulted in a uniform degradation of the signal in each imitation, </w:t>
-      </w:r>
-      <w:r>
-        <w:t xml:space="preserve">or if repeated imitation resulted in some kinds of information degrading more rapidly than others. Specifically, we tested the hypothesis that if imitations were becoming more word-like, then they should also be interpreted more categorically, and thus we </w:t>
-      </w:r>
-      <w:r>
-        <w:t>expected the imitations to lose individuating information that identifies the specific source of an imitation more rapidly than category information that identifies the general category of environmental sound being imitated.</w:t>
+        <w:t>same category or from different categories (Fig. 4). We used the match accuracies to answer two questions concerning the effect of iterated imitation on resemblance to the origi</w:t>
+      </w:r>
+      <w:r>
+        <w:t xml:space="preserve">nal seed sounds. First, we asked whether and for how many generations the imitations and their transcriptions could be matched back to the original sounds. Second, we asked whether repeated imitation resulted in a uniform degradation of the signal in each </w:t>
+      </w:r>
+      <w:r>
+        <w:t>imitation, or if repeated imitation resulted in some kinds of information degrading more rapidly than others. Specifically, we tested the hypothesis that if imitations were becoming more word-like, then they should also be interpreted more categorically, a</w:t>
+      </w:r>
+      <w:r>
+        <w:t>nd thus we expected the imitations to lose individuating information that identifies the specific source of an imitation more rapidly than category information that identifies the general category of environmental sound being imitated.</w:t>
       </w:r>
     </w:p>
     <w:p>
@@ -2396,7 +2396,7 @@
         </w:rPr>
         <w:lastRenderedPageBreak/>
         <w:drawing>
-          <wp:inline distT="0" distB="0" distL="0" distR="0" wp14:anchorId="10CB3D77" wp14:editId="6001C20A">
+          <wp:inline distT="0" distB="0" distL="0" distR="0" wp14:anchorId="67B10992" wp14:editId="0DC914DD">
             <wp:extent cx="5969000" cy="5222875"/>
             <wp:effectExtent l="0" t="0" r="0" b="0"/>
             <wp:docPr id="4" name="Picture" descr="Figure 4 Three types of matching questions used to assess the resemblance between the imitation (and transcriptions of imitations) and the original seed sounds. For each question, participants listened an imitation (dashed circles) or read a transcription of one, and had to guess which of 4 sound choices (solid circles) they thought the person was trying to indicate. True seed questions contained the specific sound that generated the imitation as one of the choices (the correct response). The remaining sound choices were sampled from different categories. Category match questions replaced the original seed sound with another sound from the same category. Specific match questions pitted the actual seed against the other seeds within the same category."/>
@@ -2443,16 +2443,16 @@
         <w:pStyle w:val="ImageCaption"/>
       </w:pPr>
       <w:r>
-        <w:t>Figure 4 Three types of match</w:t>
-      </w:r>
-      <w:r>
-        <w:t>ing questions used to assess the resemblance between the imitation (and transcriptions of imitations) and the original seed sounds. For each question, participants listened an imitation (dashed circles) or read a transcription of one, and had to guess whic</w:t>
-      </w:r>
-      <w:r>
-        <w:t>h of 4 sound choices (solid circles) they thought the person was trying to indicate. True seed questions contained the specific sound that generated the imitation as one of the choices (the correct response). The remaining sound choices were sampled from d</w:t>
-      </w:r>
-      <w:r>
-        <w:t>ifferent categories. Category match questions replaced the original seed sound with another sound from the same category. Specific match questions pitted the actual seed against the other seeds within the same category.</w:t>
+        <w:t>Figure 4 Three typ</w:t>
+      </w:r>
+      <w:r>
+        <w:t>es of matching questions used to assess the resemblance between the imitation (and transcriptions of imitations) and the original seed sounds. For each question, participants listened an imitation (dashed circles) or read a transcription of one, and had to</w:t>
+      </w:r>
+      <w:r>
+        <w:t xml:space="preserve"> guess which of 4 sound choices (solid circles) they thought the person was trying to indicate. True seed questions contained the specific sound that generated the imitation as one of the choices (the correct response). The remaining sound choices were sam</w:t>
+      </w:r>
+      <w:r>
+        <w:t>pled from different categories. Category match questions replaced the original seed sound with another sound from the same category. Specific match questions pitted the actual seed against the other seeds within the same category.</w:t>
       </w:r>
     </w:p>
     <w:p>
@@ -2473,10 +2473,10 @@
       </w:pPr>
       <w:bookmarkStart w:id="21" w:name="matching-imitations-to-seed-sounds"/>
       <w:r>
-        <w:t xml:space="preserve">Matching imitations to seed </w:t>
-      </w:r>
-      <w:r>
-        <w:t>sounds</w:t>
+        <w:t>Matching imitatio</w:t>
+      </w:r>
+      <w:r>
+        <w:t>ns to seed sounds</w:t>
       </w:r>
       <w:bookmarkEnd w:id="21"/>
     </w:p>
@@ -2494,10 +2494,10 @@
         <w:t>N</w:t>
       </w:r>
       <w:r>
-        <w:t>=751) recruited from Amazon Mechanical Turk were paid to listen to imitations, one at a time, and for each one, choose one of four possible sounds they thought the person was trying to imitate. The task was not speeded and no feedback</w:t>
-      </w:r>
-      <w:r>
-        <w:t xml:space="preserve"> was provided. Participants completed 10 questions at a time.</w:t>
+        <w:t xml:space="preserve">=751) recruited from Amazon Mechanical Turk were paid to listen to imitations, one at a time, and for each one, choose one of four possible sounds they thought the person was trying to imitate. The task was not speeded and </w:t>
+      </w:r>
+      <w:r>
+        <w:t>no feedback was provided. Participants completed 10 questions at a time.</w:t>
       </w:r>
     </w:p>
     <w:p>
@@ -2798,17 +2798,17 @@
         <w:t>p</w:t>
       </w:r>
       <w:r>
-        <w:t xml:space="preserve"> = 0.002, Fig. SX. The observed decrease in the “true seed advantage” (the ad</w:t>
-      </w:r>
-      <w:r>
-        <w:t xml:space="preserve">vantage of having the actual seed among the choices) combined with the increase in the “category advantage” (i.e., the advantage of having between-category distractors) </w:t>
+        <w:t xml:space="preserve"> = 0.002. The observed decrease in the “true seed advantage” (the advantage o</w:t>
+      </w:r>
+      <w:r>
+        <w:t xml:space="preserve">f having the actual seed among the choices) combined with the increase in the “category advantage” (i.e., the advantage of having between-category distractors) </w:t>
       </w:r>
       <w:r>
         <w:lastRenderedPageBreak/>
-        <w:t>shows that the changes induced by repeated imitation caused the imitations to lose some</w:t>
-      </w:r>
-      <w:r>
-        <w:t xml:space="preserve"> of properties that linked the earlier imitations to the specific sound that motivated them, while nevertheless preserving a more abstract category-based resemblance.</w:t>
+        <w:t>shows that the changes induced by repeated imitation caused the imitations to lose some of prope</w:t>
+      </w:r>
+      <w:r>
+        <w:t>rties that linked the earlier imitations to the specific sound that motivated them, while nevertheless preserving a more abstract category-based resemblance.</w:t>
       </w:r>
     </w:p>
     <w:p>
@@ -2827,10 +2827,10 @@
         <w:pStyle w:val="FirstParagraph"/>
       </w:pPr>
       <w:r>
-        <w:t>We next report the results of matc</w:t>
-      </w:r>
-      <w:r>
-        <w:t xml:space="preserve">hing the written transcriptions of the auditory sounds back to the original environmental sounds. Remarkably, participants were able to guess the correct meaning of a word that was transcribed from an imitation that had been repeated up to 8 times, </w:t>
+        <w:t xml:space="preserve">We next report the results of matching the </w:t>
+      </w:r>
+      <w:r>
+        <w:t xml:space="preserve">written transcriptions of the auditory sounds back to the original environmental sounds. Remarkably, participants were able to guess the correct meaning of a word that was transcribed from an imitation that had been repeated up to 8 times, </w:t>
       </w:r>
       <w:r>
         <w:rPr>
@@ -2957,7 +2957,7 @@
         </w:rPr>
         <w:lastRenderedPageBreak/>
         <w:drawing>
-          <wp:inline distT="0" distB="0" distL="0" distR="0" wp14:anchorId="3E7DE23C" wp14:editId="7E5CE126">
+          <wp:inline distT="0" distB="0" distL="0" distR="0" wp14:anchorId="76320832" wp14:editId="787162EB">
             <wp:extent cx="5969000" cy="3481916"/>
             <wp:effectExtent l="0" t="0" r="0" b="0"/>
             <wp:docPr id="5" name="Picture" descr="Figure 5 Repeated imitations retained category resemblance. A. Accuracy of matching vocal imitations to original seed sounds as a function of the generation during which the imitation was produced. Curves show predictions of the generalized linear mixed effects models with ±1 SE of the model predictions. The “category advantage” (Category match vs. Specific match) increased over generations, while the “true seed advantage” (True seed v. Category match) decreased (see main text), suggesting that imitations lose within-category information more rapidly than between-category information. B. Accuracy of matching transcriptions of the imitations to original seed sounds (e.g., “boococucuwich” to a water splashing sound). Transcriptions of imitations could still be matched back to the category of sound that motivated the original imitation even after 8 generations. Circles show mean matching accuracy for the corresponding vocal imitations for comparison."/>
@@ -3035,16 +3035,22 @@
         <w:pStyle w:val="FirstParagraph"/>
       </w:pPr>
       <w:r>
-        <w:t>Imitations, repeated up to 8 times across 8 different individuals, retained a resemblance to the environmental sound that motivated them, even after being transcribed into orthograp</w:t>
-      </w:r>
-      <w:r>
-        <w:t>hic forms. For imitations, but not for transcriptions, this resemblance was stronger for the category of environmental sound than the actual seed sound, suggesting that through repetition, the imitations were becoming more categorical. This result supports</w:t>
-      </w:r>
-      <w:r>
-        <w:t xml:space="preserve"> the results of Experiment 1 in demonstrating another aspect of wordlike-ness achieved through repeated imitation: Words, in addition to being stable in acoustic and orthographic forms, are also interpreted more categorically, denoting all members of a cat</w:t>
-      </w:r>
-      <w:r>
-        <w:t>egory equally as opposed to identifying individual category members. Repeating imitations of environmental sounds is sufficient to remove some of the individuating characteristics of the imitation while retaining a category-based resemblance.</w:t>
+        <w:t>Even after being repeated up to 8 times across 8 different individuals, vocalizations retained a resemblance to the environmental sound that motivated them. This resemblance remaine</w:t>
+      </w:r>
+      <w:r>
+        <w:t xml:space="preserve">d even after the vocalizations were transcribed into orthographic forms. For vocal imitations, but not for transcriptions this resemblance was stronger for the category of environmental sound than the actual seed sound, suggesting that through repetition, </w:t>
+      </w:r>
+      <w:r>
+        <w:t>the imitations were becoming more categorical. This result highlights another aspect of wordlike-ness achieved through repeated imitation: In addition to being stable in acoustic and orthographic forms, iterated imitation produces vocalizations that are in</w:t>
+      </w:r>
+      <w:r>
+        <w:t>terpreted by naïve listeners in a more categorical way. That is, in the course of being imitated, it became relatively harder to match the vocalization to the original sound that motivated it compared to the category of the sound. Iterated imitation appear</w:t>
+      </w:r>
+      <w:r>
+        <w:t>s to strip the vocalizations of some of the characteristics that individuate each particular sound while maintaining some category-based resemblance (even though participants were never informed about the meaning of the vocalizations and even though they w</w:t>
+      </w:r>
+      <w:r>
+        <w:t>ere not trying to communicate).</w:t>
       </w:r>
     </w:p>
     <w:p>
@@ -3052,16 +3058,29 @@
         <w:pStyle w:val="BodyText"/>
       </w:pPr>
       <w:r>
-        <w:t>The reason th</w:t>
-      </w:r>
-      <w:r>
-        <w:t>e same effect was not observed in matching accuracy for transcriptions is unknown. The explanation is unlikely to be due to the exclusion of the specific match questions in the written version of the task. If match accuracies for transcriptions in the spec</w:t>
-      </w:r>
-      <w:r>
-        <w:t>ific match question type would have been collected, it is possible we would have replicated the increase in the category advantage observed in the imitations, but the inclusion of these questions would not change our failure to find a similar true seed adv</w:t>
-      </w:r>
-      <w:r>
-        <w:t>antage effect. In addition, excluding the specific match questions from the analysis of the imitation match accuracies does not substantively change the results.</w:t>
+        <w:t>Orthographic transcription of the vocalizations, like the vocalizations, were able to be matched to the original environmental sounds at levels above chance. Unlike vocalizations, the orthographic transcriptions continued to</w:t>
+      </w:r>
+      <w:r>
+        <w:t xml:space="preserve"> be matched more accurately to the true seed compared to the category. That is, transcription appears to impact specific and category-level information equally. The difference between matching performance for vocalizations and transcriptions is unlikely to</w:t>
+      </w:r>
+      <w:r>
+        <w:t xml:space="preserve"> be due to the exclusion of the specific match questions in the written version of the task. If match accuracies for transcriptions in the specific match question type would have been collected, it is possible we would have replicated the increase in the c</w:t>
+      </w:r>
+      <w:r>
+        <w:t xml:space="preserve">ategory advantage observed </w:t>
+      </w:r>
+      <w:r>
+        <w:lastRenderedPageBreak/>
+        <w:t>in the imitations, but the inclusion of these questions would not change our failure to find a similar ‘true seed’ advantage. In addition, excluding the specific match questions from the analysis of the imitation match accuracies</w:t>
+      </w:r>
+      <w:r>
+        <w:t xml:space="preserve"> does not substantively change the results. One possible difference between the acoustic and orthographic forms of the task is that the process of transcribing a non-linguistic vocalization into a written word encourages transcribers to emphasize individua</w:t>
+      </w:r>
+      <w:r>
+        <w:t>ting information about the vocalization. However, the fact that transcriptions of imitations can be matched back to other category members (Category match questions) suggests that transcriptions still carry some category information, so this is not a compl</w:t>
+      </w:r>
+      <w:r>
+        <w:t>ete explanation of our results. Another possible reason is that by selecting only the most frequent transcriptions, we unintentionally excluded less frequent transcriptions that were nonetheless more diagnostic of category information.</w:t>
       </w:r>
     </w:p>
     <w:p>
@@ -3069,61 +3088,44 @@
         <w:pStyle w:val="BodyText"/>
       </w:pPr>
       <w:r>
-        <w:t>One possible difference between the acoustic and orthographic forms of the task is that the pr</w:t>
-      </w:r>
-      <w:r>
-        <w:t>ocess of transcribing a non-linguistic vocalization into a written word encourages transcribers to emphasize individuating information about the vocalization. However, the fact that transcriptions of imitations can be matched back to other category members</w:t>
-      </w:r>
-      <w:r>
-        <w:t xml:space="preserve"> (Category match </w:t>
+        <w:t xml:space="preserve">Experiments 1 and 2 </w:t>
+      </w:r>
+      <w:r>
+        <w:t xml:space="preserve">document a process of gradual change from an imitation of an environmental sound to a more wordlike form. But do these emergent words function like other words in the language? In Experiment 3, we test the suitability of words taken from the beginning and </w:t>
+      </w:r>
+      <w:r>
+        <w:t>end of transmission chains in serving as category labels in a category learning task.</w:t>
+      </w:r>
+    </w:p>
+    <w:p>
+      <w:pPr>
+        <w:pStyle w:val="Heading1"/>
+      </w:pPr>
+      <w:bookmarkStart w:id="27" w:name="experiment-3-suitability-of-created-word"/>
+      <w:r>
+        <w:t>Experiment 3: Suitability of created words as category labels</w:t>
+      </w:r>
+      <w:bookmarkEnd w:id="27"/>
+    </w:p>
+    <w:p>
+      <w:pPr>
+        <w:pStyle w:val="FirstParagraph"/>
+      </w:pPr>
+      <w:r>
+        <w:t>One consequence of imitations becoming more wordlike is that they may make for better category labels. For e</w:t>
+      </w:r>
+      <w:r>
+        <w:t>xample, an imitation from a later generation, by virtue of having a more word-like form, may be easier to learn as a label for the category of sounds that motivated it than an earlier imitation, which is more closely yoked to a particular environmental sou</w:t>
+      </w:r>
+      <w:r>
+        <w:t xml:space="preserve">nd. To the extent that repeating imitations abstracts away the idiosyncrasies of a particular category member (Edmiston &amp; Lupyan, 2015; Lupyan &amp; Thompson-Schill, 2012), it may also be easier to </w:t>
       </w:r>
       <w:r>
         <w:lastRenderedPageBreak/>
-        <w:t>questions) suggests that transcriptions are still carrying some category information, so this is not a complete explanation of our results. Another possible reason is that by selecting only the most frequent transcriptions, we unintentiona</w:t>
-      </w:r>
-      <w:r>
-        <w:t>lly excluded less frequent transcriptions that were nonetheless more diagnostic of category information.</w:t>
-      </w:r>
-    </w:p>
-    <w:p>
-      <w:pPr>
-        <w:pStyle w:val="BodyText"/>
-      </w:pPr>
-      <w:r>
-        <w:t>Experiments 1 and 2 document a process of gradual change from an imitation of an environmental sound to a more wordlike form. But do these emergent wor</w:t>
-      </w:r>
-      <w:r>
-        <w:t>ds function like other words in the language? In Experiment 3, we test the suitability of words taken from the beginning and end of transmission chains in serving as category labels in a category learning task.</w:t>
-      </w:r>
-    </w:p>
-    <w:p>
-      <w:pPr>
-        <w:pStyle w:val="Heading1"/>
-      </w:pPr>
-      <w:bookmarkStart w:id="27" w:name="experiment-3-suitability-of-created-word"/>
-      <w:r>
-        <w:t>Experiment 3: Suitability of created words as</w:t>
-      </w:r>
-      <w:r>
-        <w:t xml:space="preserve"> category labels</w:t>
-      </w:r>
-      <w:bookmarkEnd w:id="27"/>
-    </w:p>
-    <w:p>
-      <w:pPr>
-        <w:pStyle w:val="FirstParagraph"/>
-      </w:pPr>
-      <w:r>
-        <w:t xml:space="preserve">One consequence of imitations becoming more wordlike is that they may make for better category labels. For example, an imitation from a later generation, by virtue of having a more word-like form, may be easier to learn as a label for the </w:t>
-      </w:r>
-      <w:r>
-        <w:t>category of sounds that motivated it than an earlier imitation, which is more closely yoked to a particular environmental sound. To the extent that repeating imitations abstracts away the idiosyncrasies of a particular category member (Edmiston &amp; Lupyan, 2</w:t>
-      </w:r>
-      <w:r>
-        <w:t>015; Lupyan &amp; Thompson-Schill, 2012), it may also be easier to generalize to new category members. We tested these predictions using a category learning task in which participants learned novel labels for the categories of environmental sounds. The novel l</w:t>
-      </w:r>
-      <w:r>
-        <w:t>abels were transcriptions of either first or last generation imitations gathered in Experiment 1.</w:t>
+        <w:t>generalize to new category members. We tested these prediction</w:t>
+      </w:r>
+      <w:r>
+        <w:t>s using a category learning task in which participants learned novel labels for the categories of environmental sounds. The novel labels were transcriptions of either first or last generation imitations gathered in Experiment 1.</w:t>
       </w:r>
     </w:p>
     <w:p>
@@ -3143,7 +3145,10 @@
       </w:pPr>
       <w:bookmarkStart w:id="29" w:name="selecting-words-to-learn-as-category-lab"/>
       <w:r>
-        <w:t>Selecting words to learn as category labels</w:t>
+        <w:t xml:space="preserve">Selecting words to </w:t>
+      </w:r>
+      <w:r>
+        <w:t>learn as category labels</w:t>
       </w:r>
       <w:bookmarkEnd w:id="29"/>
     </w:p>
@@ -3152,29 +3157,22 @@
         <w:pStyle w:val="FirstParagraph"/>
       </w:pPr>
       <w:r>
-        <w:t>Our transmission chain design and subsequent transcription procedure created 1814 unique words. From these</w:t>
-      </w:r>
-      <w:r>
-        <w:t xml:space="preserve">, we sampled words </w:t>
-      </w:r>
-      <w:r>
-        <w:lastRenderedPageBreak/>
-        <w:t>transcribed from first and last generation imitations, as well as transcriptions of the original seed sounds. Our procedure for sampling transcriptions to use as category labels was as follows: First, we removed transcriptions that conta</w:t>
-      </w:r>
-      <w:r>
-        <w:t>ined less than 3 unique characters and transcriptions that were over 10 characters long. Of the remaining transcriptions, a sample of 56 were selected that were approximately equally associated with the target category. To measure the association between e</w:t>
-      </w:r>
-      <w:r>
-        <w:t>ach imitation and its target category (the category of the seed sound), we used the match accuracy scores reported in Experiment 2. The reason for using this measure of association strength as a control for selecting words to learn as category labels was t</w:t>
-      </w:r>
-      <w:r>
-        <w:t>o be able to select words that were initially equally associated with the target categories. Equating along this dimension allowed for a more focused test of differences between the words in terms of generalization to new category members. The final sample</w:t>
-      </w:r>
-      <w:r>
-        <w:t xml:space="preserve"> of transcriptions were selected using a bootstrapping procedure which involved selecting a desired mean (the average association strength for eligible transcriptions of last generation imitations) and sampling transcriptions from first generation imitatio</w:t>
-      </w:r>
-      <w:r>
-        <w:t>ns and from seed sounds until the match accuracy of those imitations matched the desired mean within 1 standard deviation.</w:t>
+        <w:t>Our transmission chain design and subsequent transcription procedure created 1814 unique words. From these, we sampled words transcribed from first and last generation imitations, as well as transcriptions of the original seed soun</w:t>
+      </w:r>
+      <w:r>
+        <w:t>ds. Our procedure for sampling transcriptions to use as category labels was as follows: First, we removed transcriptions that contained less than 3 unique characters and transcriptions that were over 10 characters long. Of the remaining transcriptions, a s</w:t>
+      </w:r>
+      <w:r>
+        <w:t>ample of 56 were selected that were approximately equally associated with the target category. To measure the association between each imitation and its target category (the category of the seed sound), we used the match accuracy scores reported in Experim</w:t>
+      </w:r>
+      <w:r>
+        <w:t>ent 2. The reason for using this measure of association strength as a control for selecting words to learn as category labels was to be able to select words that were initially equally associated with the target categories. Equating along this dimension al</w:t>
+      </w:r>
+      <w:r>
+        <w:t>lowed for a more focused test of differences between the words in terms of generalization to new category members. The final sample of transcriptions were selected using a bootstrapping procedure which involved selecting a desired mean (the average associa</w:t>
+      </w:r>
+      <w:r>
+        <w:t>tion strength for eligible transcriptions of last generation imitations) and sampling transcriptions from first generation imitations and from seed sounds until the match accuracy of those imitations matched the desired mean within 1 standard deviation.</w:t>
       </w:r>
     </w:p>
     <w:p>
@@ -3184,7 +3182,10 @@
       </w:pPr>
       <w:bookmarkStart w:id="30" w:name="procedure"/>
       <w:r>
-        <w:t>Procedure</w:t>
+        <w:t>Pr</w:t>
+      </w:r>
+      <w:r>
+        <w:t>ocedure</w:t>
       </w:r>
       <w:bookmarkEnd w:id="30"/>
     </w:p>
@@ -3202,23 +3203,20 @@
         <w:t>N</w:t>
       </w:r>
       <w:r>
-        <w:t xml:space="preserve">=67) were University of Wisconsin undergraduates who received course credit for participation. Participants </w:t>
-      </w:r>
-      <w:r>
-        <w:t>were randomly assigned four novel labels to learn for four categories of environmental sounds. Full instructions are provided in the Supplementary Materials. Participants were assigned between-subject to learn labels (transcriptions) of either first or las</w:t>
-      </w:r>
-      <w:r>
-        <w:t>t generation imitations. Some participants learned labels from transcriptions of seed sounds (Fig. S6). On each trial, participants heard one of the 16 seed sounds. After a 1s delay, participants saw a label (one of the transcribed imitations) and responde</w:t>
-      </w:r>
-      <w:r>
-        <w:t xml:space="preserve">d yes or no using a gamepad controller depending on whether the sound and the word </w:t>
+        <w:t xml:space="preserve">=67) were University of Wisconsin undergraduates who received course credit for participation. Participants were randomly assigned four novel labels to </w:t>
       </w:r>
       <w:r>
         <w:lastRenderedPageBreak/>
-        <w:t>went together. Participants received accuracy feedback (a bell sound and a green checkmark if correct; a buzzing sound and a red “X” if incorrect). Four outlier participants</w:t>
-      </w:r>
-      <w:r>
-        <w:t xml:space="preserve"> were excluded from the final sample due to high error rates and slow RTs.</w:t>
+        <w:t>learn for four categories of environmental sounds. Full instructions are provided</w:t>
+      </w:r>
+      <w:r>
+        <w:t xml:space="preserve"> in the Supplementary Materials. Participants were assigned between-subject to learn labels (transcriptions) of either first or last generation imitations. Some participants learned labels from transcriptions of seed sounds (Fig. S6). On each trial, partic</w:t>
+      </w:r>
+      <w:r>
+        <w:t>ipants heard one of the 16 seed sounds. After a 1s delay, participants saw a label (one of the transcribed imitations) and responded yes or no using a gamepad controller depending on whether the sound and the word went together. Participants received accur</w:t>
+      </w:r>
+      <w:r>
+        <w:t>acy feedback (a bell sound and a green checkmark if correct; a buzzing sound and a red “X” if incorrect). Four outlier participants were excluded from the final sample due to high error rates and slow RTs.</w:t>
       </w:r>
     </w:p>
     <w:p>
@@ -3226,13 +3224,13 @@
         <w:pStyle w:val="BodyText"/>
       </w:pPr>
       <w:r>
-        <w:t>Participants categorized all 16 seed sounds over the course of the experiment, but they learned them in blocks of 4 sounds at a time. Within each block of 24 trials, participants he</w:t>
-      </w:r>
-      <w:r>
-        <w:t>ard the same four sounds and the same four words multiple times, with a 50% probability of the sound matching the word on any given trial. At the start of a new block of trials, participants heard four new sounds they had not heard before, and had to learn</w:t>
-      </w:r>
-      <w:r>
-        <w:t xml:space="preserve"> to associate these new sounds with the words they had learned in the previous blocks.</w:t>
+        <w:t>Participants categorized all 16 seed sounds over t</w:t>
+      </w:r>
+      <w:r>
+        <w:t>he course of the experiment, but they learned them in blocks of 4 sounds at a time. Within each block of 24 trials, participants heard the same four sounds and the same four words multiple times, with a 50% probability of the sound matching the word on any</w:t>
+      </w:r>
+      <w:r>
+        <w:t xml:space="preserve"> given trial. At the start of a new block of trials, participants heard four new sounds they had not heard before, and had to learn to associate these new sounds with the words they had learned in the previous blocks.</w:t>
       </w:r>
     </w:p>
     <w:p>
@@ -3252,7 +3250,10 @@
       </w:pPr>
       <w:bookmarkStart w:id="32" w:name="later-generation-transcriptions-yielded-"/>
       <w:r>
-        <w:t>Later generation transcriptions yielded more efficient responding</w:t>
+        <w:t>Later generation transcription</w:t>
+      </w:r>
+      <w:r>
+        <w:t>s yielded more efficient responding</w:t>
       </w:r>
       <w:bookmarkEnd w:id="32"/>
     </w:p>
@@ -3261,10 +3262,10 @@
         <w:pStyle w:val="FirstParagraph"/>
       </w:pPr>
       <w:r>
-        <w:t>Participants began by learning through trial-and-error to associate four written labels with four categories of environmental sounds. The small number of categories made this an easy task (mean accuracy after the first block of 24 trials was 81%; Fig. S4).</w:t>
-      </w:r>
-      <w:r>
-        <w:t xml:space="preserve"> Participants learning transcriptions of first or last generation imitations did not differ in overall accuracy, </w:t>
+        <w:t>Participants began by learning through trial-and-error to associate four written labels with four categories of environmental sounds. The small number of categories made this an easy task (mean accuracy after the first b</w:t>
+      </w:r>
+      <w:r>
+        <w:t xml:space="preserve">lock of 24 trials was 81%; Fig. S4). Participants learning transcriptions of first or last generation imitations did not differ in overall accuracy, </w:t>
       </w:r>
       <w:r>
         <w:rPr>
@@ -3282,10 +3283,10 @@
         <w:t>p</w:t>
       </w:r>
       <w:r>
-        <w:t xml:space="preserve"> = 0.616. After this initial learning phase (i.e. after the first block of trials), accuracy performance quickly </w:t>
-      </w:r>
-      <w:r>
-        <w:t xml:space="preserve">reached ceiling and did not differ between groups </w:t>
+        <w:t xml:space="preserve"> = 0.616. After this initial learning phase (i.e. after the first block of tr</w:t>
+      </w:r>
+      <w:r>
+        <w:t xml:space="preserve">ials), accuracy performance quickly reached ceiling and did not differ between groups </w:t>
       </w:r>
       <w:r>
         <w:rPr>
@@ -3294,7 +3295,14 @@
         <w:t>p</w:t>
       </w:r>
       <w:r>
-        <w:t xml:space="preserve"> = 0.775. However, the response times of participants learning last generation transcriptions declined more rapidly with practice than participants learning first generation transcriptions, </w:t>
+        <w:t xml:space="preserve"> = 0.775. However, the response </w:t>
+      </w:r>
+      <w:r>
+        <w:lastRenderedPageBreak/>
+        <w:t>times of participants learning last generation transcriptions declined more rapidly with practice than participants learning first genera</w:t>
+      </w:r>
+      <w:r>
+        <w:t xml:space="preserve">tion transcriptions, </w:t>
       </w:r>
       <w:r>
         <w:rPr>
@@ -3303,10 +3311,7 @@
         <w:t>b</w:t>
       </w:r>
       <w:r>
-        <w:t xml:space="preserve"> = -114.13 (SE</w:t>
-      </w:r>
-      <w:r>
-        <w:t xml:space="preserve"> = 52.06), </w:t>
+        <w:t xml:space="preserve"> = -114.13 (SE = 52.06), </w:t>
       </w:r>
       <w:r>
         <w:rPr>
@@ -3324,10 +3329,10 @@
         <w:t>p</w:t>
       </w:r>
       <w:r>
-        <w:t xml:space="preserve"> = 0.034 (Fig. 6A). These faster responses suggest that, in addition to becoming more stable both in terms of acoustic and orthographic properties, repeating imitations makes them easier to process as category labels. We predic</w:t>
-      </w:r>
-      <w:r>
-        <w:t>t that given a harder task (i.e., more than four categories and 16 exemplars) would yield differences in initial learning rates as well.</w:t>
+        <w:t xml:space="preserve"> = 0.034 (Fig. 6A). These faster responses suggest that, in addition to becoming more stable both in terms of acoustic and orthographic properties, repeating imitations makes them easier to p</w:t>
+      </w:r>
+      <w:r>
+        <w:t>rocess as category labels. We predict that given a harder task (i.e., more than four categories and 16 exemplars) would yield differences in initial learning rates as well.</w:t>
       </w:r>
     </w:p>
     <w:p>
@@ -3337,62 +3342,59 @@
       </w:pPr>
       <w:bookmarkStart w:id="33" w:name="later-generation-transcriptions-were-bet"/>
       <w:r>
+        <w:t>Later generation transcriptions were better generalized</w:t>
+      </w:r>
+      <w:bookmarkEnd w:id="33"/>
+    </w:p>
+    <w:p>
+      <w:pPr>
+        <w:pStyle w:val="FirstParagraph"/>
+      </w:pPr>
+      <w:r>
+        <w:t xml:space="preserve">Next, we examined whether transcriptions from last generation imitations were easier to generalize to novel category exemplars. To test this hypothesis, we compared RTs on trials immediately prior to the introduction of novel sounds (new category members) </w:t>
+      </w:r>
+      <w:r>
+        <w:t xml:space="preserve">and the first trials after the block transition (±6 trials). The results revealed a reliable interaction between the generation of the transcribed imitation and the block transition, </w:t>
+      </w:r>
+      <w:r>
+        <w:rPr>
+          <w:i/>
+        </w:rPr>
+        <w:t>b</w:t>
+      </w:r>
+      <w:r>
+        <w:t xml:space="preserve"> = -110.77 (SE = 52.84), </w:t>
+      </w:r>
+      <w:r>
+        <w:rPr>
+          <w:i/>
+        </w:rPr>
+        <w:t>t</w:t>
+      </w:r>
+      <w:r>
+        <w:t xml:space="preserve">(39.7) = -2.10, </w:t>
+      </w:r>
+      <w:r>
+        <w:rPr>
+          <w:i/>
+        </w:rPr>
+        <w:t>p</w:t>
+      </w:r>
+      <w:r>
+        <w:t xml:space="preserve"> = 0.042 (Fig. 6B). This resu</w:t>
+      </w:r>
+      <w:r>
+        <w:t>lt suggests that transcriptions from later generation imitations were easier to generalize to new category members.</w:t>
+      </w:r>
+    </w:p>
+    <w:p>
+      <w:r>
+        <w:rPr>
+          <w:noProof/>
+        </w:rPr>
         <w:lastRenderedPageBreak/>
-        <w:t>Later generation transcriptions were better generalized</w:t>
-      </w:r>
-      <w:bookmarkEnd w:id="33"/>
-    </w:p>
-    <w:p>
-      <w:pPr>
-        <w:pStyle w:val="FirstParagraph"/>
-      </w:pPr>
-      <w:r>
-        <w:t>Next, we examined whether transcriptions from last generation i</w:t>
-      </w:r>
-      <w:r>
-        <w:t>mitations were easier to generalize to novel category exemplars. To test this hypothesis, we compared RTs on trials immediately prior to the introduction of novel sounds (new category members) and the first trials after the block transition (±6 trials). Th</w:t>
-      </w:r>
-      <w:r>
-        <w:t xml:space="preserve">e results revealed a reliable interaction between the generation of the transcribed imitation and the block transition, </w:t>
-      </w:r>
-      <w:r>
-        <w:rPr>
-          <w:i/>
-        </w:rPr>
-        <w:t>b</w:t>
-      </w:r>
-      <w:r>
-        <w:t xml:space="preserve"> = -110.77 (SE = 52.84), </w:t>
-      </w:r>
-      <w:r>
-        <w:rPr>
-          <w:i/>
-        </w:rPr>
-        <w:t>t</w:t>
-      </w:r>
-      <w:r>
-        <w:t xml:space="preserve">(39.7) = -2.10, </w:t>
-      </w:r>
-      <w:r>
-        <w:rPr>
-          <w:i/>
-        </w:rPr>
-        <w:t>p</w:t>
-      </w:r>
-      <w:r>
-        <w:t xml:space="preserve"> = 0.042 (Fig. 6B). This result suggests that transcriptions from later generation imitation</w:t>
-      </w:r>
-      <w:r>
-        <w:t>s were easier to generalize to new category members.</w:t>
-      </w:r>
-    </w:p>
-    <w:p>
-      <w:r>
-        <w:rPr>
-          <w:noProof/>
-        </w:rPr>
         <w:drawing>
-          <wp:inline distT="0" distB="0" distL="0" distR="0" wp14:anchorId="4C366857" wp14:editId="5E4D9D0F">
+          <wp:inline distT="0" distB="0" distL="0" distR="0" wp14:anchorId="30ECBBD8" wp14:editId="04EF2BA8">
             <wp:extent cx="5969000" cy="3481916"/>
             <wp:effectExtent l="0" t="0" r="0" b="0"/>
             <wp:docPr id="6" name="Picture" descr="Figure 6 Repeated imitations made for better category labels. Participants learned novel labels (transcriptions of first or last generation imitations) for categories of environmental sounds. A. Mean RTs for correct responses in the category learning experiment with ±1 SE. Participants achieved faster RTs in matching transcribed labels to environmental sounds for labels transcribed from later compared to earlier generation imitations. B. Cost of generalizing to new category members with ±1 SE. After each block of trials, new environmental sounds were introduced, requiring participants to generalize the previously learned category labels to new category members. There was a generalization cost for the first generation labels, but not the last generation labels."/>
@@ -3439,71 +3441,71 @@
         <w:pStyle w:val="ImageCaption"/>
       </w:pPr>
       <w:r>
-        <w:t>Figure 6 Repeated imitations made for better category labels. Participants learned novel labels (transcriptions of first or last generation imitations) for categories of environmental sounds. A. Mean R</w:t>
-      </w:r>
-      <w:r>
-        <w:t>Ts for correct responses in the category learning experiment with ±1 SE. Participants achieved faster RTs in matching transcribed labels to environmental sounds for labels transcribed from later compared to earlier generation imitations. B. Cost of general</w:t>
-      </w:r>
-      <w:r>
-        <w:t xml:space="preserve">izing to new category </w:t>
+        <w:t>Figure 6 Repeated imitations made for better category labels. Participants learned novel labels (transcriptions of first or last generatio</w:t>
+      </w:r>
+      <w:r>
+        <w:t>n imitations) for categories of environmental sounds. A. Mean RTs for correct responses in the category learning experiment with ±1 SE. Participants achieved faster RTs in matching transcribed labels to environmental sounds for labels transcribed from late</w:t>
+      </w:r>
+      <w:r>
+        <w:t>r compared to earlier generation imitations. B. Cost of generalizing to new category members with ±1 SE. After each block of trials, new environmental sounds were introduced, requiring participants to generalize the previously learned category labels to ne</w:t>
+      </w:r>
+      <w:r>
+        <w:t>w category members. There was a generalization cost for the first generation labels, but not the last generation labels.</w:t>
+      </w:r>
+    </w:p>
+    <w:p>
+      <w:pPr>
+        <w:pStyle w:val="Heading2"/>
+      </w:pPr>
+      <w:bookmarkStart w:id="34" w:name="discussion-2"/>
+      <w:r>
+        <w:t>Discussion</w:t>
+      </w:r>
+      <w:bookmarkEnd w:id="34"/>
+    </w:p>
+    <w:p>
+      <w:pPr>
+        <w:pStyle w:val="FirstParagraph"/>
+      </w:pPr>
+      <w:r>
+        <w:t>The results of a simple category learning experiment demonstrate a possible benefit to the stabilization of repeated imitati</w:t>
+      </w:r>
+      <w:r>
+        <w:t xml:space="preserve">ons on more wordlike forms. As a consequence of being more wordlike, repeated imitations were responded to more quickly, and generalized to new category </w:t>
       </w:r>
       <w:r>
         <w:lastRenderedPageBreak/>
-        <w:t>members with ±1 SE. After each block of trials, new environmental sounds were introduced, requiring participants to generalize the previously learned category labels to new category members. There was a generalization cost for the fir</w:t>
-      </w:r>
-      <w:r>
-        <w:t>st generation labels, but not the last generation labels.</w:t>
-      </w:r>
-    </w:p>
-    <w:p>
-      <w:pPr>
-        <w:pStyle w:val="Heading2"/>
-      </w:pPr>
-      <w:bookmarkStart w:id="34" w:name="discussion-2"/>
-      <w:r>
-        <w:t>Discussion</w:t>
-      </w:r>
-      <w:bookmarkEnd w:id="34"/>
+        <w:t>members more easily. These results suggest an advantage to repeating imitations from the perspective of</w:t>
+      </w:r>
+      <w:r>
+        <w:t xml:space="preserve"> the language learner in that they afford better category generalization.</w:t>
+      </w:r>
+    </w:p>
+    <w:p>
+      <w:pPr>
+        <w:pStyle w:val="Heading1"/>
+      </w:pPr>
+      <w:bookmarkStart w:id="35" w:name="general-discussion"/>
+      <w:r>
+        <w:t>General Discussion</w:t>
+      </w:r>
+      <w:bookmarkEnd w:id="35"/>
     </w:p>
     <w:p>
       <w:pPr>
         <w:pStyle w:val="FirstParagraph"/>
       </w:pPr>
       <w:r>
-        <w:t>The results of a simple category learning experiment demonstrate a possible benefit to the stabilization of repeated imitations on more wordlike forms. As a consequence of being more word</w:t>
-      </w:r>
-      <w:r>
-        <w:t>like, repeated imitations were responded to more quickly, and generalized to new category members more easily. These results suggest an advantage to repeating imitations from the perspective of the language learner in that they afford better category gener</w:t>
-      </w:r>
-      <w:r>
-        <w:t>alization.</w:t>
-      </w:r>
-    </w:p>
-    <w:p>
-      <w:pPr>
-        <w:pStyle w:val="Heading1"/>
-      </w:pPr>
-      <w:bookmarkStart w:id="35" w:name="general-discussion"/>
-      <w:r>
-        <w:t>General Discussion</w:t>
-      </w:r>
-      <w:bookmarkEnd w:id="35"/>
-    </w:p>
-    <w:p>
-      <w:pPr>
-        <w:pStyle w:val="FirstParagraph"/>
-      </w:pPr>
-      <w:r>
-        <w:t>Imitative words are found across the spoken languages of the world (Dingemanse et al., 2015; Imai &amp; Kita, 2014; Perniss et al., 2010)</w:t>
-      </w:r>
-      <w:r>
-        <w:t>. Counter to past assumptions about the limitations of human vocal imitation, people are surprisingly effective at using vocal imitation to represent and communicate about the sounds in their environment (Lemaitre et al., 2016) and more abstract meanings (</w:t>
-      </w:r>
-      <w:r>
-        <w:t>Perlman et al., 2015), making the hypothesis that early spoken words originated from imitations a plausible one. We examined whether simply repeating an imitation of an environmental sound—with no intention to create a new word or even to communicate—produ</w:t>
-      </w:r>
-      <w:r>
-        <w:t>ces more word-like forms.</w:t>
+        <w:t>Accumulating evidence shows that iconic words are prevalent across the spoken languages of the world (Dingemanse et al., 2015; Imai &amp; Kita, 2014; Perniss et al., 2</w:t>
+      </w:r>
+      <w:r>
+        <w:t>010). And counter to past assumptions about the limitations of human vocal imitation, people are surprisingly effective at using vocal imitation to represent and communicate about the sounds in their environment (Lemaitre et al., 2016) and more abstract me</w:t>
+      </w:r>
+      <w:r>
+        <w:t>anings (Perlman et al., 2015). These findings raise the hypothesis that early spoken words originated from vocal imitations, perhaps comparable to the way that many of the signs of signed languages appear to be formed originally from pantomimes (Fay, Ellis</w:t>
+      </w:r>
+      <w:r>
+        <w:t>on, &amp; Garrod, 2014; Perlman et al., 2015). Here, we examined whether simply repeating an imitation of an environmental sound—with no intention to create a new word or even to communicate—produces more word-like forms.</w:t>
       </w:r>
     </w:p>
     <w:p>
@@ -3511,23 +3513,26 @@
         <w:pStyle w:val="BodyText"/>
       </w:pPr>
       <w:r>
-        <w:t xml:space="preserve">Our results show that through unguided repetition, imitative vocalizations became more word-like both in form and function. In form, the vocalizations gradually stabilized over </w:t>
+        <w:t>Our results show that through unguided repetition, imitative vocalizations became more word-like both in form and function. In form, the vocalizations gradually stabilized over generations, becoming more similar from imitation to imitation. The standardiza</w:t>
+      </w:r>
+      <w:r>
+        <w:t>tion was also found when the words were transcribed into the English alphabet. Even as the vocalizations became more word-like, they maintained a resemblance to the original environmental sounds that motivated them. Notably, this resemblance appeared to be</w:t>
+      </w:r>
+      <w:r>
+        <w:t xml:space="preserve"> greater with respect to the category of sound (e.g., water-splashing sounds), rather than to the specific exemplar (a particular water-splashing sound). After eight generations the vocalizations could no longer be matched to the particular sound from whic</w:t>
+      </w:r>
+      <w:r>
+        <w:t xml:space="preserve">h they originated any more accurately than they could be matched to </w:t>
       </w:r>
       <w:r>
         <w:lastRenderedPageBreak/>
-        <w:t xml:space="preserve">generations, becoming more similar from imitation to </w:t>
-      </w:r>
-      <w:r>
-        <w:t>imitation. They also became increasingly standardized in accordance with English orthography, as later generations were more consistently transcribed into English words, providing converging evidence of stabilization. In function, the increasingly word-lik</w:t>
-      </w:r>
-      <w:r>
-        <w:t>e forms became more effective as category labels. In a category learning experiment, naïve participants were faster at matching category labels derived from later-generation imitations than those derived directly from imitations of environmental sounds. Th</w:t>
-      </w:r>
-      <w:r>
-        <w:t>is fits with previous research showing that the relatively arbitrary forms that are typical of words (e.g. “dog”) makes them better suited to function as category labels compared to direct auditory cues (Boutonnet &amp; Lupyan, 2015; Edmiston &amp; Lupyan, 2015; e</w:t>
-      </w:r>
-      <w:r>
-        <w:t>.g. the sound of a dog bark; Lupyan &amp; Thompson-Schill, 2012).</w:t>
+        <w:t>the general category of environmental sound. Thus, information that distinguished an imitation from other sound categories was more resilient to transmission decay than exemplar informatio</w:t>
+      </w:r>
+      <w:r>
+        <w:t xml:space="preserve">n within a category. Remarkably, the resemblance to the original sounds was maintained even when the vocalizations were transcribed into a written form: participants were able to match the transcribed vocalizations to the original sound category at levels </w:t>
+      </w:r>
+      <w:r>
+        <w:t>above chance.</w:t>
       </w:r>
     </w:p>
     <w:p>
@@ -3535,16 +3540,16 @@
         <w:pStyle w:val="BodyText"/>
       </w:pPr>
       <w:r>
-        <w:t>Even as the vocalizations became more word-like, they nevertheless maintained an imitative quality. After eight generations they could no longer be matched to the particular sound from which the</w:t>
-      </w:r>
-      <w:r>
-        <w:t>y originated any more accurately than they could be matched to the general category of environmental sound. Thus, information that distinguished an imitation from other sound categories was more resilient to transmission decay than exemplar information wit</w:t>
-      </w:r>
-      <w:r>
-        <w:t xml:space="preserve">hin a category. Remarkably, even after the vocalizations were transcribed into English orthography, participants were able to guess their original sound category from the written “words”. In contrast to the vocalizations, participants continued to be more </w:t>
-      </w:r>
-      <w:r>
-        <w:t>accurate at matching late generation transcriptions back to their particular source sound relative to other exemplars from the same category.</w:t>
+        <w:t>We further tested the hypothesis that repeated imitation led to vocalizations becoming more wordlike by testing the ease with which people learned the (transcribed) vocalizations as category labels (e.g., “pshfft” vs. “shewp” as a label for t</w:t>
+      </w:r>
+      <w:r>
+        <w:t>earing sounds) (Exp. 3). Labels from the last generation were responded to faster than labels from the first generation, but more importantly the labels from the last generation generalized better to novel category members. This fits with previous research</w:t>
+      </w:r>
+      <w:r>
+        <w:t xml:space="preserve"> showing that the relatively arbitrary forms that are typical of words (e.g. “dog”) makes them better suited to function as category labels compared to direct auditory cues (e.g., the sound of a dog bark) (Boutonnet &amp; Lupyan, 2015; Edmiston &amp; Lupyan, 2015;</w:t>
+      </w:r>
+      <w:r>
+        <w:t xml:space="preserve"> Lupyan &amp; Thompson-Schill, 2012).</w:t>
       </w:r>
     </w:p>
     <w:p>
@@ -3552,29 +3557,20 @@
         <w:pStyle w:val="BodyText"/>
       </w:pPr>
       <w:r>
-        <w:t>Although the number of imitative words in contemporary languages may appear to be very small (Crystal, 1987; Newme</w:t>
-      </w:r>
-      <w:r>
-        <w:t xml:space="preserve">yer, 1992), increasing evidence from disparate languages shows that vocal imitation is, in fact, a widespread source of vocabulary. Cross-linguistic surveys </w:t>
+        <w:t>Even as the vocalizations became more word-like, they nevertheless maintained an imitative quality. After eight generations they could no longer be matched to the particular sound from which they originated any more accura</w:t>
+      </w:r>
+      <w:r>
+        <w:t xml:space="preserve">tely than they could be matched to the general category of environmental sound. Thus, information that distinguished an imitation from other sound categories was more resilient to transmission decay than exemplar information within a category. Remarkably, </w:t>
+      </w:r>
+      <w:r>
+        <w:t>even after the vocalizations were transcribed into English orthography, participants were able to guess their original sound category from the written “words”. In contrast to the vocalizations, participants continued to be more accurate at matching late ge</w:t>
+      </w:r>
+      <w:r>
+        <w:t xml:space="preserve">neration </w:t>
       </w:r>
       <w:r>
         <w:lastRenderedPageBreak/>
-        <w:t>indicate that onomatopoeia—imitative words used to represent sounds—are a universal lexical categor</w:t>
-      </w:r>
-      <w:r>
-        <w:t>y found across the world’s languages (Dingemanse, 2012). Even English, a language that has been characterized as relatively limited in iconic vocabulary (Vigliocco, Perniss, &amp; Vinson, 2014), is documented as having hundreds of clearly imitative words inclu</w:t>
-      </w:r>
-      <w:r>
-        <w:t>ding words for human and animal vocalizations as well as various types of environmental sounds (Rhodes, 1994; Sobkowiak, 1990). Besides words that are directly imitative of sounds—the focus of the present study — many languages contain semantically broader</w:t>
-      </w:r>
-      <w:r>
-        <w:t xml:space="preserve"> inventories of ideophones. These words comprise a grammatically and phonologically distinct class of words that are used to express various sensory-rich meanings, such as qualities related to manner of motion, visual properties, textures and touch, inner </w:t>
-      </w:r>
-      <w:r>
-        <w:t>feelings and cognitive states (Dingemanse, 2012; Nuckolls, 1999; Voeltz &amp; Kilian-Hatz, 2001). As with onomatopoeia, ideophones are often recognized by naïve speakers as bearing a degree of resemblance to their meaning (Dingemanse, Schuerman, &amp; Reinisch, 20</w:t>
-      </w:r>
-      <w:r>
-        <w:t>16).</w:t>
+        <w:t>transcriptions back to their particular source sound relative to other exemplars from the same category.</w:t>
       </w:r>
     </w:p>
     <w:p>
@@ -3582,10 +3578,25 @@
         <w:pStyle w:val="BodyText"/>
       </w:pPr>
       <w:r>
-        <w:t>Our hypothesis that vocal imitation may have played a role in the origin of some of the first spoken words does not preclude other factors in the origin of language, such as the potential role of gesture in establishing convention. Our findings demons</w:t>
-      </w:r>
-      <w:r>
-        <w:t>trate that the intention to communicate is not necessary for the establishment of convention via spoken words, but whether this is true for imitative gestures as well remains to be seen.</w:t>
+        <w:t>Unlike the large number of iconic signs in signed languages (e.g. Goldin-Meadow, 2016), the number of iconic words in spoken languages may app</w:t>
+      </w:r>
+      <w:r>
+        <w:t>ear to be very small (Crystal, 1987; Newmeyer, 1992). However, increasing evidence from disparate language suggests that vocal imitation is, in fact, a widespread source of vocabulary. Cross-linguistic surveys indicate that onomatopoeia—iconic words used t</w:t>
+      </w:r>
+      <w:r>
+        <w:t>o represent sounds—are a universal lexical category found across the world’s languages (Dingemanse, 2012). Even English, a language that has been characterized as relatively limited in iconic vocabulary (Vigliocco, Perniss, &amp; Vinson, 2014), is documented a</w:t>
+      </w:r>
+      <w:r>
+        <w:t>s having hundreds of onomatopoeic words not only for animal and human vocalizations (“meow”, “tweet”, “slurp”, “babble”, murmur”), but also for a variety of environmental sounds (e.g., “ping”, “click”, “plop”) (e.g., Rhodes, 1994; Sobkowiak, 1990). Besides</w:t>
+      </w:r>
+      <w:r>
+        <w:t xml:space="preserve"> words that directly resemble sounds—the focus of the present study — many languages contain semantically broader inventories of ideophones. These words comprise a grammatically and phonologically distinct class of words that are used to express various se</w:t>
+      </w:r>
+      <w:r>
+        <w:t>nsory-rich meanings, such as qualities related to manner of motion, visual properties, textures and touch, inner feelings and cognitive states (Dingemanse, 2012; Nuckolls, 1999; Voeltz &amp; Kilian-Hatz, 2001). As with onomatopoeia, ideophones are often recogn</w:t>
+      </w:r>
+      <w:r>
+        <w:t>ized by naïve listeners as bearing a degree of resemblance to their meaning (Dingemanse, Schuerman, &amp; Reinisch, 2016).</w:t>
       </w:r>
     </w:p>
     <w:p>
@@ -3593,20 +3604,20 @@
         <w:pStyle w:val="BodyText"/>
       </w:pPr>
       <w:r>
-        <w:t>Our study focused on imitations of environmental sounds and more work</w:t>
-      </w:r>
-      <w:r>
-        <w:t xml:space="preserve"> remains to be done to determine the extent to which vocal imitation can ground de novo vocabulary creation in other semantic domains (Lupyan &amp; Perlman, 2015; e.g., Perlman et al., 2015). What the present results make clear is that the transition from imit</w:t>
-      </w:r>
-      <w:r>
-        <w:t xml:space="preserve">ation to word can be a rapid and simple process: the mere act of iterated imitation can drive vocalizations to become more word-like in both form </w:t>
+        <w:t>Our study focused on imitations of environmental sounds, and more work remains to be done to determine the extent to which vocal imitatio</w:t>
+      </w:r>
+      <w:r>
+        <w:t xml:space="preserve">n can ground de novo vocabulary creation in other semantic domains (e.g., Lupyan &amp; Perlman, 2015; Perlman et al., 2015). Notably, our hypothesis that vocal imitation may have played a role in the origin of some of the first spoken </w:t>
       </w:r>
       <w:r>
         <w:lastRenderedPageBreak/>
-        <w:t xml:space="preserve">and function. Notably, just as onomatopoeia and ideophones of natural languages maintain a resemblance to the </w:t>
-      </w:r>
-      <w:r>
-        <w:t>quality they represent, the present vocal imitations transitioned to words while retaining a resemblance to the original sound that motivated them.</w:t>
+        <w:t>words does not preclude t</w:t>
+      </w:r>
+      <w:r>
+        <w:t xml:space="preserve">hat gesture played an equal or more important role in establishing the first linguistic conventions (e.g. Fay, Arbib, &amp; Garrod, 2013; Goldin-Meadow, 2016; Kendon, 2014). What the present results make clear is that the transition from imitation to word can </w:t>
+      </w:r>
+      <w:r>
+        <w:t>be a rapid and simple process: the mere act of repeated imitation can drive vocalizations to become more word-like in both form and function while still retaining some resemblance to the real world referents.</w:t>
       </w:r>
     </w:p>
     <w:p>
@@ -3632,13 +3643,16 @@
         <w:rPr>
           <w:i/>
         </w:rPr>
-        <w:t>How the brain got language: The mirror system hypothesis</w:t>
-      </w:r>
-      <w:r>
-        <w:t xml:space="preserve"> (Vol. 16). Oxford U</w:t>
-      </w:r>
-      <w:r>
-        <w:t>niversity Press.</w:t>
+        <w:t>How the brain g</w:t>
+      </w:r>
+      <w:r>
+        <w:rPr>
+          <w:i/>
+        </w:rPr>
+        <w:t>ot language: The mirror system hypothesis</w:t>
+      </w:r>
+      <w:r>
+        <w:t xml:space="preserve"> (Vol. 16). Oxford University Press.</w:t>
       </w:r>
     </w:p>
     <w:p>
@@ -3667,7 +3681,10 @@
       <w:bookmarkStart w:id="40" w:name="ref-lme4:2015"/>
       <w:bookmarkEnd w:id="39"/>
       <w:r>
-        <w:t xml:space="preserve">Bates, D., Mächler, M., Bolker, B., &amp; Walker, S. (2015). Fitting Linear Mixed-Effects Models Using lme4. </w:t>
+        <w:t>Bates, D., Mächler, M., Bolker, B., &amp; Walker, S. (2015). Fitting Linear Mixed-Eff</w:t>
+      </w:r>
+      <w:r>
+        <w:t xml:space="preserve">ects Models Using lme4. </w:t>
       </w:r>
       <w:r>
         <w:rPr>
@@ -3685,10 +3702,7 @@
         <w:t>67</w:t>
       </w:r>
       <w:r>
-        <w:t>(1</w:t>
-      </w:r>
-      <w:r>
-        <w:t>), 1–48.</w:t>
+        <w:t>(1), 1–48.</w:t>
       </w:r>
     </w:p>
     <w:p>
@@ -3726,19 +3740,16 @@
       <w:bookmarkStart w:id="42" w:name="ref-Brown:1955wy"/>
       <w:bookmarkEnd w:id="41"/>
       <w:r>
-        <w:t xml:space="preserve">Brown, R. W., Black, A. H., &amp; Horowitz, A. E. (1955). Phonetic symbolism in natural languages. </w:t>
-      </w:r>
-      <w:r>
-        <w:rPr>
-          <w:i/>
-        </w:rPr>
-        <w:t>Journa</w:t>
-      </w:r>
-      <w:r>
-        <w:rPr>
-          <w:i/>
-        </w:rPr>
-        <w:t>l of Abnormal Psychology</w:t>
+        <w:t xml:space="preserve">Brown, R. W., Black, A. H., &amp; Horowitz, </w:t>
+      </w:r>
+      <w:r>
+        <w:t xml:space="preserve">A. E. (1955). Phonetic symbolism in natural languages. </w:t>
+      </w:r>
+      <w:r>
+        <w:rPr>
+          <w:i/>
+        </w:rPr>
+        <w:t>Journal of Abnormal Psychology</w:t>
       </w:r>
       <w:r>
         <w:t xml:space="preserve">, </w:t>
@@ -3760,10 +3771,10 @@
       <w:bookmarkStart w:id="43" w:name="ref-Brysbaert:2016fg"/>
       <w:bookmarkEnd w:id="42"/>
       <w:r>
-        <w:t>Brysbaert, M., Stevens, M., Mandera, P., &amp; Keuleers, E. (2016). How Many Words Do We Know? Practical Estimates of Vocabulary Size Dependent on Word Definition, the Degree of Language Input and the Participant’s Age</w:t>
-      </w:r>
-      <w:r>
-        <w:t xml:space="preserve">. </w:t>
+        <w:t>Brysbaert, M., Stevens, M., Mandera, P., &amp; Keuleers, E. (2016). How Many Words Do We Know? Practical Estimates of Vocabulary Size Dependent on Word Defin</w:t>
+      </w:r>
+      <w:r>
+        <w:t xml:space="preserve">ition, the Degree of Language Input and the Participant’s Age. </w:t>
       </w:r>
       <w:r>
         <w:rPr>
@@ -3819,13 +3830,20 @@
       <w:bookmarkStart w:id="45" w:name="ref-Corballis:2003ha"/>
       <w:bookmarkEnd w:id="44"/>
       <w:r>
+        <w:lastRenderedPageBreak/>
         <w:t xml:space="preserve">Corballis, M. C. (2003). </w:t>
       </w:r>
       <w:r>
         <w:rPr>
           <w:i/>
         </w:rPr>
-        <w:t>From hand to mouth: The origins of language</w:t>
+        <w:t>From hand to mouth: The origins of</w:t>
+      </w:r>
+      <w:r>
+        <w:rPr>
+          <w:i/>
+        </w:rPr>
+        <w:t xml:space="preserve"> language</w:t>
       </w:r>
       <w:r>
         <w:t>. Princeton University Press.</w:t>
@@ -3838,11 +3856,7 @@
       <w:bookmarkStart w:id="46" w:name="ref-Crockford:2004cz"/>
       <w:bookmarkEnd w:id="45"/>
       <w:r>
-        <w:lastRenderedPageBreak/>
-        <w:t>Crockford, C., Herbing</w:t>
-      </w:r>
-      <w:r>
-        <w:t xml:space="preserve">er, I., Vigilant, L., &amp; Boesch, C. (2004). Wild chimpanzees produce group-specific calls: a case for vocal learning? </w:t>
+        <w:t xml:space="preserve">Crockford, C., Herbinger, I., Vigilant, L., &amp; Boesch, C. (2004). Wild chimpanzees produce group-specific calls: a case for vocal learning? </w:t>
       </w:r>
       <w:r>
         <w:rPr>
@@ -3876,7 +3890,13 @@
         <w:rPr>
           <w:i/>
         </w:rPr>
-        <w:t>The Cambridge Encyclopedia of Language</w:t>
+        <w:t>The Cambridge Encyclopedia of L</w:t>
+      </w:r>
+      <w:r>
+        <w:rPr>
+          <w:i/>
+        </w:rPr>
+        <w:t>anguage</w:t>
       </w:r>
       <w:r>
         <w:t xml:space="preserve"> (Vol. 2). Cambridge Univ Press.</w:t>
@@ -3889,10 +3909,7 @@
       <w:bookmarkStart w:id="48" w:name="ref-Dingemanse:2012fc"/>
       <w:bookmarkEnd w:id="47"/>
       <w:r>
-        <w:t>Dingemanse, M. (2012)</w:t>
-      </w:r>
-      <w:r>
-        <w:t xml:space="preserve">. Advances in the Cross-Linguistic Study of Ideophones. </w:t>
+        <w:t xml:space="preserve">Dingemanse, M. (2012). Advances in the Cross-Linguistic Study of Ideophones. </w:t>
       </w:r>
       <w:r>
         <w:rPr>
@@ -3920,7 +3937,10 @@
       <w:bookmarkStart w:id="49" w:name="ref-Dingemanse:2014gj"/>
       <w:bookmarkEnd w:id="48"/>
       <w:r>
-        <w:t xml:space="preserve">Dingemanse, M. (2014). Making new ideophones in Siwu: Creative depiction in conversation. </w:t>
+        <w:t>Dingemanse, M. (2014). Making new ideophones in Siwu: Creative depiction in conversation.</w:t>
+      </w:r>
+      <w:r>
+        <w:t xml:space="preserve"> </w:t>
       </w:r>
       <w:r>
         <w:rPr>
@@ -3967,10 +3987,10 @@
       <w:bookmarkStart w:id="51" w:name="ref-Dingemanse:2016vd"/>
       <w:bookmarkEnd w:id="50"/>
       <w:r>
-        <w:t>Dingemanse, M., Schuerman, W., &amp; Reinisch, E. (2016). What sound s</w:t>
-      </w:r>
-      <w:r>
-        <w:t xml:space="preserve">ymbolism can and cannot do: Testing the iconicity of ideophones from five languages. </w:t>
+        <w:t>Dingemanse, M., Schuerman, W., &amp;</w:t>
+      </w:r>
+      <w:r>
+        <w:t xml:space="preserve"> Reinisch, E. (2016). What sound symbolism can and cannot do: Testing the iconicity of ideophones from five languages. </w:t>
       </w:r>
       <w:r>
         <w:rPr>
@@ -4017,10 +4037,10 @@
       <w:bookmarkStart w:id="53" w:name="ref-Edmiston:2015he"/>
       <w:bookmarkEnd w:id="52"/>
       <w:r>
-        <w:t>Edmiston, P., &amp; Lupyan, G. (2015). What mak</w:t>
-      </w:r>
-      <w:r>
-        <w:t xml:space="preserve">es words special? Words as unmotivated cues. </w:t>
+        <w:t>Edmiston,</w:t>
+      </w:r>
+      <w:r>
+        <w:t xml:space="preserve"> P., &amp; Lupyan, G. (2015). What makes words special? Words as unmotivated cues. </w:t>
       </w:r>
       <w:r>
         <w:rPr>
@@ -4054,7 +4074,13 @@
         <w:rPr>
           <w:i/>
         </w:rPr>
-        <w:t>Brain and Behavioral Sciences</w:t>
+        <w:t>Brain and Behaviora</w:t>
+      </w:r>
+      <w:r>
+        <w:rPr>
+          <w:i/>
+        </w:rPr>
+        <w:t>l Sciences</w:t>
       </w:r>
       <w:r>
         <w:t xml:space="preserve">, </w:t>
@@ -4073,9 +4099,100 @@
       <w:pPr>
         <w:pStyle w:val="Bibliography"/>
       </w:pPr>
-      <w:bookmarkStart w:id="55" w:name="ref-Frishberg:1975dh"/>
+      <w:bookmarkStart w:id="55" w:name="ref-Fay:2013jpa"/>
       <w:bookmarkEnd w:id="54"/>
       <w:r>
+        <w:lastRenderedPageBreak/>
+        <w:t xml:space="preserve">Fay, N., Arbib, M., &amp; Garrod, S. (2013). How to Bootstrap a Human Communication System. </w:t>
+      </w:r>
+      <w:r>
+        <w:rPr>
+          <w:i/>
+        </w:rPr>
+        <w:t>Cognitive Science</w:t>
+      </w:r>
+      <w:r>
+        <w:t xml:space="preserve">, </w:t>
+      </w:r>
+      <w:r>
+        <w:rPr>
+          <w:i/>
+        </w:rPr>
+        <w:t>37</w:t>
+      </w:r>
+      <w:r>
+        <w:t>(7), 1356–1367.</w:t>
+      </w:r>
+    </w:p>
+    <w:p>
+      <w:pPr>
+        <w:pStyle w:val="Bibliography"/>
+      </w:pPr>
+      <w:bookmarkStart w:id="56" w:name="ref-Fay:2014ih"/>
+      <w:bookmarkEnd w:id="55"/>
+      <w:r>
+        <w:t>Fay, N., Ellison, T. M., &amp;</w:t>
+      </w:r>
+      <w:r>
+        <w:t xml:space="preserve"> Garrod, S. (2014). Iconicity: From sign to system in human communication and language. </w:t>
+      </w:r>
+      <w:r>
+        <w:rPr>
+          <w:i/>
+        </w:rPr>
+        <w:t>Pragmatics and Cognition</w:t>
+      </w:r>
+      <w:r>
+        <w:t xml:space="preserve">, </w:t>
+      </w:r>
+      <w:r>
+        <w:rPr>
+          <w:i/>
+        </w:rPr>
+        <w:t>22</w:t>
+      </w:r>
+      <w:r>
+        <w:t>(2), 244–263.</w:t>
+      </w:r>
+    </w:p>
+    <w:p>
+      <w:pPr>
+        <w:pStyle w:val="Bibliography"/>
+      </w:pPr>
+      <w:bookmarkStart w:id="57" w:name="ref-Fay:2014cw"/>
+      <w:bookmarkEnd w:id="56"/>
+      <w:r>
+        <w:t>Fay, N., Lister, C. J., Mark Ellison, T., &amp; Goldin-Meadow, S. (2014). Creating a communication system from scratch: Gesture be</w:t>
+      </w:r>
+      <w:r>
+        <w:t xml:space="preserve">ats vocalization hands down. </w:t>
+      </w:r>
+      <w:r>
+        <w:rPr>
+          <w:i/>
+        </w:rPr>
+        <w:t>Frontiers in Psychology</w:t>
+      </w:r>
+      <w:r>
+        <w:t xml:space="preserve">, </w:t>
+      </w:r>
+      <w:r>
+        <w:rPr>
+          <w:i/>
+        </w:rPr>
+        <w:t>5</w:t>
+      </w:r>
+      <w:r>
+        <w:t>(APR), 663.</w:t>
+      </w:r>
+    </w:p>
+    <w:p>
+      <w:pPr>
+        <w:pStyle w:val="Bibliography"/>
+      </w:pPr>
+      <w:bookmarkStart w:id="58" w:name="ref-Frishberg:1975dh"/>
+      <w:bookmarkEnd w:id="57"/>
+      <w:r>
         <w:t xml:space="preserve">Frishberg, N. (1975). Arbitrariness and Iconicity: Historical Change in American Sign Language. </w:t>
       </w:r>
       <w:r>
@@ -4101,17 +4218,294 @@
       <w:pPr>
         <w:pStyle w:val="Bibliography"/>
       </w:pPr>
-      <w:bookmarkStart w:id="56" w:name="ref-irr:2012"/>
-      <w:bookmarkEnd w:id="55"/>
+      <w:bookmarkStart w:id="59" w:name="ref-irr:2012"/>
+      <w:bookmarkEnd w:id="58"/>
+      <w:r>
+        <w:t xml:space="preserve">Gamer, M., Lemon, J., Fellows, I., &amp; Singh, P. (2012). </w:t>
+      </w:r>
+      <w:r>
+        <w:rPr>
+          <w:i/>
+        </w:rPr>
+        <w:t>irr: Various</w:t>
+      </w:r>
+      <w:r>
+        <w:rPr>
+          <w:i/>
+        </w:rPr>
+        <w:t xml:space="preserve"> Coefficients of Interrater Reliability and Agreement</w:t>
+      </w:r>
+      <w:r>
+        <w:t>.</w:t>
+      </w:r>
+    </w:p>
+    <w:p>
+      <w:pPr>
+        <w:pStyle w:val="Bibliography"/>
+      </w:pPr>
+      <w:bookmarkStart w:id="60" w:name="ref-GoldinMeadow:2016bw"/>
+      <w:bookmarkEnd w:id="59"/>
+      <w:r>
+        <w:t xml:space="preserve">Goldin-Meadow, S. (2016). What the hands can tell us about language emergence. </w:t>
+      </w:r>
+      <w:r>
+        <w:rPr>
+          <w:i/>
+        </w:rPr>
+        <w:t>Psychonomic Bulletin &amp; Review</w:t>
+      </w:r>
+      <w:r>
+        <w:t xml:space="preserve">, </w:t>
+      </w:r>
+      <w:r>
+        <w:rPr>
+          <w:i/>
+        </w:rPr>
+        <w:t>24</w:t>
+      </w:r>
+      <w:r>
+        <w:t>(1), 1–6.</w:t>
+      </w:r>
+    </w:p>
+    <w:p>
+      <w:pPr>
+        <w:pStyle w:val="Bibliography"/>
+      </w:pPr>
+      <w:bookmarkStart w:id="61" w:name="ref-GoldinMeadow:1977gz"/>
+      <w:bookmarkEnd w:id="60"/>
+      <w:r>
+        <w:t>Goldin-Meadow, S., &amp; Feldman, H. (1977). The development of language-like commu</w:t>
+      </w:r>
+      <w:r>
+        <w:t xml:space="preserve">nication without a language model. </w:t>
+      </w:r>
+      <w:r>
+        <w:rPr>
+          <w:i/>
+        </w:rPr>
+        <w:t>Science</w:t>
+      </w:r>
+      <w:r>
+        <w:t xml:space="preserve">, </w:t>
+      </w:r>
+      <w:r>
+        <w:rPr>
+          <w:i/>
+        </w:rPr>
+        <w:t>197</w:t>
+      </w:r>
+      <w:r>
+        <w:t>(4301), 401–403.</w:t>
+      </w:r>
+    </w:p>
+    <w:p>
+      <w:pPr>
+        <w:pStyle w:val="Bibliography"/>
+      </w:pPr>
+      <w:bookmarkStart w:id="62" w:name="ref-PCT:1.1"/>
+      <w:bookmarkEnd w:id="61"/>
+      <w:r>
+        <w:t xml:space="preserve">Hall, K. C., Allen, B., Fry, M., Mackie, S., &amp; McAuliffe, M. (2016). Phonological CorpusTools. </w:t>
+      </w:r>
+      <w:r>
+        <w:rPr>
+          <w:i/>
+        </w:rPr>
+        <w:t>14th Conference for Laboratory Phonology</w:t>
+      </w:r>
+      <w:r>
+        <w:t>.</w:t>
+      </w:r>
+    </w:p>
+    <w:p>
+      <w:pPr>
+        <w:pStyle w:val="Bibliography"/>
+      </w:pPr>
+      <w:bookmarkStart w:id="63" w:name="ref-Hewes:1973vr"/>
+      <w:bookmarkEnd w:id="62"/>
+      <w:r>
+        <w:t>Hewes, G. W. (1973). Primate Communication and the Gest</w:t>
+      </w:r>
+      <w:r>
+        <w:t xml:space="preserve">ural Origin of Language. </w:t>
+      </w:r>
+      <w:r>
+        <w:rPr>
+          <w:i/>
+        </w:rPr>
+        <w:t>Current Anthropology</w:t>
+      </w:r>
+      <w:r>
+        <w:t xml:space="preserve">, </w:t>
+      </w:r>
+      <w:r>
+        <w:rPr>
+          <w:i/>
+        </w:rPr>
+        <w:t>14</w:t>
+      </w:r>
+      <w:r>
+        <w:t>(1/2), 5–24.</w:t>
+      </w:r>
+    </w:p>
+    <w:p>
+      <w:pPr>
+        <w:pStyle w:val="Bibliography"/>
+      </w:pPr>
+      <w:bookmarkStart w:id="64" w:name="ref-Hockett:1978se"/>
+      <w:bookmarkEnd w:id="63"/>
+      <w:r>
+        <w:t xml:space="preserve">Hockett, C. F. (1978). In search of Jove’s brow. </w:t>
+      </w:r>
+      <w:r>
+        <w:rPr>
+          <w:i/>
+        </w:rPr>
+        <w:t>American Speech</w:t>
+      </w:r>
+      <w:r>
+        <w:t xml:space="preserve">, </w:t>
+      </w:r>
+      <w:r>
+        <w:rPr>
+          <w:i/>
+        </w:rPr>
+        <w:t>53</w:t>
+      </w:r>
+      <w:r>
+        <w:t>(4), 243–313.</w:t>
+      </w:r>
+    </w:p>
+    <w:p>
+      <w:pPr>
+        <w:pStyle w:val="Bibliography"/>
+      </w:pPr>
+      <w:bookmarkStart w:id="65" w:name="ref-Imai:2014dea"/>
+      <w:bookmarkEnd w:id="64"/>
       <w:r>
         <w:lastRenderedPageBreak/>
-        <w:t xml:space="preserve">Gamer, M., Lemon, J., Fellows, I., &amp; Singh, P. (2012). </w:t>
-      </w:r>
-      <w:r>
-        <w:rPr>
-          <w:i/>
-        </w:rPr>
-        <w:t>irr: Various Coefficients of Interrater Reliability and Agreement</w:t>
+        <w:t xml:space="preserve">Imai, M., &amp; Kita, S. (2014). The sound symbolism bootstrapping hypothesis for language acquisition and language </w:t>
+      </w:r>
+      <w:r>
+        <w:t xml:space="preserve">evolution. </w:t>
+      </w:r>
+      <w:r>
+        <w:rPr>
+          <w:i/>
+        </w:rPr>
+        <w:t>Philosophical Transactions of the Royal Society B: Biological Sciences</w:t>
+      </w:r>
+      <w:r>
+        <w:t xml:space="preserve">, </w:t>
+      </w:r>
+      <w:r>
+        <w:rPr>
+          <w:i/>
+        </w:rPr>
+        <w:t>369</w:t>
+      </w:r>
+      <w:r>
+        <w:t>(1651).</w:t>
+      </w:r>
+    </w:p>
+    <w:p>
+      <w:pPr>
+        <w:pStyle w:val="Bibliography"/>
+      </w:pPr>
+      <w:bookmarkStart w:id="66" w:name="ref-Kendon:2014eg"/>
+      <w:bookmarkEnd w:id="65"/>
+      <w:r>
+        <w:t xml:space="preserve">Kendon, A. (2014). Semiotic diversity in utterance production and the concept of ’language’. </w:t>
+      </w:r>
+      <w:r>
+        <w:rPr>
+          <w:i/>
+        </w:rPr>
+        <w:t>Philosophical Transactions of the Royal Society B: Biological Science</w:t>
+      </w:r>
+      <w:r>
+        <w:rPr>
+          <w:i/>
+        </w:rPr>
+        <w:t>s</w:t>
+      </w:r>
+      <w:r>
+        <w:t xml:space="preserve">, </w:t>
+      </w:r>
+      <w:r>
+        <w:rPr>
+          <w:i/>
+        </w:rPr>
+        <w:t>369</w:t>
+      </w:r>
+      <w:r>
+        <w:t>(1651), 20130293–20130293.</w:t>
+      </w:r>
+    </w:p>
+    <w:p>
+      <w:pPr>
+        <w:pStyle w:val="Bibliography"/>
+      </w:pPr>
+      <w:bookmarkStart w:id="67" w:name="ref-Kirby:2008kja"/>
+      <w:bookmarkEnd w:id="66"/>
+      <w:r>
+        <w:t xml:space="preserve">Kirby, S., Cornish, H., &amp; Smith, K. (2008). Cumulative cultural evolution in the laboratory: an experimental approach to the origins of structure in human language. </w:t>
+      </w:r>
+      <w:r>
+        <w:rPr>
+          <w:i/>
+        </w:rPr>
+        <w:t>Proceedings of the National Academy of Sciences</w:t>
+      </w:r>
+      <w:r>
+        <w:t xml:space="preserve">, </w:t>
+      </w:r>
+      <w:r>
+        <w:rPr>
+          <w:i/>
+        </w:rPr>
+        <w:t>105</w:t>
+      </w:r>
+      <w:r>
+        <w:t xml:space="preserve">(31), </w:t>
+      </w:r>
+      <w:r>
+        <w:t>10681–10686.</w:t>
+      </w:r>
+    </w:p>
+    <w:p>
+      <w:pPr>
+        <w:pStyle w:val="Bibliography"/>
+      </w:pPr>
+      <w:bookmarkStart w:id="68" w:name="ref-Klima:1980si"/>
+      <w:bookmarkEnd w:id="67"/>
+      <w:r>
+        <w:t xml:space="preserve">Klima, E. S., &amp; Bellugi, U. (1980). </w:t>
+      </w:r>
+      <w:r>
+        <w:rPr>
+          <w:i/>
+        </w:rPr>
+        <w:t>The signs of language</w:t>
+      </w:r>
+      <w:r>
+        <w:t>. Harvard University Press.</w:t>
+      </w:r>
+    </w:p>
+    <w:p>
+      <w:pPr>
+        <w:pStyle w:val="Bibliography"/>
+      </w:pPr>
+      <w:bookmarkStart w:id="69" w:name="ref-lmerTest:2016"/>
+      <w:bookmarkEnd w:id="68"/>
+      <w:r>
+        <w:t xml:space="preserve">Kuznetsova, A., Bruun Brockhoff, P., &amp; Haubo Bojesen Christensen, R. (2016). </w:t>
+      </w:r>
+      <w:r>
+        <w:rPr>
+          <w:i/>
+        </w:rPr>
+        <w:t>lmerTest: Tests in Linear Mixed Effects Models</w:t>
       </w:r>
       <w:r>
         <w:t>.</w:t>
@@ -4121,19 +4515,41 @@
       <w:pPr>
         <w:pStyle w:val="Bibliography"/>
       </w:pPr>
-      <w:bookmarkStart w:id="57" w:name="ref-GoldinMeadow:2016bw"/>
-      <w:bookmarkEnd w:id="56"/>
-      <w:r>
-        <w:t>Goldin-Meado</w:t>
-      </w:r>
-      <w:r>
-        <w:t xml:space="preserve">w, S. (2016). What the hands can tell us about language emergence. </w:t>
-      </w:r>
-      <w:r>
-        <w:rPr>
-          <w:i/>
-        </w:rPr>
-        <w:t>Psychonomic Bulletin &amp; Review</w:t>
+      <w:bookmarkStart w:id="70" w:name="ref-Labov:1972"/>
+      <w:bookmarkEnd w:id="69"/>
+      <w:r>
+        <w:t xml:space="preserve">Labov, W. (1972). </w:t>
+      </w:r>
+      <w:r>
+        <w:rPr>
+          <w:i/>
+        </w:rPr>
+        <w:t>Sociolinguistic</w:t>
+      </w:r>
+      <w:r>
+        <w:rPr>
+          <w:i/>
+        </w:rPr>
+        <w:t xml:space="preserve"> patterns</w:t>
+      </w:r>
+      <w:r>
+        <w:t>. University of Pennsylvania Press.</w:t>
+      </w:r>
+    </w:p>
+    <w:p>
+      <w:pPr>
+        <w:pStyle w:val="Bibliography"/>
+      </w:pPr>
+      <w:bookmarkStart w:id="71" w:name="ref-Lemaitre:2014kr"/>
+      <w:bookmarkEnd w:id="70"/>
+      <w:r>
+        <w:t xml:space="preserve">Lemaitre, G., &amp; Rocchesso, D. (2014). On the effectiveness of vocal imitations and verbal descriptions of sounds. </w:t>
+      </w:r>
+      <w:r>
+        <w:rPr>
+          <w:i/>
+        </w:rPr>
+        <w:t>The Journal of the Acoustical Society of America</w:t>
       </w:r>
       <w:r>
         <w:t xml:space="preserve">, </w:t>
@@ -4142,26 +4558,80 @@
         <w:rPr>
           <w:i/>
         </w:rPr>
-        <w:t>24</w:t>
-      </w:r>
-      <w:r>
-        <w:t>(1), 1–6.</w:t>
+        <w:t>135</w:t>
+      </w:r>
+      <w:r>
+        <w:t>(2), 862–873.</w:t>
       </w:r>
     </w:p>
     <w:p>
       <w:pPr>
         <w:pStyle w:val="Bibliography"/>
       </w:pPr>
-      <w:bookmarkStart w:id="58" w:name="ref-PCT:1.1"/>
-      <w:bookmarkEnd w:id="57"/>
-      <w:r>
-        <w:t xml:space="preserve">Hall, K. C., Allen, B., Fry, M., Mackie, S., &amp; McAuliffe, M. (2016). Phonological CorpusTools. </w:t>
-      </w:r>
-      <w:r>
-        <w:rPr>
-          <w:i/>
-        </w:rPr>
-        <w:t>14th Conference for Laboratory Phonology</w:t>
+      <w:bookmarkStart w:id="72" w:name="ref-Lemaitre:2016kz"/>
+      <w:bookmarkEnd w:id="71"/>
+      <w:r>
+        <w:t>Lemaitre, G., Houix, O., Voisi</w:t>
+      </w:r>
+      <w:r>
+        <w:t xml:space="preserve">n, F., Misdariis, N., &amp; Susini, P. (2016). Vocal Imitations of Non-Vocal Sounds. </w:t>
+      </w:r>
+      <w:r>
+        <w:rPr>
+          <w:i/>
+        </w:rPr>
+        <w:t>PloS One</w:t>
+      </w:r>
+      <w:r>
+        <w:t xml:space="preserve">, </w:t>
+      </w:r>
+      <w:r>
+        <w:rPr>
+          <w:i/>
+        </w:rPr>
+        <w:t>11</w:t>
+      </w:r>
+      <w:r>
+        <w:t>(12), e0168167–28.</w:t>
+      </w:r>
+    </w:p>
+    <w:p>
+      <w:pPr>
+        <w:pStyle w:val="Bibliography"/>
+      </w:pPr>
+      <w:bookmarkStart w:id="73" w:name="ref-Lewis:2009wz"/>
+      <w:bookmarkEnd w:id="72"/>
+      <w:r>
+        <w:t xml:space="preserve">Lewis, J. (2009). As well as words: Congo Pygmy hunting, mimicry, and play. In </w:t>
+      </w:r>
+      <w:r>
+        <w:rPr>
+          <w:i/>
+        </w:rPr>
+        <w:t>The cradle of language</w:t>
+      </w:r>
+      <w:r>
+        <w:t>. The cradle of language.</w:t>
+      </w:r>
+    </w:p>
+    <w:p>
+      <w:pPr>
+        <w:pStyle w:val="Bibliography"/>
+      </w:pPr>
+      <w:bookmarkStart w:id="74" w:name="ref-Lupyan:2016uw"/>
+      <w:bookmarkEnd w:id="73"/>
+      <w:r>
+        <w:lastRenderedPageBreak/>
+        <w:t>Lupyan, G., &amp;</w:t>
+      </w:r>
+      <w:r>
+        <w:t xml:space="preserve"> Dale, R. (2016). </w:t>
+      </w:r>
+      <w:r>
+        <w:rPr>
+          <w:i/>
+        </w:rPr>
+        <w:t>Why are there different languages? The role of adaptation in linguistic diversity</w:t>
       </w:r>
       <w:r>
         <w:t>.</w:t>
@@ -4171,19 +4641,38 @@
       <w:pPr>
         <w:pStyle w:val="Bibliography"/>
       </w:pPr>
-      <w:bookmarkStart w:id="59" w:name="ref-Hewes:1973vr"/>
-      <w:bookmarkEnd w:id="58"/>
-      <w:r>
-        <w:t>Hewes, G.</w:t>
-      </w:r>
-      <w:r>
-        <w:t xml:space="preserve"> W. (1973). Primate Communication and the Gestural Origin of Language. </w:t>
-      </w:r>
-      <w:r>
-        <w:rPr>
-          <w:i/>
-        </w:rPr>
-        <w:t>Current Anthropology</w:t>
+      <w:bookmarkStart w:id="75" w:name="ref-Lupyan:2015vic"/>
+      <w:bookmarkEnd w:id="74"/>
+      <w:r>
+        <w:t xml:space="preserve">Lupyan, G., &amp; Perlman, M. (2015). The vocal iconicity challenge! In </w:t>
+      </w:r>
+      <w:r>
+        <w:rPr>
+          <w:i/>
+        </w:rPr>
+        <w:t>The th biennial protolanguage conference</w:t>
+      </w:r>
+      <w:r>
+        <w:t>. Rome, Italy.</w:t>
+      </w:r>
+    </w:p>
+    <w:p>
+      <w:pPr>
+        <w:pStyle w:val="Bibliography"/>
+      </w:pPr>
+      <w:bookmarkStart w:id="76" w:name="ref-Lupyan:2012cp"/>
+      <w:bookmarkEnd w:id="75"/>
+      <w:r>
+        <w:t>Lupyan, G., &amp; Thompson-Schill, S</w:t>
+      </w:r>
+      <w:r>
+        <w:t xml:space="preserve">. L. (2012). The evocative power of words: Activation of concepts by verbal and nonverbal means. </w:t>
+      </w:r>
+      <w:r>
+        <w:rPr>
+          <w:i/>
+        </w:rPr>
+        <w:t>Journal of Experimental Psychology: General</w:t>
       </w:r>
       <w:r>
         <w:t xml:space="preserve">, </w:t>
@@ -4192,26 +4681,48 @@
         <w:rPr>
           <w:i/>
         </w:rPr>
-        <w:t>14</w:t>
-      </w:r>
-      <w:r>
-        <w:t>(1/2), 5–24.</w:t>
+        <w:t>141</w:t>
+      </w:r>
+      <w:r>
+        <w:t>(1), 170–186.</w:t>
       </w:r>
     </w:p>
     <w:p>
       <w:pPr>
         <w:pStyle w:val="Bibliography"/>
       </w:pPr>
-      <w:bookmarkStart w:id="60" w:name="ref-Hockett:1978se"/>
-      <w:bookmarkEnd w:id="59"/>
-      <w:r>
-        <w:t xml:space="preserve">Hockett, C. F. (1978). In search of Jove’s brow. </w:t>
-      </w:r>
-      <w:r>
-        <w:rPr>
-          <w:i/>
-        </w:rPr>
-        <w:t>American Speech</w:t>
+      <w:bookmarkStart w:id="77" w:name="ref-Newmeyer:1992we"/>
+      <w:bookmarkEnd w:id="76"/>
+      <w:r>
+        <w:t xml:space="preserve">Newmeyer, F. J. (1992). Iconicity and generative grammar. </w:t>
+      </w:r>
+      <w:r>
+        <w:rPr>
+          <w:i/>
+        </w:rPr>
+        <w:t>Language</w:t>
+      </w:r>
+      <w:r>
+        <w:t>.</w:t>
+      </w:r>
+    </w:p>
+    <w:p>
+      <w:pPr>
+        <w:pStyle w:val="Bibliography"/>
+      </w:pPr>
+      <w:bookmarkStart w:id="78" w:name="ref-Nuckolls:1999ca"/>
+      <w:bookmarkEnd w:id="77"/>
+      <w:r>
+        <w:t>Nuckolls, J. B. (1999). The c</w:t>
+      </w:r>
+      <w:r>
+        <w:t xml:space="preserve">ase for sound symbolism. </w:t>
+      </w:r>
+      <w:r>
+        <w:rPr>
+          <w:i/>
+        </w:rPr>
+        <w:t>Annual Review of Anthropology</w:t>
       </w:r>
       <w:r>
         <w:t xml:space="preserve">, </w:t>
@@ -4220,23 +4731,342 @@
         <w:rPr>
           <w:i/>
         </w:rPr>
-        <w:t>53</w:t>
-      </w:r>
-      <w:r>
-        <w:t>(4), 243–313.</w:t>
+        <w:t>28</w:t>
+      </w:r>
+      <w:r>
+        <w:t>(1), 225–252.</w:t>
       </w:r>
     </w:p>
     <w:p>
       <w:pPr>
         <w:pStyle w:val="Bibliography"/>
       </w:pPr>
-      <w:bookmarkStart w:id="61" w:name="ref-Imai:2014dea"/>
-      <w:bookmarkEnd w:id="60"/>
-      <w:r>
-        <w:t>Imai, M., &amp; Kita, S. (2014). The sound symbolism bootstrapping hyp</w:t>
-      </w:r>
-      <w:r>
-        <w:t xml:space="preserve">othesis for language acquisition and language evolution. </w:t>
+      <w:bookmarkStart w:id="79" w:name="ref-Pagel:2007br"/>
+      <w:bookmarkEnd w:id="78"/>
+      <w:r>
+        <w:t xml:space="preserve">Pagel, M., Atkinson, Q. D., &amp; Meade, A. (2007). Frequency of word-use predicts rates of lexical evolution throughout Indo-European history. </w:t>
+      </w:r>
+      <w:r>
+        <w:rPr>
+          <w:i/>
+        </w:rPr>
+        <w:t>Nature</w:t>
+      </w:r>
+      <w:r>
+        <w:t xml:space="preserve">, </w:t>
+      </w:r>
+      <w:r>
+        <w:rPr>
+          <w:i/>
+        </w:rPr>
+        <w:t>449</w:t>
+      </w:r>
+      <w:r>
+        <w:t>(7163), 717–720.</w:t>
+      </w:r>
+    </w:p>
+    <w:p>
+      <w:pPr>
+        <w:pStyle w:val="Bibliography"/>
+      </w:pPr>
+      <w:bookmarkStart w:id="80" w:name="ref-Perlman:2015ip"/>
+      <w:bookmarkEnd w:id="79"/>
+      <w:r>
+        <w:t xml:space="preserve">Perlman, M., Dale, R., &amp; Lupyan, G. (2015). Iconicity can ground the creation of vocal symbols. </w:t>
+      </w:r>
+      <w:r>
+        <w:rPr>
+          <w:i/>
+        </w:rPr>
+        <w:t>Royal Society Open Science</w:t>
+      </w:r>
+      <w:r>
+        <w:t xml:space="preserve">, </w:t>
+      </w:r>
+      <w:r>
+        <w:rPr>
+          <w:i/>
+        </w:rPr>
+        <w:t>2</w:t>
+      </w:r>
+      <w:r>
+        <w:t>(8), 150152–16.</w:t>
+      </w:r>
+    </w:p>
+    <w:p>
+      <w:pPr>
+        <w:pStyle w:val="Bibliography"/>
+      </w:pPr>
+      <w:bookmarkStart w:id="81" w:name="ref-Perniss:2010fb"/>
+      <w:bookmarkEnd w:id="80"/>
+      <w:r>
+        <w:t>Perniss, P., Thompson, R. L., &amp; Vigliocco, G. (2010). Iconicity as a General Property of Language: Evidence from Sp</w:t>
+      </w:r>
+      <w:r>
+        <w:t xml:space="preserve">oken and Signed Languages. </w:t>
+      </w:r>
+      <w:r>
+        <w:rPr>
+          <w:i/>
+        </w:rPr>
+        <w:t>Frontiers in Psychology</w:t>
+      </w:r>
+      <w:r>
+        <w:t xml:space="preserve">, </w:t>
+      </w:r>
+      <w:r>
+        <w:rPr>
+          <w:i/>
+        </w:rPr>
+        <w:t>1</w:t>
+      </w:r>
+      <w:r>
+        <w:t>.</w:t>
+      </w:r>
+    </w:p>
+    <w:p>
+      <w:pPr>
+        <w:pStyle w:val="Bibliography"/>
+      </w:pPr>
+      <w:bookmarkStart w:id="82" w:name="ref-Pinker:2005cv"/>
+      <w:bookmarkEnd w:id="81"/>
+      <w:r>
+        <w:t xml:space="preserve">Pinker, S., &amp; Jackendoff, R. (2005). The faculty of language: what’s special about it? </w:t>
+      </w:r>
+      <w:r>
+        <w:rPr>
+          <w:i/>
+        </w:rPr>
+        <w:t>Cognition</w:t>
+      </w:r>
+      <w:r>
+        <w:t xml:space="preserve">, </w:t>
+      </w:r>
+      <w:r>
+        <w:rPr>
+          <w:i/>
+        </w:rPr>
+        <w:t>95</w:t>
+      </w:r>
+      <w:r>
+        <w:t>(2), 201–236.</w:t>
+      </w:r>
+    </w:p>
+    <w:p>
+      <w:pPr>
+        <w:pStyle w:val="Bibliography"/>
+      </w:pPr>
+      <w:bookmarkStart w:id="83" w:name="ref-Rhodes:1994au"/>
+      <w:bookmarkEnd w:id="82"/>
+      <w:r>
+        <w:t xml:space="preserve">Rhodes, R. (1994). Aural images. </w:t>
+      </w:r>
+      <w:r>
+        <w:rPr>
+          <w:i/>
+        </w:rPr>
+        <w:t>Sound Symbolism</w:t>
+      </w:r>
+      <w:r>
+        <w:t>, 276–292.</w:t>
+      </w:r>
+    </w:p>
+    <w:p>
+      <w:pPr>
+        <w:pStyle w:val="Bibliography"/>
+      </w:pPr>
+      <w:bookmarkStart w:id="84" w:name="ref-Sapir:1921"/>
+      <w:bookmarkEnd w:id="83"/>
+      <w:r>
+        <w:lastRenderedPageBreak/>
+        <w:t xml:space="preserve">Sapir, E. (1921). </w:t>
+      </w:r>
+      <w:r>
+        <w:rPr>
+          <w:i/>
+        </w:rPr>
+        <w:t xml:space="preserve">Language: </w:t>
+      </w:r>
+      <w:r>
+        <w:rPr>
+          <w:i/>
+        </w:rPr>
+        <w:t>An introduction to the study of speech</w:t>
+      </w:r>
+      <w:r>
+        <w:t>. New York: Harcourt, Brace; Company.</w:t>
+      </w:r>
+    </w:p>
+    <w:p>
+      <w:pPr>
+        <w:pStyle w:val="Bibliography"/>
+      </w:pPr>
+      <w:bookmarkStart w:id="85" w:name="ref-Seyfarth:1986tw"/>
+      <w:bookmarkEnd w:id="84"/>
+      <w:r>
+        <w:t xml:space="preserve">Seyfarth, R. M., &amp; Cheney, D. L. (1986). Vocal development in vervet monkeys. </w:t>
+      </w:r>
+      <w:r>
+        <w:rPr>
+          <w:i/>
+        </w:rPr>
+        <w:t>Animal Behaviour</w:t>
+      </w:r>
+      <w:r>
+        <w:t xml:space="preserve">, </w:t>
+      </w:r>
+      <w:r>
+        <w:rPr>
+          <w:i/>
+        </w:rPr>
+        <w:t>34</w:t>
+      </w:r>
+      <w:r>
+        <w:t>, 1640–1658.</w:t>
+      </w:r>
+    </w:p>
+    <w:p>
+      <w:pPr>
+        <w:pStyle w:val="Bibliography"/>
+      </w:pPr>
+      <w:bookmarkStart w:id="86" w:name="ref-Shrout:1979tg"/>
+      <w:bookmarkEnd w:id="85"/>
+      <w:r>
+        <w:t xml:space="preserve">Shrout, P. E., &amp; Fleiss, J. L. (1979). Intraclass correlations: uses </w:t>
+      </w:r>
+      <w:r>
+        <w:t xml:space="preserve">in assessing rater reliability. </w:t>
+      </w:r>
+      <w:r>
+        <w:rPr>
+          <w:i/>
+        </w:rPr>
+        <w:t>Psychological Bulletin</w:t>
+      </w:r>
+      <w:r>
+        <w:t xml:space="preserve">, </w:t>
+      </w:r>
+      <w:r>
+        <w:rPr>
+          <w:i/>
+        </w:rPr>
+        <w:t>86</w:t>
+      </w:r>
+      <w:r>
+        <w:t>(2), 420–428.</w:t>
+      </w:r>
+    </w:p>
+    <w:p>
+      <w:pPr>
+        <w:pStyle w:val="Bibliography"/>
+      </w:pPr>
+      <w:bookmarkStart w:id="87" w:name="ref-Sobkowiak:1990ph"/>
+      <w:bookmarkEnd w:id="86"/>
+      <w:r>
+        <w:t xml:space="preserve">Sobkowiak, W. (1990). On the phonostatistics of English onomatopoeia. </w:t>
+      </w:r>
+      <w:r>
+        <w:rPr>
+          <w:i/>
+        </w:rPr>
+        <w:t>Studia Anglica Posnaniensia</w:t>
+      </w:r>
+      <w:r>
+        <w:t xml:space="preserve">, </w:t>
+      </w:r>
+      <w:r>
+        <w:rPr>
+          <w:i/>
+        </w:rPr>
+        <w:t>23</w:t>
+      </w:r>
+      <w:r>
+        <w:t>, 15–30.</w:t>
+      </w:r>
+    </w:p>
+    <w:p>
+      <w:pPr>
+        <w:pStyle w:val="Bibliography"/>
+      </w:pPr>
+      <w:bookmarkStart w:id="88" w:name="ref-Stokoe:1965"/>
+      <w:bookmarkEnd w:id="87"/>
+      <w:r>
+        <w:t xml:space="preserve">Stokoe, W. (1965). </w:t>
+      </w:r>
+      <w:r>
+        <w:rPr>
+          <w:i/>
+        </w:rPr>
+        <w:t>Dictionary of the American Sign Language based on scien</w:t>
+      </w:r>
+      <w:r>
+        <w:rPr>
+          <w:i/>
+        </w:rPr>
+        <w:t>tific principles</w:t>
+      </w:r>
+      <w:r>
+        <w:t>. Gallaudet College Press, Washington.</w:t>
+      </w:r>
+    </w:p>
+    <w:p>
+      <w:pPr>
+        <w:pStyle w:val="Bibliography"/>
+      </w:pPr>
+      <w:bookmarkStart w:id="89" w:name="ref-Tamariz:2017bd"/>
+      <w:bookmarkEnd w:id="88"/>
+      <w:r>
+        <w:t xml:space="preserve">Tamariz, M. (2017). Experimental Studies on the Cultural Evolution of Language. </w:t>
+      </w:r>
+      <w:r>
+        <w:rPr>
+          <w:i/>
+        </w:rPr>
+        <w:t>Annual Review of Linguistics</w:t>
+      </w:r>
+      <w:r>
+        <w:t xml:space="preserve">, </w:t>
+      </w:r>
+      <w:r>
+        <w:rPr>
+          <w:i/>
+        </w:rPr>
+        <w:t>3</w:t>
+      </w:r>
+      <w:r>
+        <w:t>(1), 389–407.</w:t>
+      </w:r>
+    </w:p>
+    <w:p>
+      <w:pPr>
+        <w:pStyle w:val="Bibliography"/>
+      </w:pPr>
+      <w:bookmarkStart w:id="90" w:name="ref-Tomasello:2010or"/>
+      <w:bookmarkEnd w:id="89"/>
+      <w:r>
+        <w:t xml:space="preserve">Tomasello, M. (2010). </w:t>
+      </w:r>
+      <w:r>
+        <w:rPr>
+          <w:i/>
+        </w:rPr>
+        <w:t>Origins of human communication</w:t>
+      </w:r>
+      <w:r>
+        <w:t>. MIT press.</w:t>
+      </w:r>
+    </w:p>
+    <w:p>
+      <w:pPr>
+        <w:pStyle w:val="Bibliography"/>
+      </w:pPr>
+      <w:bookmarkStart w:id="91" w:name="ref-Vigliocco:2014fc"/>
+      <w:bookmarkEnd w:id="90"/>
+      <w:r>
+        <w:t xml:space="preserve">Vigliocco, </w:t>
+      </w:r>
+      <w:r>
+        <w:t xml:space="preserve">G., Perniss, P., &amp; Vinson, D. (2014). Language as a multimodal phenomenon: implications for language learning, processing and evolution. </w:t>
       </w:r>
       <w:r>
         <w:rPr>
@@ -4254,29 +5084,45 @@
         <w:t>369</w:t>
       </w:r>
       <w:r>
-        <w:t>(1651).</w:t>
+        <w:t>(1651), 20130292–20130292.</w:t>
       </w:r>
     </w:p>
     <w:p>
       <w:pPr>
         <w:pStyle w:val="Bibliography"/>
       </w:pPr>
-      <w:bookmarkStart w:id="62" w:name="ref-Kendon:2014eg"/>
-      <w:bookmarkEnd w:id="61"/>
-      <w:r>
-        <w:t xml:space="preserve">Kendon, A. (2014). Semiotic diversity in utterance production and the concept of ’language’. </w:t>
-      </w:r>
-      <w:r>
-        <w:rPr>
-          <w:i/>
-        </w:rPr>
-        <w:t>Philosophical Transacti</w:t>
-      </w:r>
-      <w:r>
-        <w:rPr>
-          <w:i/>
-        </w:rPr>
-        <w:t>ons of the Royal Society B: Biological Sciences</w:t>
+      <w:bookmarkStart w:id="92" w:name="ref-Voeltz:2001vv"/>
+      <w:bookmarkEnd w:id="91"/>
+      <w:r>
+        <w:t>Voeltz, F. E., &amp;</w:t>
+      </w:r>
+      <w:r>
+        <w:t xml:space="preserve"> Kilian-Hatz, C. (2001). </w:t>
+      </w:r>
+      <w:r>
+        <w:rPr>
+          <w:i/>
+        </w:rPr>
+        <w:t>Ideophones</w:t>
+      </w:r>
+      <w:r>
+        <w:t xml:space="preserve"> (Vol. 44). John Benjamins Publishing.</w:t>
+      </w:r>
+    </w:p>
+    <w:p>
+      <w:pPr>
+        <w:pStyle w:val="Bibliography"/>
+      </w:pPr>
+      <w:bookmarkStart w:id="93" w:name="ref-Wescott:1971to"/>
+      <w:bookmarkEnd w:id="92"/>
+      <w:r>
+        <w:t xml:space="preserve">Wescott, R. W. (1971). Linguistic iconism. </w:t>
+      </w:r>
+      <w:r>
+        <w:rPr>
+          <w:i/>
+        </w:rPr>
+        <w:t>Linguistic Society of America</w:t>
       </w:r>
       <w:r>
         <w:t xml:space="preserve">, </w:t>
@@ -4285,720 +5131,18 @@
         <w:rPr>
           <w:i/>
         </w:rPr>
-        <w:t>369</w:t>
-      </w:r>
-      <w:r>
-        <w:t>(1651), 20130293–20130293.</w:t>
+        <w:t>47</w:t>
+      </w:r>
+      <w:r>
+        <w:t>(2), 416–428.</w:t>
       </w:r>
     </w:p>
     <w:p>
       <w:pPr>
         <w:pStyle w:val="Bibliography"/>
       </w:pPr>
-      <w:bookmarkStart w:id="63" w:name="ref-Kirby:2008kja"/>
-      <w:bookmarkEnd w:id="62"/>
-      <w:r>
-        <w:t xml:space="preserve">Kirby, S., Cornish, H., &amp; Smith, K. (2008). Cumulative cultural evolution in the laboratory: an experimental approach to the origins of structure in human language. </w:t>
-      </w:r>
-      <w:r>
-        <w:rPr>
-          <w:i/>
-        </w:rPr>
-        <w:t xml:space="preserve">Proceedings </w:t>
-      </w:r>
-      <w:r>
-        <w:rPr>
-          <w:i/>
-        </w:rPr>
-        <w:t>of the National Academy of Sciences</w:t>
-      </w:r>
-      <w:r>
-        <w:t xml:space="preserve">, </w:t>
-      </w:r>
-      <w:r>
-        <w:rPr>
-          <w:i/>
-        </w:rPr>
-        <w:t>105</w:t>
-      </w:r>
-      <w:r>
-        <w:t>(31), 10681–10686.</w:t>
-      </w:r>
-    </w:p>
-    <w:p>
-      <w:pPr>
-        <w:pStyle w:val="Bibliography"/>
-      </w:pPr>
-      <w:bookmarkStart w:id="64" w:name="ref-Klima:1980si"/>
-      <w:bookmarkEnd w:id="63"/>
-      <w:r>
-        <w:t xml:space="preserve">Klima, E. S., &amp; Bellugi, U. (1980). </w:t>
-      </w:r>
-      <w:r>
-        <w:rPr>
-          <w:i/>
-        </w:rPr>
-        <w:t>The signs of language</w:t>
-      </w:r>
-      <w:r>
-        <w:t>. Harvard University Press.</w:t>
-      </w:r>
-    </w:p>
-    <w:p>
-      <w:pPr>
-        <w:pStyle w:val="Bibliography"/>
-      </w:pPr>
-      <w:bookmarkStart w:id="65" w:name="ref-lmerTest:2016"/>
-      <w:bookmarkEnd w:id="64"/>
-      <w:r>
-        <w:lastRenderedPageBreak/>
-        <w:t xml:space="preserve">Kuznetsova, A., Bruun Brockhoff, P., &amp; Haubo Bojesen Christensen, R. (2016). </w:t>
-      </w:r>
-      <w:r>
-        <w:rPr>
-          <w:i/>
-        </w:rPr>
-        <w:t>lmerTest: Tests in Linear Mixed Eff</w:t>
-      </w:r>
-      <w:r>
-        <w:rPr>
-          <w:i/>
-        </w:rPr>
-        <w:t>ects Models</w:t>
-      </w:r>
-      <w:r>
-        <w:t>.</w:t>
-      </w:r>
-    </w:p>
-    <w:p>
-      <w:pPr>
-        <w:pStyle w:val="Bibliography"/>
-      </w:pPr>
-      <w:bookmarkStart w:id="66" w:name="ref-Labov:1972"/>
-      <w:bookmarkEnd w:id="65"/>
-      <w:r>
-        <w:t xml:space="preserve">Labov, W. (1972). </w:t>
-      </w:r>
-      <w:r>
-        <w:rPr>
-          <w:i/>
-        </w:rPr>
-        <w:t>Sociolinguistic patterns</w:t>
-      </w:r>
-      <w:r>
-        <w:t>. University of Pennsylvania Press.</w:t>
-      </w:r>
-    </w:p>
-    <w:p>
-      <w:pPr>
-        <w:pStyle w:val="Bibliography"/>
-      </w:pPr>
-      <w:bookmarkStart w:id="67" w:name="ref-Lemaitre:2014kr"/>
-      <w:bookmarkEnd w:id="66"/>
-      <w:r>
-        <w:t xml:space="preserve">Lemaitre, G., &amp; Rocchesso, D. (2014). On the effectiveness of vocal imitations and verbal descriptions of sounds. </w:t>
-      </w:r>
-      <w:r>
-        <w:rPr>
-          <w:i/>
-        </w:rPr>
-        <w:t>The Journal of the Acoustical Society of America</w:t>
-      </w:r>
-      <w:r>
-        <w:t xml:space="preserve">, </w:t>
-      </w:r>
-      <w:r>
-        <w:rPr>
-          <w:i/>
-        </w:rPr>
-        <w:t>1</w:t>
-      </w:r>
-      <w:r>
-        <w:rPr>
-          <w:i/>
-        </w:rPr>
-        <w:t>35</w:t>
-      </w:r>
-      <w:r>
-        <w:t>(2), 862–873.</w:t>
-      </w:r>
-    </w:p>
-    <w:p>
-      <w:pPr>
-        <w:pStyle w:val="Bibliography"/>
-      </w:pPr>
-      <w:bookmarkStart w:id="68" w:name="ref-Lemaitre:2016kz"/>
-      <w:bookmarkEnd w:id="67"/>
-      <w:r>
-        <w:t xml:space="preserve">Lemaitre, G., Houix, O., Voisin, F., Misdariis, N., &amp; Susini, P. (2016). Vocal Imitations of Non-Vocal Sounds. </w:t>
-      </w:r>
-      <w:r>
-        <w:rPr>
-          <w:i/>
-        </w:rPr>
-        <w:t>PloS One</w:t>
-      </w:r>
-      <w:r>
-        <w:t xml:space="preserve">, </w:t>
-      </w:r>
-      <w:r>
-        <w:rPr>
-          <w:i/>
-        </w:rPr>
-        <w:t>11</w:t>
-      </w:r>
-      <w:r>
-        <w:t>(12), e0168167–28.</w:t>
-      </w:r>
-    </w:p>
-    <w:p>
-      <w:pPr>
-        <w:pStyle w:val="Bibliography"/>
-      </w:pPr>
-      <w:bookmarkStart w:id="69" w:name="ref-Lewis:2009wz"/>
-      <w:bookmarkEnd w:id="68"/>
-      <w:r>
-        <w:t xml:space="preserve">Lewis, J. (2009). As well as words: Congo Pygmy hunting, mimicry, and play. In </w:t>
-      </w:r>
-      <w:r>
-        <w:rPr>
-          <w:i/>
-        </w:rPr>
-        <w:t>The cradle of langu</w:t>
-      </w:r>
-      <w:r>
-        <w:rPr>
-          <w:i/>
-        </w:rPr>
-        <w:t>age</w:t>
-      </w:r>
-      <w:r>
-        <w:t>. The cradle of language.</w:t>
-      </w:r>
-    </w:p>
-    <w:p>
-      <w:pPr>
-        <w:pStyle w:val="Bibliography"/>
-      </w:pPr>
-      <w:bookmarkStart w:id="70" w:name="ref-Lupyan:2016uw"/>
-      <w:bookmarkEnd w:id="69"/>
-      <w:r>
-        <w:t xml:space="preserve">Lupyan, G., &amp; Dale, R. (2016). </w:t>
-      </w:r>
-      <w:r>
-        <w:rPr>
-          <w:i/>
-        </w:rPr>
-        <w:t>Why are there different languages? The role of adaptation in linguistic diversity</w:t>
-      </w:r>
-      <w:r>
-        <w:t>.</w:t>
-      </w:r>
-    </w:p>
-    <w:p>
-      <w:pPr>
-        <w:pStyle w:val="Bibliography"/>
-      </w:pPr>
-      <w:bookmarkStart w:id="71" w:name="ref-Lupyan:2015vic"/>
-      <w:bookmarkEnd w:id="70"/>
-      <w:r>
-        <w:t xml:space="preserve">Lupyan, G., &amp; Perlman, M. (2015). The vocal iconicity challenge! In </w:t>
-      </w:r>
-      <w:r>
-        <w:rPr>
-          <w:i/>
-        </w:rPr>
-        <w:t>The th biennial protolanguage conference</w:t>
-      </w:r>
-      <w:r>
-        <w:t>. Rom</w:t>
-      </w:r>
-      <w:r>
-        <w:t>e, Italy.</w:t>
-      </w:r>
-    </w:p>
-    <w:p>
-      <w:pPr>
-        <w:pStyle w:val="Bibliography"/>
-      </w:pPr>
-      <w:bookmarkStart w:id="72" w:name="ref-Lupyan:2012cp"/>
-      <w:bookmarkEnd w:id="71"/>
-      <w:r>
-        <w:t xml:space="preserve">Lupyan, G., &amp; Thompson-Schill, S. L. (2012). The evocative power of words: Activation of concepts by verbal and nonverbal means. </w:t>
-      </w:r>
-      <w:r>
-        <w:rPr>
-          <w:i/>
-        </w:rPr>
-        <w:t>Journal of Experimental Psychology: General</w:t>
-      </w:r>
-      <w:r>
-        <w:t xml:space="preserve">, </w:t>
-      </w:r>
-      <w:r>
-        <w:rPr>
-          <w:i/>
-        </w:rPr>
-        <w:t>141</w:t>
-      </w:r>
-      <w:r>
-        <w:t>(1), 170–186.</w:t>
-      </w:r>
-    </w:p>
-    <w:p>
-      <w:pPr>
-        <w:pStyle w:val="Bibliography"/>
-      </w:pPr>
-      <w:bookmarkStart w:id="73" w:name="ref-Newmeyer:1992we"/>
-      <w:bookmarkEnd w:id="72"/>
-      <w:r>
-        <w:t>Newmeyer, F. J. (1992). Iconicity and generative gramma</w:t>
-      </w:r>
-      <w:r>
-        <w:t xml:space="preserve">r. </w:t>
-      </w:r>
-      <w:r>
-        <w:rPr>
-          <w:i/>
-        </w:rPr>
-        <w:t>Language</w:t>
-      </w:r>
-      <w:r>
-        <w:t>.</w:t>
-      </w:r>
-    </w:p>
-    <w:p>
-      <w:pPr>
-        <w:pStyle w:val="Bibliography"/>
-      </w:pPr>
-      <w:bookmarkStart w:id="74" w:name="ref-Nuckolls:1999ca"/>
-      <w:bookmarkEnd w:id="73"/>
-      <w:r>
-        <w:t xml:space="preserve">Nuckolls, J. B. (1999). The case for sound symbolism. </w:t>
-      </w:r>
-      <w:r>
-        <w:rPr>
-          <w:i/>
-        </w:rPr>
-        <w:t>Annual Review of Anthropology</w:t>
-      </w:r>
-      <w:r>
-        <w:t xml:space="preserve">, </w:t>
-      </w:r>
-      <w:r>
-        <w:rPr>
-          <w:i/>
-        </w:rPr>
-        <w:t>28</w:t>
-      </w:r>
-      <w:r>
-        <w:t>(1), 225–252.</w:t>
-      </w:r>
-    </w:p>
-    <w:p>
-      <w:pPr>
-        <w:pStyle w:val="Bibliography"/>
-      </w:pPr>
-      <w:bookmarkStart w:id="75" w:name="ref-Pagel:2007br"/>
-      <w:bookmarkEnd w:id="74"/>
-      <w:r>
-        <w:lastRenderedPageBreak/>
-        <w:t xml:space="preserve">Pagel, M., Atkinson, Q. D., &amp; Meade, A. (2007). Frequency of word-use predicts rates of lexical evolution throughout Indo-European history. </w:t>
-      </w:r>
-      <w:r>
-        <w:rPr>
-          <w:i/>
-        </w:rPr>
-        <w:t>Nature</w:t>
-      </w:r>
-      <w:r>
-        <w:t xml:space="preserve">, </w:t>
-      </w:r>
-      <w:r>
-        <w:rPr>
-          <w:i/>
-        </w:rPr>
-        <w:t>449</w:t>
-      </w:r>
-      <w:r>
-        <w:t>(7163), 717–720.</w:t>
-      </w:r>
-    </w:p>
-    <w:p>
-      <w:pPr>
-        <w:pStyle w:val="Bibliography"/>
-      </w:pPr>
-      <w:bookmarkStart w:id="76" w:name="ref-Perlman:2015ip"/>
-      <w:bookmarkEnd w:id="75"/>
-      <w:r>
-        <w:t xml:space="preserve">Perlman, M., Dale, R., &amp; Lupyan, G. (2015). Iconicity can ground the creation of vocal symbols. </w:t>
-      </w:r>
-      <w:r>
-        <w:rPr>
-          <w:i/>
-        </w:rPr>
-        <w:t>Royal Society Open Science</w:t>
-      </w:r>
-      <w:r>
-        <w:t xml:space="preserve">, </w:t>
-      </w:r>
-      <w:r>
-        <w:rPr>
-          <w:i/>
-        </w:rPr>
-        <w:t>2</w:t>
-      </w:r>
-      <w:r>
-        <w:t>(8), 150152–16.</w:t>
-      </w:r>
-    </w:p>
-    <w:p>
-      <w:pPr>
-        <w:pStyle w:val="Bibliography"/>
-      </w:pPr>
-      <w:bookmarkStart w:id="77" w:name="ref-Perniss:2010fb"/>
-      <w:bookmarkEnd w:id="76"/>
-      <w:r>
-        <w:t>Perniss, P., Thompson, R. L., &amp; Vigliocco, G. (2010). Iconicity as a General Property o</w:t>
-      </w:r>
-      <w:r>
-        <w:t xml:space="preserve">f Language: Evidence from Spoken and Signed Languages. </w:t>
-      </w:r>
-      <w:r>
-        <w:rPr>
-          <w:i/>
-        </w:rPr>
-        <w:t>Frontiers in Psychology</w:t>
-      </w:r>
-      <w:r>
-        <w:t xml:space="preserve">, </w:t>
-      </w:r>
-      <w:r>
-        <w:rPr>
-          <w:i/>
-        </w:rPr>
-        <w:t>1</w:t>
-      </w:r>
-      <w:r>
-        <w:t>.</w:t>
-      </w:r>
-    </w:p>
-    <w:p>
-      <w:pPr>
-        <w:pStyle w:val="Bibliography"/>
-      </w:pPr>
-      <w:bookmarkStart w:id="78" w:name="ref-Pinker:2005cv"/>
-      <w:bookmarkEnd w:id="77"/>
-      <w:r>
-        <w:t xml:space="preserve">Pinker, S., &amp; Jackendoff, R. (2005). The faculty of language: what’s special about it? </w:t>
-      </w:r>
-      <w:r>
-        <w:rPr>
-          <w:i/>
-        </w:rPr>
-        <w:t>Cognition</w:t>
-      </w:r>
-      <w:r>
-        <w:t xml:space="preserve">, </w:t>
-      </w:r>
-      <w:r>
-        <w:rPr>
-          <w:i/>
-        </w:rPr>
-        <w:t>95</w:t>
-      </w:r>
-      <w:r>
-        <w:t>(2), 201–236.</w:t>
-      </w:r>
-    </w:p>
-    <w:p>
-      <w:pPr>
-        <w:pStyle w:val="Bibliography"/>
-      </w:pPr>
-      <w:bookmarkStart w:id="79" w:name="ref-Rhodes:1994au"/>
-      <w:bookmarkEnd w:id="78"/>
-      <w:r>
-        <w:t xml:space="preserve">Rhodes, R. (1994). Aural images. </w:t>
-      </w:r>
-      <w:r>
-        <w:rPr>
-          <w:i/>
-        </w:rPr>
-        <w:t>Sound Symbolism</w:t>
-      </w:r>
-      <w:r>
-        <w:t>, 276–292.</w:t>
-      </w:r>
-    </w:p>
-    <w:p>
-      <w:pPr>
-        <w:pStyle w:val="Bibliography"/>
-      </w:pPr>
-      <w:bookmarkStart w:id="80" w:name="ref-Sapir:1921"/>
-      <w:bookmarkEnd w:id="79"/>
-      <w:r>
-        <w:t xml:space="preserve">Sapir, E. (1921). </w:t>
-      </w:r>
-      <w:r>
-        <w:rPr>
-          <w:i/>
-        </w:rPr>
-        <w:t>Language: An introduction to the study of speech</w:t>
-      </w:r>
-      <w:r>
-        <w:t>. New York: Harcourt, Brace; Company.</w:t>
-      </w:r>
-    </w:p>
-    <w:p>
-      <w:pPr>
-        <w:pStyle w:val="Bibliography"/>
-      </w:pPr>
-      <w:bookmarkStart w:id="81" w:name="ref-Seyfarth:1986tw"/>
-      <w:bookmarkEnd w:id="80"/>
-      <w:r>
-        <w:t xml:space="preserve">Seyfarth, R. M., &amp; Cheney, D. L. (1986). Vocal development in vervet monkeys. </w:t>
-      </w:r>
-      <w:r>
-        <w:rPr>
-          <w:i/>
-        </w:rPr>
-        <w:t>Animal Behaviour</w:t>
-      </w:r>
-      <w:r>
-        <w:t xml:space="preserve">, </w:t>
-      </w:r>
-      <w:r>
-        <w:rPr>
-          <w:i/>
-        </w:rPr>
-        <w:t>34</w:t>
-      </w:r>
-      <w:r>
-        <w:t>, 1640–1658.</w:t>
-      </w:r>
-    </w:p>
-    <w:p>
-      <w:pPr>
-        <w:pStyle w:val="Bibliography"/>
-      </w:pPr>
-      <w:bookmarkStart w:id="82" w:name="ref-Shrout:1979tg"/>
-      <w:bookmarkEnd w:id="81"/>
-      <w:r>
-        <w:t>Shrout, P. E., &amp; Fleiss, J. L. (1979). In</w:t>
-      </w:r>
-      <w:r>
-        <w:t xml:space="preserve">traclass correlations: uses in assessing rater reliability. </w:t>
-      </w:r>
-      <w:r>
-        <w:rPr>
-          <w:i/>
-        </w:rPr>
-        <w:t>Psychological Bulletin</w:t>
-      </w:r>
-      <w:r>
-        <w:t xml:space="preserve">, </w:t>
-      </w:r>
-      <w:r>
-        <w:rPr>
-          <w:i/>
-        </w:rPr>
-        <w:t>86</w:t>
-      </w:r>
-      <w:r>
-        <w:t>(2), 420–428.</w:t>
-      </w:r>
-    </w:p>
-    <w:p>
-      <w:pPr>
-        <w:pStyle w:val="Bibliography"/>
-      </w:pPr>
-      <w:bookmarkStart w:id="83" w:name="ref-Sobkowiak:1990ph"/>
-      <w:bookmarkEnd w:id="82"/>
-      <w:r>
-        <w:t xml:space="preserve">Sobkowiak, W. (1990). On the phonostatistics of English onomatopoeia. </w:t>
-      </w:r>
-      <w:r>
-        <w:rPr>
-          <w:i/>
-        </w:rPr>
-        <w:t>Studia Anglica Posnaniensia</w:t>
-      </w:r>
-      <w:r>
-        <w:t xml:space="preserve">, </w:t>
-      </w:r>
-      <w:r>
-        <w:rPr>
-          <w:i/>
-        </w:rPr>
-        <w:t>23</w:t>
-      </w:r>
-      <w:r>
-        <w:t>, 15–30.</w:t>
-      </w:r>
-    </w:p>
-    <w:p>
-      <w:pPr>
-        <w:pStyle w:val="Bibliography"/>
-      </w:pPr>
-      <w:bookmarkStart w:id="84" w:name="ref-Stokoe:1965"/>
-      <w:bookmarkEnd w:id="83"/>
-      <w:r>
-        <w:t xml:space="preserve">Stokoe, W. (1965). </w:t>
-      </w:r>
-      <w:r>
-        <w:rPr>
-          <w:i/>
-        </w:rPr>
-        <w:t xml:space="preserve">Dictionary of the American </w:t>
-      </w:r>
-      <w:r>
-        <w:rPr>
-          <w:i/>
-        </w:rPr>
-        <w:t>Sign Language based on scientific principles</w:t>
-      </w:r>
-      <w:r>
-        <w:t>. Gallaudet College Press, Washington.</w:t>
-      </w:r>
-    </w:p>
-    <w:p>
-      <w:pPr>
-        <w:pStyle w:val="Bibliography"/>
-      </w:pPr>
-      <w:bookmarkStart w:id="85" w:name="ref-Tamariz:2017bd"/>
-      <w:bookmarkEnd w:id="84"/>
-      <w:r>
-        <w:lastRenderedPageBreak/>
-        <w:t xml:space="preserve">Tamariz, M. (2017). Experimental Studies on the Cultural Evolution of Language. </w:t>
-      </w:r>
-      <w:r>
-        <w:rPr>
-          <w:i/>
-        </w:rPr>
-        <w:t>Annual Review of Linguistics</w:t>
-      </w:r>
-      <w:r>
-        <w:t xml:space="preserve">, </w:t>
-      </w:r>
-      <w:r>
-        <w:rPr>
-          <w:i/>
-        </w:rPr>
-        <w:t>3</w:t>
-      </w:r>
-      <w:r>
-        <w:t>(1), 389–407.</w:t>
-      </w:r>
-    </w:p>
-    <w:p>
-      <w:pPr>
-        <w:pStyle w:val="Bibliography"/>
-      </w:pPr>
-      <w:bookmarkStart w:id="86" w:name="ref-Tomasello:2010or"/>
-      <w:bookmarkEnd w:id="85"/>
-      <w:r>
-        <w:t xml:space="preserve">Tomasello, M. (2010). </w:t>
-      </w:r>
-      <w:r>
-        <w:rPr>
-          <w:i/>
-        </w:rPr>
-        <w:t>Origins of human communica</w:t>
-      </w:r>
-      <w:r>
-        <w:rPr>
-          <w:i/>
-        </w:rPr>
-        <w:t>tion</w:t>
-      </w:r>
-      <w:r>
-        <w:t>. MIT press.</w:t>
-      </w:r>
-    </w:p>
-    <w:p>
-      <w:pPr>
-        <w:pStyle w:val="Bibliography"/>
-      </w:pPr>
-      <w:bookmarkStart w:id="87" w:name="ref-Vigliocco:2014fc"/>
-      <w:bookmarkEnd w:id="86"/>
-      <w:r>
-        <w:t xml:space="preserve">Vigliocco, G., Perniss, P., &amp; Vinson, D. (2014). Language as a multimodal phenomenon: implications for language learning, processing and evolution. </w:t>
-      </w:r>
-      <w:r>
-        <w:rPr>
-          <w:i/>
-        </w:rPr>
-        <w:t>Philosophical Transactions of the Royal Society B: Biological Sciences</w:t>
-      </w:r>
-      <w:r>
-        <w:t xml:space="preserve">, </w:t>
-      </w:r>
-      <w:r>
-        <w:rPr>
-          <w:i/>
-        </w:rPr>
-        <w:t>369</w:t>
-      </w:r>
-      <w:r>
-        <w:t>(1651), 20130292</w:t>
-      </w:r>
-      <w:r>
-        <w:t>–20130292.</w:t>
-      </w:r>
-    </w:p>
-    <w:p>
-      <w:pPr>
-        <w:pStyle w:val="Bibliography"/>
-      </w:pPr>
-      <w:bookmarkStart w:id="88" w:name="ref-Voeltz:2001vv"/>
-      <w:bookmarkEnd w:id="87"/>
-      <w:r>
-        <w:t xml:space="preserve">Voeltz, F. E., &amp; Kilian-Hatz, C. (2001). </w:t>
-      </w:r>
-      <w:r>
-        <w:rPr>
-          <w:i/>
-        </w:rPr>
-        <w:t>Ideophones</w:t>
-      </w:r>
-      <w:r>
-        <w:t xml:space="preserve"> (Vol. 44). John Benjamins Publishing.</w:t>
-      </w:r>
-    </w:p>
-    <w:p>
-      <w:pPr>
-        <w:pStyle w:val="Bibliography"/>
-      </w:pPr>
-      <w:bookmarkStart w:id="89" w:name="ref-Wescott:1971to"/>
-      <w:bookmarkEnd w:id="88"/>
-      <w:r>
-        <w:t xml:space="preserve">Wescott, R. W. (1971). Linguistic iconism. </w:t>
-      </w:r>
-      <w:r>
-        <w:rPr>
-          <w:i/>
-        </w:rPr>
-        <w:t>Linguistic Society of America</w:t>
-      </w:r>
-      <w:r>
-        <w:t xml:space="preserve">, </w:t>
-      </w:r>
-      <w:r>
-        <w:rPr>
-          <w:i/>
-        </w:rPr>
-        <w:t>47</w:t>
-      </w:r>
-      <w:r>
-        <w:t>(2), 416–428.</w:t>
-      </w:r>
-    </w:p>
-    <w:p>
-      <w:pPr>
-        <w:pStyle w:val="Bibliography"/>
-      </w:pPr>
-      <w:bookmarkStart w:id="90" w:name="ref-Wierzbicka:1996sm"/>
-      <w:bookmarkEnd w:id="89"/>
+      <w:bookmarkStart w:id="94" w:name="ref-Wierzbicka:1996sm"/>
+      <w:bookmarkEnd w:id="93"/>
       <w:r>
         <w:t xml:space="preserve">Wierzbicka, A. (1996). </w:t>
       </w:r>
@@ -5006,20 +5150,17 @@
         <w:rPr>
           <w:i/>
         </w:rPr>
-        <w:t>Semantics: Primes and universals: Primes a</w:t>
-      </w:r>
-      <w:r>
-        <w:rPr>
-          <w:i/>
-        </w:rPr>
-        <w:t>nd universals</w:t>
-      </w:r>
-      <w:r>
-        <w:t>. Oxford University Press, UK.</w:t>
+        <w:t>Semantics: Primes and universals: Primes and universals</w:t>
+      </w:r>
+      <w:r>
+        <w:t>. Oxford Unive</w:t>
+      </w:r>
+      <w:r>
+        <w:t>rsity Press, UK.</w:t>
       </w:r>
     </w:p>
     <w:bookmarkEnd w:id="38"/>
-    <w:bookmarkEnd w:id="90"/>
+    <w:bookmarkEnd w:id="94"/>
     <w:sectPr>
       <w:pgSz w:w="12240" w:h="15840"/>
       <w:pgMar w:top="1418" w:right="1418" w:bottom="1418" w:left="1418" w:header="720" w:footer="720" w:gutter="0"/>
@@ -5082,13 +5223,10 @@
         <w:footnoteRef/>
       </w:r>
       <w:r>
-        <w:t xml:space="preserve"> </w:t>
-      </w:r>
-      <w:r>
-        <w:t>Random effects for subject were not appropriate because the distance measure was derived from pairwise comparisons of transcriptions generated by different transcribers. As a result, the degrees of freedom for the significance tests for the parameters of t</w:t>
-      </w:r>
-      <w:r>
-        <w:t>his model reflect the Satterthwaite approximation based on the number of seed sounds (16) nested within categories (4), not the number of unique transcribers (</w:t>
+        <w:t xml:space="preserve"> Random effects for subject were not appropriate because the distance measure was derived from pairwise comparisons of transcriptions generated by different transcr</w:t>
+      </w:r>
+      <w:r>
+        <w:t>ibers. As a result, the degrees of freedom for the significance tests for the parameters of this model reflect the Satterthwaite approximation based on the number of seed sounds (16) nested within categories (4), not the number of unique transcribers (</w:t>
       </w:r>
       <w:r>
         <w:rPr>
@@ -5097,7 +5235,10 @@
         <w:t>N</w:t>
       </w:r>
       <w:r>
-        <w:t>=216).</w:t>
+        <w:t>=21</w:t>
+      </w:r>
+      <w:r>
+        <w:t>6).</w:t>
       </w:r>
     </w:p>
   </w:footnote>
@@ -5113,10 +5254,7 @@
         <w:footnoteRef/>
       </w:r>
       <w:r>
-        <w:t xml:space="preserve"> Random slopes for generation were not appropriate in the by-subject random effects beca</w:t>
-      </w:r>
-      <w:r>
-        <w:t>use data collection was batched by generation of imitation, and therefore each participant did not sample across the range of generations.</w:t>
+        <w:t xml:space="preserve"> Random slopes for generation were not appropriate in the by-subject random effects because data collection was batched by generation of imitation, and therefore each participant did not sample across the range of generations.</w:t>
       </w:r>
     </w:p>
   </w:footnote>
@@ -5132,13 +5270,13 @@
         <w:footnoteRef/>
       </w:r>
       <w:r>
-        <w:t xml:space="preserve"> We observed that performance on some Specific match questions dropped below chance for later generations indicating</w:t>
-      </w:r>
-      <w:r>
-        <w:t xml:space="preserve"> participants had an apparent aversion to the nominally correct answer. Additional analyses showed that participants were not converging on a single incorrect response. The reason for this pattern is at present unclear. Removing these trials from the analy</w:t>
-      </w:r>
-      <w:r>
-        <w:t>sis does not substantively change the conclusions.</w:t>
+        <w:t xml:space="preserve"> We observed that perfo</w:t>
+      </w:r>
+      <w:r>
+        <w:t>rmance on some Specific match questions dropped below chance for later generations indicating participants had an apparent aversion to the nominally correct answer. Additional analyses showed that participants were not converging on a single incorrect resp</w:t>
+      </w:r>
+      <w:r>
+        <w:t>onse. The reason for this pattern is at present unclear. Removing these trials from the analysis does not substantively change the conclusions.</w:t>
       </w:r>
     </w:p>
   </w:footnote>
@@ -5148,9 +5286,9 @@
 <file path=word/numbering.xml><?xml version="1.0" encoding="utf-8"?>
 <w:numbering xmlns:wpc="http://schemas.microsoft.com/office/word/2010/wordprocessingCanvas" xmlns:mo="http://schemas.microsoft.com/office/mac/office/2008/main" xmlns:mc="http://schemas.openxmlformats.org/markup-compatibility/2006" xmlns:mv="urn:schemas-microsoft-com:mac:vml" xmlns:o="urn:schemas-microsoft-com:office:office" xmlns:r="http://schemas.openxmlformats.org/officeDocument/2006/relationships" xmlns:m="http://schemas.openxmlformats.org/officeDocument/2006/math" xmlns:v="urn:schemas-microsoft-com:vml" xmlns:wp14="http://schemas.microsoft.com/office/word/2010/wordprocessingDrawing" xmlns:wp="http://schemas.openxmlformats.org/drawingml/2006/wordprocessingDrawing" xmlns:w10="urn:schemas-microsoft-com:office:word" xmlns:w="http://schemas.openxmlformats.org/wordprocessingml/2006/main" xmlns:w14="http://schemas.microsoft.com/office/word/2010/wordml" xmlns:w15="http://schemas.microsoft.com/office/word/2012/wordml" xmlns:wpg="http://schemas.microsoft.com/office/word/2010/wordprocessingGroup" xmlns:wpi="http://schemas.microsoft.com/office/word/2010/wordprocessingInk" xmlns:wne="http://schemas.microsoft.com/office/word/2006/wordml" xmlns:wps="http://schemas.microsoft.com/office/word/2010/wordprocessingShape" mc:Ignorable="w14 w15 wp14">
   <w:abstractNum w:abstractNumId="0">
-    <w:nsid w:val="A931693C"/>
+    <w:nsid w:val="C2298BB6"/>
     <w:multiLevelType w:val="multilevel"/>
-    <w:tmpl w:val="71ECDD4C"/>
+    <w:tmpl w:val="80AA5CAA"/>
     <w:lvl w:ilvl="0">
       <w:numFmt w:val="bullet"/>
       <w:lvlText w:val=" "/>
@@ -5229,32 +5367,20 @@
       </w:pPr>
     </w:lvl>
     <w:lvl w:ilvl="7">
-      <w:numFmt w:val="bullet"/>
-      <w:lvlText w:val=" "/>
+      <w:numFmt w:val="decimal"/>
+      <w:lvlText w:val=""/>
       <w:lvlJc w:val="left"/>
-      <w:pPr>
-        <w:tabs>
-          <w:tab w:val="num" w:pos="5040"/>
-        </w:tabs>
-        <w:ind w:left="5520" w:hanging="480"/>
-      </w:pPr>
     </w:lvl>
     <w:lvl w:ilvl="8">
-      <w:numFmt w:val="bullet"/>
-      <w:lvlText w:val=" "/>
+      <w:numFmt w:val="decimal"/>
+      <w:lvlText w:val=""/>
       <w:lvlJc w:val="left"/>
-      <w:pPr>
-        <w:tabs>
-          <w:tab w:val="num" w:pos="5760"/>
-        </w:tabs>
-        <w:ind w:left="6240" w:hanging="480"/>
-      </w:pPr>
     </w:lvl>
   </w:abstractNum>
   <w:abstractNum w:abstractNumId="1">
-    <w:nsid w:val="C2298BB6"/>
+    <w:nsid w:val="E17F69BA"/>
     <w:multiLevelType w:val="multilevel"/>
-    <w:tmpl w:val="80AA5CAA"/>
+    <w:tmpl w:val="9C56148C"/>
     <w:lvl w:ilvl="0">
       <w:numFmt w:val="bullet"/>
       <w:lvlText w:val=" "/>
@@ -5344,9 +5470,9 @@
     </w:lvl>
   </w:abstractNum>
   <w:abstractNum w:abstractNumId="2">
-    <w:nsid w:val="E17F69BA"/>
+    <w:nsid w:val="FD6FD74A"/>
     <w:multiLevelType w:val="multilevel"/>
-    <w:tmpl w:val="9C56148C"/>
+    <w:tmpl w:val="19786F7E"/>
     <w:lvl w:ilvl="0">
       <w:numFmt w:val="bullet"/>
       <w:lvlText w:val=" "/>
@@ -5425,14 +5551,26 @@
       </w:pPr>
     </w:lvl>
     <w:lvl w:ilvl="7">
-      <w:numFmt w:val="decimal"/>
-      <w:lvlText w:val=""/>
+      <w:numFmt w:val="bullet"/>
+      <w:lvlText w:val=" "/>
       <w:lvlJc w:val="left"/>
+      <w:pPr>
+        <w:tabs>
+          <w:tab w:val="num" w:pos="5040"/>
+        </w:tabs>
+        <w:ind w:left="5520" w:hanging="480"/>
+      </w:pPr>
     </w:lvl>
     <w:lvl w:ilvl="8">
-      <w:numFmt w:val="decimal"/>
-      <w:lvlText w:val=""/>
+      <w:numFmt w:val="bullet"/>
+      <w:lvlText w:val=" "/>
       <w:lvlJc w:val="left"/>
+      <w:pPr>
+        <w:tabs>
+          <w:tab w:val="num" w:pos="5760"/>
+        </w:tabs>
+        <w:ind w:left="6240" w:hanging="480"/>
+      </w:pPr>
     </w:lvl>
   </w:abstractNum>
   <w:abstractNum w:abstractNumId="3">
@@ -5621,10 +5759,10 @@
     </w:lvl>
   </w:abstractNum>
   <w:num w:numId="1">
-    <w:abstractNumId w:val="2"/>
+    <w:abstractNumId w:val="1"/>
   </w:num>
   <w:num w:numId="2">
-    <w:abstractNumId w:val="1"/>
+    <w:abstractNumId w:val="0"/>
   </w:num>
   <w:num w:numId="3">
     <w:abstractNumId w:val="12"/>
@@ -5657,7 +5795,7 @@
     <w:abstractNumId w:val="3"/>
   </w:num>
   <w:num w:numId="13">
-    <w:abstractNumId w:val="0"/>
+    <w:abstractNumId w:val="2"/>
   </w:num>
 </w:numbering>
 </file>

</xml_diff>